<commit_message>
update on Wed, Jan 18, 2023  10:36:43 PM
</commit_message>
<xml_diff>
--- a/DSA/StriverSDESheet.docx
+++ b/DSA/StriverSDESheet.docx
@@ -12628,6 +12628,522 @@
     </w:p>
     <w:p>
       <w:pPr>
+        <w:pStyle w:val="Heading3"/>
+        <w:rPr>
+          <w:lang w:val="en-IN"/>
+        </w:rPr>
+      </w:pPr>
+      <w:r>
+        <w:rPr>
+          <w:lang w:val="en-IN"/>
+        </w:rPr>
+        <w:t>Two Sum</w:t>
+      </w:r>
+    </w:p>
+    <w:p>
+      <w:pPr>
+        <w:rPr>
+          <w:lang w:val="en-IN"/>
+        </w:rPr>
+      </w:pPr>
+      <w:r>
+        <w:rPr>
+          <w:b/>
+          <w:bCs/>
+          <w:lang w:val="en-IN"/>
+        </w:rPr>
+        <w:t>Problem Statement:</w:t>
+      </w:r>
+      <w:r>
+        <w:rPr>
+          <w:lang w:val="en-IN"/>
+        </w:rPr>
+        <w:t xml:space="preserve"> Given an array of integers </w:t>
+      </w:r>
+      <w:proofErr w:type="gramStart"/>
+      <w:r>
+        <w:rPr>
+          <w:lang w:val="en-IN"/>
+        </w:rPr>
+        <w:t>nums[</w:t>
+      </w:r>
+      <w:proofErr w:type="gramEnd"/>
+      <w:r>
+        <w:rPr>
+          <w:lang w:val="en-IN"/>
+        </w:rPr>
+        <w:t>] and an integer target, return indices of the two numbers such that their sum is equal to the target.</w:t>
+      </w:r>
+    </w:p>
+    <w:p>
+      <w:pPr>
+        <w:rPr>
+          <w:lang w:val="en-IN"/>
+        </w:rPr>
+      </w:pPr>
+      <w:r>
+        <w:rPr>
+          <w:lang w:val="en-IN"/>
+        </w:rPr>
+        <w:t xml:space="preserve">Note: Assume that there is exactly one solution, and you are not allowed to use the same element twice. Example: If target is equal to 6 and </w:t>
+      </w:r>
+      <w:proofErr w:type="gramStart"/>
+      <w:r>
+        <w:rPr>
+          <w:lang w:val="en-IN"/>
+        </w:rPr>
+        <w:t>num[</w:t>
+      </w:r>
+      <w:proofErr w:type="gramEnd"/>
+      <w:r>
+        <w:rPr>
+          <w:lang w:val="en-IN"/>
+        </w:rPr>
+        <w:t>1] = 3, then nums[1] + nums[1] = target is not a solution.</w:t>
+      </w:r>
+    </w:p>
+    <w:p>
+      <w:pPr>
+        <w:rPr>
+          <w:lang w:val="en-IN"/>
+        </w:rPr>
+      </w:pPr>
+      <w:r>
+        <w:rPr>
+          <w:b/>
+          <w:bCs/>
+          <w:lang w:val="en-IN"/>
+        </w:rPr>
+        <w:t xml:space="preserve">Brute </w:t>
+      </w:r>
+      <w:r>
+        <w:rPr>
+          <w:b/>
+          <w:bCs/>
+          <w:lang w:val="en-IN"/>
+        </w:rPr>
+        <w:t>Force:</w:t>
+      </w:r>
+      <w:r>
+        <w:rPr>
+          <w:b/>
+          <w:bCs/>
+          <w:lang w:val="en-IN"/>
+        </w:rPr>
+        <w:t xml:space="preserve"> </w:t>
+      </w:r>
+      <w:r>
+        <w:rPr>
+          <w:lang w:val="en-IN"/>
+        </w:rPr>
+        <w:t xml:space="preserve">Use nested for loop </w:t>
+      </w:r>
+      <w:r>
+        <w:rPr>
+          <w:lang w:val="en-IN"/>
+        </w:rPr>
+        <w:t xml:space="preserve">with variables </w:t>
+      </w:r>
+      <w:proofErr w:type="gramStart"/>
+      <w:r>
+        <w:rPr>
+          <w:lang w:val="en-IN"/>
+        </w:rPr>
+        <w:t>i</w:t>
+      </w:r>
+      <w:r>
+        <w:rPr>
+          <w:lang w:val="en-IN"/>
+        </w:rPr>
+        <w:t xml:space="preserve"> ,</w:t>
+      </w:r>
+      <w:proofErr w:type="gramEnd"/>
+      <w:r>
+        <w:rPr>
+          <w:lang w:val="en-IN"/>
+        </w:rPr>
+        <w:t xml:space="preserve"> j</w:t>
+      </w:r>
+      <w:r>
+        <w:rPr>
+          <w:lang w:val="en-IN"/>
+        </w:rPr>
+        <w:t xml:space="preserve"> </w:t>
+      </w:r>
+      <w:r>
+        <w:rPr>
+          <w:lang w:val="en-IN"/>
+        </w:rPr>
+        <w:t>.</w:t>
+      </w:r>
+    </w:p>
+    <w:p>
+      <w:pPr>
+        <w:rPr>
+          <w:lang w:val="en-IN"/>
+        </w:rPr>
+      </w:pPr>
+      <w:r>
+        <w:rPr>
+          <w:lang w:val="en-IN"/>
+        </w:rPr>
+        <w:t>Time Complexity: O(N2)</w:t>
+      </w:r>
+    </w:p>
+    <w:p>
+      <w:pPr>
+        <w:rPr>
+          <w:lang w:val="en-IN"/>
+        </w:rPr>
+      </w:pPr>
+      <w:r>
+        <w:rPr>
+          <w:lang w:val="en-IN"/>
+        </w:rPr>
+        <w:t xml:space="preserve">Space Complexity: </w:t>
+      </w:r>
+      <w:proofErr w:type="gramStart"/>
+      <w:r>
+        <w:rPr>
+          <w:lang w:val="en-IN"/>
+        </w:rPr>
+        <w:t>O(</w:t>
+      </w:r>
+      <w:proofErr w:type="gramEnd"/>
+      <w:r>
+        <w:rPr>
+          <w:lang w:val="en-IN"/>
+        </w:rPr>
+        <w:t>1)</w:t>
+      </w:r>
+      <w:r>
+        <w:rPr>
+          <w:lang w:val="en-IN"/>
+        </w:rPr>
+        <w:t xml:space="preserve"> </w:t>
+      </w:r>
+    </w:p>
+    <w:p>
+      <w:pPr>
+        <w:rPr>
+          <w:b/>
+          <w:bCs/>
+          <w:lang w:val="en-IN"/>
+        </w:rPr>
+      </w:pPr>
+      <w:r>
+        <w:rPr>
+          <w:b/>
+          <w:bCs/>
+          <w:lang w:val="en-IN"/>
+        </w:rPr>
+        <w:t>Be</w:t>
+      </w:r>
+      <w:r>
+        <w:rPr>
+          <w:b/>
+          <w:bCs/>
+          <w:lang w:val="en-IN"/>
+        </w:rPr>
+        <w:t>tter</w:t>
+      </w:r>
+      <w:r>
+        <w:rPr>
+          <w:b/>
+          <w:bCs/>
+          <w:lang w:val="en-IN"/>
+        </w:rPr>
+        <w:t xml:space="preserve"> </w:t>
+      </w:r>
+      <w:r>
+        <w:rPr>
+          <w:b/>
+          <w:bCs/>
+          <w:lang w:val="en-IN"/>
+        </w:rPr>
+        <w:t>Approach:</w:t>
+      </w:r>
+      <w:r>
+        <w:rPr>
+          <w:b/>
+          <w:bCs/>
+          <w:lang w:val="en-IN"/>
+        </w:rPr>
+        <w:t xml:space="preserve"> </w:t>
+      </w:r>
+      <w:r>
+        <w:rPr>
+          <w:b/>
+          <w:bCs/>
+          <w:lang w:val="en-IN"/>
+        </w:rPr>
+        <w:t>Two-Pointer Approach</w:t>
+      </w:r>
+    </w:p>
+    <w:p>
+      <w:pPr>
+        <w:rPr>
+          <w:lang w:val="en-IN"/>
+        </w:rPr>
+      </w:pPr>
+      <w:r>
+        <w:rPr>
+          <w:lang w:val="en-IN"/>
+        </w:rPr>
+        <w:t>Given array, nums = [2,1,3,4], target = 4</w:t>
+      </w:r>
+    </w:p>
+    <w:p>
+      <w:pPr>
+        <w:rPr>
+          <w:lang w:val="en-IN"/>
+        </w:rPr>
+      </w:pPr>
+    </w:p>
+    <w:p>
+      <w:pPr>
+        <w:rPr>
+          <w:lang w:val="en-IN"/>
+        </w:rPr>
+      </w:pPr>
+    </w:p>
+    <w:p>
+      <w:pPr>
+        <w:pStyle w:val="ListParagraph"/>
+        <w:numPr>
+          <w:ilvl w:val="0"/>
+          <w:numId w:val="6"/>
+        </w:numPr>
+        <w:rPr>
+          <w:lang w:val="en-IN"/>
+        </w:rPr>
+      </w:pPr>
+      <w:proofErr w:type="gramStart"/>
+      <w:r>
+        <w:rPr>
+          <w:lang w:val="en-IN"/>
+        </w:rPr>
+        <w:lastRenderedPageBreak/>
+        <w:t>First</w:t>
+      </w:r>
+      <w:proofErr w:type="gramEnd"/>
+      <w:r>
+        <w:rPr>
+          <w:lang w:val="en-IN"/>
+        </w:rPr>
+        <w:t xml:space="preserve"> we sort the array. So nums after sorting is [1,2,3,4]</w:t>
+      </w:r>
+    </w:p>
+    <w:p>
+      <w:pPr>
+        <w:pStyle w:val="ListParagraph"/>
+        <w:numPr>
+          <w:ilvl w:val="0"/>
+          <w:numId w:val="6"/>
+        </w:numPr>
+        <w:rPr>
+          <w:lang w:val="en-IN"/>
+        </w:rPr>
+      </w:pPr>
+      <w:r>
+        <w:rPr>
+          <w:lang w:val="en-IN"/>
+        </w:rPr>
+        <w:t>We take two pointers, i and j. i points to index 0 and j points to index 3.</w:t>
+      </w:r>
+    </w:p>
+    <w:p>
+      <w:pPr>
+        <w:pStyle w:val="ListParagraph"/>
+        <w:numPr>
+          <w:ilvl w:val="0"/>
+          <w:numId w:val="6"/>
+        </w:numPr>
+        <w:rPr>
+          <w:lang w:val="en-IN"/>
+        </w:rPr>
+      </w:pPr>
+      <w:r>
+        <w:rPr>
+          <w:lang w:val="en-IN"/>
+        </w:rPr>
+        <w:t>Now we check if nums[i] + nums[j] == target. In this case, they don’t sum up, and nums[i] + nums[j] &gt; target, so we will reduce j by 1.</w:t>
+      </w:r>
+    </w:p>
+    <w:p>
+      <w:pPr>
+        <w:pStyle w:val="ListParagraph"/>
+        <w:numPr>
+          <w:ilvl w:val="0"/>
+          <w:numId w:val="6"/>
+        </w:numPr>
+        <w:rPr>
+          <w:lang w:val="en-IN"/>
+        </w:rPr>
+      </w:pPr>
+      <w:r>
+        <w:rPr>
+          <w:lang w:val="en-IN"/>
+        </w:rPr>
+        <w:t>Now, i = 0, j=2</w:t>
+      </w:r>
+    </w:p>
+    <w:p>
+      <w:pPr>
+        <w:pStyle w:val="ListParagraph"/>
+        <w:numPr>
+          <w:ilvl w:val="0"/>
+          <w:numId w:val="6"/>
+        </w:numPr>
+        <w:rPr>
+          <w:lang w:val="en-IN"/>
+        </w:rPr>
+      </w:pPr>
+      <w:r>
+        <w:rPr>
+          <w:lang w:val="en-IN"/>
+        </w:rPr>
+        <w:t>Here, nums[i] + nums[j] == 1 + 3 == 4, which is the required target, so we store both the elements and break the loop.</w:t>
+      </w:r>
+    </w:p>
+    <w:p>
+      <w:pPr>
+        <w:pStyle w:val="ListParagraph"/>
+        <w:numPr>
+          <w:ilvl w:val="0"/>
+          <w:numId w:val="6"/>
+        </w:numPr>
+        <w:rPr>
+          <w:lang w:val="en-IN"/>
+        </w:rPr>
+      </w:pPr>
+      <w:r>
+        <w:rPr>
+          <w:lang w:val="en-IN"/>
+        </w:rPr>
+        <w:t>Now, we run another loop to find the indices of the elements in the actual array, i.e [2,1,3,4]</w:t>
+      </w:r>
+    </w:p>
+    <w:p>
+      <w:pPr>
+        <w:pStyle w:val="ListParagraph"/>
+        <w:numPr>
+          <w:ilvl w:val="0"/>
+          <w:numId w:val="6"/>
+        </w:numPr>
+        <w:rPr>
+          <w:lang w:val="en-IN"/>
+        </w:rPr>
+      </w:pPr>
+      <w:r>
+        <w:rPr>
+          <w:lang w:val="en-IN"/>
+        </w:rPr>
+        <w:t>Then, return the actual indices, [1,2].</w:t>
+      </w:r>
+    </w:p>
+    <w:p>
+      <w:pPr>
+        <w:rPr>
+          <w:lang w:val="en-IN"/>
+        </w:rPr>
+      </w:pPr>
+      <w:r>
+        <w:rPr>
+          <w:lang w:val="en-IN"/>
+        </w:rPr>
+        <w:t>Time Complexity: O(NlogN)</w:t>
+      </w:r>
+    </w:p>
+    <w:p>
+      <w:pPr>
+        <w:rPr>
+          <w:lang w:val="en-IN"/>
+        </w:rPr>
+      </w:pPr>
+      <w:r>
+        <w:rPr>
+          <w:lang w:val="en-IN"/>
+        </w:rPr>
+        <w:t>Space Complexity: O(N)</w:t>
+      </w:r>
+    </w:p>
+    <w:p>
+      <w:pPr>
+        <w:rPr>
+          <w:lang w:val="en-IN"/>
+        </w:rPr>
+      </w:pPr>
+      <w:r>
+        <w:rPr>
+          <w:b/>
+          <w:bCs/>
+          <w:lang w:val="en-IN"/>
+        </w:rPr>
+        <w:t xml:space="preserve">Best </w:t>
+      </w:r>
+      <w:r>
+        <w:rPr>
+          <w:b/>
+          <w:bCs/>
+          <w:lang w:val="en-IN"/>
+        </w:rPr>
+        <w:t>Approach:</w:t>
+      </w:r>
+      <w:r>
+        <w:rPr>
+          <w:lang w:val="en-IN"/>
+        </w:rPr>
+        <w:t xml:space="preserve"> </w:t>
+      </w:r>
+      <w:r>
+        <w:rPr>
+          <w:lang w:val="en-IN"/>
+        </w:rPr>
+        <w:t>Hashing (Most efficient)</w:t>
+      </w:r>
+    </w:p>
+    <w:p>
+      <w:pPr>
+        <w:rPr>
+          <w:lang w:val="en-IN"/>
+        </w:rPr>
+      </w:pPr>
+      <w:r>
+        <w:rPr>
+          <w:lang w:val="en-IN"/>
+        </w:rPr>
+        <w:t>We can solve this problem efficiently by using hashing. We’ll use a hash-map to see if there exists a value target – x for each value x. If target – x is found in the map, can return current element x’s index and (target-x)’s index</w:t>
+      </w:r>
+    </w:p>
+    <w:p>
+      <w:pPr>
+        <w:rPr>
+          <w:lang w:val="en-IN"/>
+        </w:rPr>
+      </w:pPr>
+      <w:r>
+        <w:rPr>
+          <w:lang w:val="en-IN"/>
+        </w:rPr>
+        <w:t>Time Complexity: O(N)</w:t>
+      </w:r>
+    </w:p>
+    <w:p>
+      <w:pPr>
+        <w:rPr>
+          <w:lang w:val="en-IN"/>
+        </w:rPr>
+      </w:pPr>
+      <w:r>
+        <w:rPr>
+          <w:lang w:val="en-IN"/>
+        </w:rPr>
+        <w:t>Space Complexity: O(N)</w:t>
+      </w:r>
+    </w:p>
+    <w:p>
+      <w:pPr>
         <w:rPr>
           <w:lang w:val="en-IN"/>
         </w:rPr>
@@ -12872,6 +13388,119 @@
     </w:lvl>
   </w:abstractNum>
   <w:abstractNum w:abstractNumId="2" w15:restartNumberingAfterBreak="0">
+    <w:nsid w:val="6C762CB2"/>
+    <w:multiLevelType w:val="hybridMultilevel"/>
+    <w:tmpl w:val="DBBAE8AE"/>
+    <w:lvl w:ilvl="0" w:tplc="04090001">
+      <w:start w:val="1"/>
+      <w:numFmt w:val="bullet"/>
+      <w:lvlText w:val=""/>
+      <w:lvlJc w:val="left"/>
+      <w:pPr>
+        <w:ind w:left="720" w:hanging="360"/>
+      </w:pPr>
+      <w:rPr>
+        <w:rFonts w:ascii="Symbol" w:hAnsi="Symbol" w:hint="default"/>
+      </w:rPr>
+    </w:lvl>
+    <w:lvl w:ilvl="1" w:tplc="04090003" w:tentative="1">
+      <w:start w:val="1"/>
+      <w:numFmt w:val="bullet"/>
+      <w:lvlText w:val="o"/>
+      <w:lvlJc w:val="left"/>
+      <w:pPr>
+        <w:ind w:left="1440" w:hanging="360"/>
+      </w:pPr>
+      <w:rPr>
+        <w:rFonts w:ascii="Courier New" w:hAnsi="Courier New" w:cs="Courier New" w:hint="default"/>
+      </w:rPr>
+    </w:lvl>
+    <w:lvl w:ilvl="2" w:tplc="04090005" w:tentative="1">
+      <w:start w:val="1"/>
+      <w:numFmt w:val="bullet"/>
+      <w:lvlText w:val=""/>
+      <w:lvlJc w:val="left"/>
+      <w:pPr>
+        <w:ind w:left="2160" w:hanging="360"/>
+      </w:pPr>
+      <w:rPr>
+        <w:rFonts w:ascii="Wingdings" w:hAnsi="Wingdings" w:hint="default"/>
+      </w:rPr>
+    </w:lvl>
+    <w:lvl w:ilvl="3" w:tplc="04090001" w:tentative="1">
+      <w:start w:val="1"/>
+      <w:numFmt w:val="bullet"/>
+      <w:lvlText w:val=""/>
+      <w:lvlJc w:val="left"/>
+      <w:pPr>
+        <w:ind w:left="2880" w:hanging="360"/>
+      </w:pPr>
+      <w:rPr>
+        <w:rFonts w:ascii="Symbol" w:hAnsi="Symbol" w:hint="default"/>
+      </w:rPr>
+    </w:lvl>
+    <w:lvl w:ilvl="4" w:tplc="04090003" w:tentative="1">
+      <w:start w:val="1"/>
+      <w:numFmt w:val="bullet"/>
+      <w:lvlText w:val="o"/>
+      <w:lvlJc w:val="left"/>
+      <w:pPr>
+        <w:ind w:left="3600" w:hanging="360"/>
+      </w:pPr>
+      <w:rPr>
+        <w:rFonts w:ascii="Courier New" w:hAnsi="Courier New" w:cs="Courier New" w:hint="default"/>
+      </w:rPr>
+    </w:lvl>
+    <w:lvl w:ilvl="5" w:tplc="04090005" w:tentative="1">
+      <w:start w:val="1"/>
+      <w:numFmt w:val="bullet"/>
+      <w:lvlText w:val=""/>
+      <w:lvlJc w:val="left"/>
+      <w:pPr>
+        <w:ind w:left="4320" w:hanging="360"/>
+      </w:pPr>
+      <w:rPr>
+        <w:rFonts w:ascii="Wingdings" w:hAnsi="Wingdings" w:hint="default"/>
+      </w:rPr>
+    </w:lvl>
+    <w:lvl w:ilvl="6" w:tplc="04090001" w:tentative="1">
+      <w:start w:val="1"/>
+      <w:numFmt w:val="bullet"/>
+      <w:lvlText w:val=""/>
+      <w:lvlJc w:val="left"/>
+      <w:pPr>
+        <w:ind w:left="5040" w:hanging="360"/>
+      </w:pPr>
+      <w:rPr>
+        <w:rFonts w:ascii="Symbol" w:hAnsi="Symbol" w:hint="default"/>
+      </w:rPr>
+    </w:lvl>
+    <w:lvl w:ilvl="7" w:tplc="04090003" w:tentative="1">
+      <w:start w:val="1"/>
+      <w:numFmt w:val="bullet"/>
+      <w:lvlText w:val="o"/>
+      <w:lvlJc w:val="left"/>
+      <w:pPr>
+        <w:ind w:left="5760" w:hanging="360"/>
+      </w:pPr>
+      <w:rPr>
+        <w:rFonts w:ascii="Courier New" w:hAnsi="Courier New" w:cs="Courier New" w:hint="default"/>
+      </w:rPr>
+    </w:lvl>
+    <w:lvl w:ilvl="8" w:tplc="04090005" w:tentative="1">
+      <w:start w:val="1"/>
+      <w:numFmt w:val="bullet"/>
+      <w:lvlText w:val=""/>
+      <w:lvlJc w:val="left"/>
+      <w:pPr>
+        <w:ind w:left="6480" w:hanging="360"/>
+      </w:pPr>
+      <w:rPr>
+        <w:rFonts w:ascii="Wingdings" w:hAnsi="Wingdings" w:hint="default"/>
+      </w:rPr>
+    </w:lvl>
+  </w:abstractNum>
+  <w:abstractNum w:abstractNumId="3" w15:restartNumberingAfterBreak="0">
     <w:nsid w:val="71C72F1B"/>
     <w:multiLevelType w:val="hybridMultilevel"/>
     <w:tmpl w:val="9C284A74"/>
@@ -12984,7 +13613,7 @@
       </w:rPr>
     </w:lvl>
   </w:abstractNum>
-  <w:abstractNum w:abstractNumId="3" w15:restartNumberingAfterBreak="0">
+  <w:abstractNum w:abstractNumId="4" w15:restartNumberingAfterBreak="0">
     <w:nsid w:val="79074D61"/>
     <w:multiLevelType w:val="hybridMultilevel"/>
     <w:tmpl w:val="B42C8C04"/>
@@ -13097,7 +13726,7 @@
       </w:rPr>
     </w:lvl>
   </w:abstractNum>
-  <w:abstractNum w:abstractNumId="4" w15:restartNumberingAfterBreak="0">
+  <w:abstractNum w:abstractNumId="5" w15:restartNumberingAfterBreak="0">
     <w:nsid w:val="7FDA21E9"/>
     <w:multiLevelType w:val="multilevel"/>
     <w:tmpl w:val="8DB4CF18"/>
@@ -13223,18 +13852,21 @@
     </w:lvl>
   </w:abstractNum>
   <w:num w:numId="1" w16cid:durableId="503132042">
-    <w:abstractNumId w:val="4"/>
+    <w:abstractNumId w:val="5"/>
   </w:num>
   <w:num w:numId="2" w16cid:durableId="216478941">
     <w:abstractNumId w:val="0"/>
   </w:num>
   <w:num w:numId="3" w16cid:durableId="1571967537">
-    <w:abstractNumId w:val="3"/>
+    <w:abstractNumId w:val="4"/>
   </w:num>
   <w:num w:numId="4" w16cid:durableId="247813448">
     <w:abstractNumId w:val="1"/>
   </w:num>
   <w:num w:numId="5" w16cid:durableId="1860461041">
+    <w:abstractNumId w:val="3"/>
+  </w:num>
+  <w:num w:numId="6" w16cid:durableId="1826242676">
     <w:abstractNumId w:val="2"/>
   </w:num>
 </w:numbering>

</xml_diff>

<commit_message>
update on Sun, Jan 22, 2023  01:12:08 PM
</commit_message>
<xml_diff>
--- a/DSA/StriverSDESheet.docx
+++ b/DSA/StriverSDESheet.docx
@@ -2043,7 +2043,33 @@
           <w:szCs w:val="20"/>
           <w:lang w:val="en-IN"/>
         </w:rPr>
-        <w:t xml:space="preserve">Problem </w:t>
+        <w:t>Problem Statement :</w:t>
+      </w:r>
+      <w:r>
+        <w:rPr>
+          <w:szCs w:val="20"/>
+          <w:lang w:val="en-IN"/>
+        </w:rPr>
+        <w:t xml:space="preserve"> Given a matrix if an element in the matrix is 0 then you will have to set its entire column and row to 0 and then return the matrix.</w:t>
+      </w:r>
+    </w:p>
+    <w:p>
+      <w:pPr>
+        <w:rPr>
+          <w:b/>
+          <w:bCs/>
+          <w:szCs w:val="20"/>
+          <w:lang w:val="en-IN"/>
+        </w:rPr>
+      </w:pPr>
+      <w:r>
+        <w:rPr>
+          <w:b/>
+          <w:bCs/>
+          <w:szCs w:val="20"/>
+          <w:lang w:val="en-IN"/>
+        </w:rPr>
+        <w:t xml:space="preserve">Brute </w:t>
       </w:r>
       <w:proofErr w:type="gramStart"/>
       <w:r>
@@ -2053,125 +2079,72 @@
           <w:szCs w:val="20"/>
           <w:lang w:val="en-IN"/>
         </w:rPr>
-        <w:t>Statement :</w:t>
+        <w:t>Force :</w:t>
       </w:r>
       <w:proofErr w:type="gramEnd"/>
       <w:r>
         <w:rPr>
-          <w:szCs w:val="20"/>
-          <w:lang w:val="en-IN"/>
-        </w:rPr>
-        <w:t xml:space="preserve"> Given a matrix if an element in the matrix is 0 then you will have to set its entire column and row to 0 and then return the matrix.</w:t>
-      </w:r>
-    </w:p>
-    <w:p>
-      <w:pPr>
-        <w:rPr>
-          <w:b/>
-          <w:bCs/>
-          <w:szCs w:val="20"/>
-          <w:lang w:val="en-IN"/>
-        </w:rPr>
-      </w:pPr>
-      <w:r>
-        <w:rPr>
-          <w:b/>
-          <w:bCs/>
-          <w:szCs w:val="20"/>
-          <w:lang w:val="en-IN"/>
-        </w:rPr>
-        <w:t xml:space="preserve">Brute </w:t>
+          <w:b/>
+          <w:bCs/>
+          <w:szCs w:val="20"/>
+          <w:lang w:val="en-IN"/>
+        </w:rPr>
+        <w:t xml:space="preserve"> </w:t>
+      </w:r>
+    </w:p>
+    <w:p>
+      <w:pPr>
+        <w:rPr>
+          <w:szCs w:val="20"/>
+          <w:lang w:val="en-IN"/>
+        </w:rPr>
+      </w:pPr>
+      <w:r>
+        <w:rPr>
+          <w:szCs w:val="20"/>
+          <w:lang w:val="en-IN"/>
+        </w:rPr>
+        <w:t>Traverse through the matrix and if you find an element with value 0, then change all the elements in its row and column to -1, except when an element is 0. The reason for not changing other elements to 0, but -1, is because that might affect other columns and rows. Now traverse through the matrix again and if an element is -1 change it to 0.</w:t>
+      </w:r>
+    </w:p>
+    <w:p>
+      <w:pPr>
+        <w:rPr>
+          <w:szCs w:val="20"/>
+          <w:lang w:val="en-IN"/>
+        </w:rPr>
+      </w:pPr>
+      <w:r>
+        <w:rPr>
+          <w:b/>
+          <w:bCs/>
+          <w:szCs w:val="20"/>
+          <w:lang w:val="en-IN"/>
+        </w:rPr>
+        <w:t>Time Complexity:</w:t>
+      </w:r>
+      <w:r>
+        <w:rPr>
+          <w:szCs w:val="20"/>
+          <w:lang w:val="en-IN"/>
+        </w:rPr>
+        <w:t>O((N*</w:t>
       </w:r>
       <w:proofErr w:type="gramStart"/>
       <w:r>
         <w:rPr>
-          <w:b/>
-          <w:bCs/>
-          <w:szCs w:val="20"/>
-          <w:lang w:val="en-IN"/>
-        </w:rPr>
-        <w:t>Force :</w:t>
+          <w:szCs w:val="20"/>
+          <w:lang w:val="en-IN"/>
+        </w:rPr>
+        <w:t>M)*</w:t>
       </w:r>
       <w:proofErr w:type="gramEnd"/>
       <w:r>
         <w:rPr>
-          <w:b/>
-          <w:bCs/>
-          <w:szCs w:val="20"/>
-          <w:lang w:val="en-IN"/>
-        </w:rPr>
-        <w:t xml:space="preserve"> </w:t>
-      </w:r>
-    </w:p>
-    <w:p>
-      <w:pPr>
-        <w:rPr>
-          <w:szCs w:val="20"/>
-          <w:lang w:val="en-IN"/>
-        </w:rPr>
-      </w:pPr>
-      <w:r>
-        <w:rPr>
-          <w:szCs w:val="20"/>
-          <w:lang w:val="en-IN"/>
-        </w:rPr>
-        <w:t>Traverse through the matrix and if you find an element with value 0, then change all the elements in its row and column to -1, except when an element is 0. The reason for not changing other elements to 0, but -1, is because that might affect other columns and rows. Now traverse through the matrix again and if an element is -1 change it to 0.</w:t>
-      </w:r>
-    </w:p>
-    <w:p>
-      <w:pPr>
-        <w:rPr>
-          <w:szCs w:val="20"/>
-          <w:lang w:val="en-IN"/>
-        </w:rPr>
-      </w:pPr>
-      <w:r>
-        <w:rPr>
-          <w:b/>
-          <w:bCs/>
-          <w:szCs w:val="20"/>
-          <w:lang w:val="en-IN"/>
-        </w:rPr>
-        <w:t>Time Complexity:</w:t>
-      </w:r>
-      <w:r>
-        <w:rPr>
-          <w:szCs w:val="20"/>
-          <w:lang w:val="en-IN"/>
-        </w:rPr>
-        <w:t>O((N*</w:t>
-      </w:r>
-      <w:proofErr w:type="gramStart"/>
-      <w:r>
-        <w:rPr>
-          <w:szCs w:val="20"/>
-          <w:lang w:val="en-IN"/>
-        </w:rPr>
-        <w:t>M)*</w:t>
-      </w:r>
-      <w:proofErr w:type="gramEnd"/>
-      <w:r>
-        <w:rPr>
-          <w:szCs w:val="20"/>
-          <w:lang w:val="en-IN"/>
-        </w:rPr>
-        <w:t>(N + M)).    O(N*M) for traversing through each element and (N+</w:t>
-      </w:r>
-      <w:proofErr w:type="gramStart"/>
-      <w:r>
-        <w:rPr>
-          <w:szCs w:val="20"/>
-          <w:lang w:val="en-IN"/>
-        </w:rPr>
-        <w:t>M)for</w:t>
-      </w:r>
-      <w:proofErr w:type="gramEnd"/>
-      <w:r>
-        <w:rPr>
-          <w:szCs w:val="20"/>
-          <w:lang w:val="en-IN"/>
-        </w:rPr>
-        <w:t xml:space="preserve"> traversing to row and column of elements having value 0.</w:t>
+          <w:szCs w:val="20"/>
+          <w:lang w:val="en-IN"/>
+        </w:rPr>
+        <w:t>(N + M)).    O(N*M) for traversing through each element and (N+M)for traversing to row and column of elements having value 0.</w:t>
       </w:r>
     </w:p>
     <w:p>
@@ -19140,13 +19113,7 @@
         <w:rPr>
           <w:lang w:val="en-IN"/>
         </w:rPr>
-        <w:t>we do not update the index of a sum if it’s seen again because we require the length of the longest subarray</w:t>
-      </w:r>
-      <w:r>
-        <w:rPr>
-          <w:lang w:val="en-IN"/>
-        </w:rPr>
-        <w:t>.</w:t>
+        <w:t>we do not update the index of a sum if it’s seen again because we require the length of the longest subarray.</w:t>
       </w:r>
     </w:p>
     <w:p>
@@ -20198,13 +20165,7 @@
         <w:rPr>
           <w:lang w:val="en-IN"/>
         </w:rPr>
-        <w:t>[4 2 2 6]</w:t>
-      </w:r>
-      <w:r>
-        <w:rPr>
-          <w:lang w:val="en-IN"/>
-        </w:rPr>
-        <w:t xml:space="preserve"> ^ 6</w:t>
+        <w:t>[4 2 2 6] ^ 6</w:t>
       </w:r>
     </w:p>
     <w:p>
@@ -20394,6 +20355,7 @@
       </w:pPr>
       <w:r>
         <w:rPr>
+          <w:noProof/>
           <w:lang w:val="en-IN"/>
         </w:rPr>
         <w:drawing>
@@ -20607,6 +20569,751 @@
           <w:lang w:val="en-IN"/>
         </w:rPr>
       </w:pPr>
+    </w:p>
+    <w:p>
+      <w:pPr>
+        <w:rPr>
+          <w:lang w:val="en-IN"/>
+        </w:rPr>
+      </w:pPr>
+    </w:p>
+    <w:p>
+      <w:pPr>
+        <w:pStyle w:val="Heading3"/>
+        <w:rPr>
+          <w:lang w:val="en-IN"/>
+        </w:rPr>
+      </w:pPr>
+      <w:r>
+        <w:rPr>
+          <w:lang w:val="en-IN"/>
+        </w:rPr>
+        <w:lastRenderedPageBreak/>
+        <w:t>Longest Substring Without Repeating Characters</w:t>
+      </w:r>
+    </w:p>
+    <w:p>
+      <w:pPr>
+        <w:rPr>
+          <w:lang w:val="en-IN"/>
+        </w:rPr>
+      </w:pPr>
+      <w:r>
+        <w:rPr>
+          <w:b/>
+          <w:bCs/>
+          <w:lang w:val="en-IN"/>
+        </w:rPr>
+        <w:t>Problem Statement:</w:t>
+      </w:r>
+      <w:r>
+        <w:rPr>
+          <w:lang w:val="en-IN"/>
+        </w:rPr>
+        <w:t xml:space="preserve"> Given a String, find the length of longest substring without any repeating character.</w:t>
+      </w:r>
+    </w:p>
+    <w:p>
+      <w:pPr>
+        <w:rPr>
+          <w:lang w:val="en-IN"/>
+        </w:rPr>
+      </w:pPr>
+      <w:r>
+        <w:rPr>
+          <w:lang w:val="en-IN"/>
+        </w:rPr>
+        <w:t>Example 1:</w:t>
+      </w:r>
+    </w:p>
+    <w:p>
+      <w:pPr>
+        <w:rPr>
+          <w:lang w:val="en-IN"/>
+        </w:rPr>
+      </w:pPr>
+      <w:r>
+        <w:rPr>
+          <w:lang w:val="en-IN"/>
+        </w:rPr>
+        <w:t>Input: s = "abcabcbb"</w:t>
+      </w:r>
+    </w:p>
+    <w:p>
+      <w:pPr>
+        <w:rPr>
+          <w:lang w:val="en-IN"/>
+        </w:rPr>
+      </w:pPr>
+      <w:r>
+        <w:rPr>
+          <w:lang w:val="en-IN"/>
+        </w:rPr>
+        <w:t>Output: 3</w:t>
+      </w:r>
+    </w:p>
+    <w:p>
+      <w:pPr>
+        <w:rPr>
+          <w:lang w:val="en-IN"/>
+        </w:rPr>
+      </w:pPr>
+      <w:r>
+        <w:rPr>
+          <w:lang w:val="en-IN"/>
+        </w:rPr>
+        <w:t>Explanation: The answer is "abc", with the length of 3.</w:t>
+      </w:r>
+    </w:p>
+    <w:p>
+      <w:pPr>
+        <w:rPr>
+          <w:lang w:val="en-IN"/>
+        </w:rPr>
+      </w:pPr>
+      <w:r>
+        <w:rPr>
+          <w:lang w:val="en-IN"/>
+        </w:rPr>
+        <w:t>Example 2:</w:t>
+      </w:r>
+    </w:p>
+    <w:p>
+      <w:pPr>
+        <w:rPr>
+          <w:lang w:val="en-IN"/>
+        </w:rPr>
+      </w:pPr>
+      <w:r>
+        <w:rPr>
+          <w:lang w:val="en-IN"/>
+        </w:rPr>
+        <w:t>Input: s = "bbbbb"</w:t>
+      </w:r>
+    </w:p>
+    <w:p>
+      <w:pPr>
+        <w:rPr>
+          <w:lang w:val="en-IN"/>
+        </w:rPr>
+      </w:pPr>
+      <w:r>
+        <w:rPr>
+          <w:lang w:val="en-IN"/>
+        </w:rPr>
+        <w:t>Output: 1</w:t>
+      </w:r>
+    </w:p>
+    <w:p>
+      <w:pPr>
+        <w:rPr>
+          <w:lang w:val="en-IN"/>
+        </w:rPr>
+      </w:pPr>
+      <w:r>
+        <w:rPr>
+          <w:lang w:val="en-IN"/>
+        </w:rPr>
+        <w:t>Explanation: The answer is "b", with the length of 1.</w:t>
+      </w:r>
+    </w:p>
+    <w:p>
+      <w:pPr>
+        <w:rPr>
+          <w:lang w:val="en-IN"/>
+        </w:rPr>
+      </w:pPr>
+      <w:r>
+        <w:rPr>
+          <w:lang w:val="en-IN"/>
+        </w:rPr>
+        <w:t>Example 3:</w:t>
+      </w:r>
+    </w:p>
+    <w:p>
+      <w:pPr>
+        <w:rPr>
+          <w:lang w:val="en-IN"/>
+        </w:rPr>
+      </w:pPr>
+      <w:r>
+        <w:rPr>
+          <w:lang w:val="en-IN"/>
+        </w:rPr>
+        <w:t>Input: s = "pwwkew"</w:t>
+      </w:r>
+    </w:p>
+    <w:p>
+      <w:pPr>
+        <w:rPr>
+          <w:lang w:val="en-IN"/>
+        </w:rPr>
+      </w:pPr>
+      <w:r>
+        <w:rPr>
+          <w:lang w:val="en-IN"/>
+        </w:rPr>
+        <w:t>Output: 3</w:t>
+      </w:r>
+    </w:p>
+    <w:p>
+      <w:pPr>
+        <w:rPr>
+          <w:lang w:val="en-IN"/>
+        </w:rPr>
+      </w:pPr>
+      <w:r>
+        <w:rPr>
+          <w:lang w:val="en-IN"/>
+        </w:rPr>
+        <w:t>Explanation: The answer is "wke", with the length of 3.</w:t>
+      </w:r>
+    </w:p>
+    <w:p>
+      <w:pPr>
+        <w:rPr>
+          <w:lang w:val="en-IN"/>
+        </w:rPr>
+      </w:pPr>
+      <w:r>
+        <w:rPr>
+          <w:lang w:val="en-IN"/>
+        </w:rPr>
+        <w:t>Notice that the answer must be a substring, "pwke" is a subsequence and not a substring.</w:t>
+      </w:r>
+    </w:p>
+    <w:p>
+      <w:pPr>
+        <w:rPr>
+          <w:lang w:val="en-IN"/>
+        </w:rPr>
+      </w:pPr>
+      <w:r>
+        <w:rPr>
+          <w:b/>
+          <w:bCs/>
+          <w:lang w:val="en-IN"/>
+        </w:rPr>
+        <w:t>B</w:t>
+      </w:r>
+      <w:r>
+        <w:rPr>
+          <w:b/>
+          <w:bCs/>
+          <w:lang w:val="en-IN"/>
+        </w:rPr>
+        <w:t>rute force</w:t>
+      </w:r>
+      <w:r>
+        <w:rPr>
+          <w:lang w:val="en-IN"/>
+        </w:rPr>
+        <w:t xml:space="preserve"> </w:t>
+      </w:r>
+      <w:r>
+        <w:rPr>
+          <w:lang w:val="en-IN"/>
+        </w:rPr>
+        <w:t>:</w:t>
+      </w:r>
+      <w:r>
+        <w:rPr>
+          <w:lang w:val="en-IN"/>
+        </w:rPr>
+        <w:t>This approach consists of taking the two loops one for traversing the string and another loop – nested loop for finding different substrings and after that, we will check for all substrings one by one and check for each and every element if the element is not found then we will store that element in HashSet otherwise we will break from the loop and count it.</w:t>
+      </w:r>
+    </w:p>
+    <w:p>
+      <w:pPr>
+        <w:rPr>
+          <w:lang w:val="en-IN"/>
+        </w:rPr>
+      </w:pPr>
+      <w:r>
+        <w:rPr>
+          <w:lang w:val="en-IN"/>
+        </w:rPr>
+        <w:t xml:space="preserve">Time Complexity: </w:t>
+      </w:r>
+      <w:proofErr w:type="gramStart"/>
+      <w:r>
+        <w:rPr>
+          <w:lang w:val="en-IN"/>
+        </w:rPr>
+        <w:t>O( N</w:t>
+      </w:r>
+      <w:proofErr w:type="gramEnd"/>
+      <w:r>
+        <w:rPr>
+          <w:lang w:val="en-IN"/>
+        </w:rPr>
+        <w:t>2 )</w:t>
+      </w:r>
+    </w:p>
+    <w:p>
+      <w:pPr>
+        <w:rPr>
+          <w:lang w:val="en-IN"/>
+        </w:rPr>
+      </w:pPr>
+      <w:r>
+        <w:rPr>
+          <w:lang w:val="en-IN"/>
+        </w:rPr>
+        <w:t>Space Complexity: O(N) where N is the size of HashSet taken for storing the elements</w:t>
+      </w:r>
+    </w:p>
+    <w:p>
+      <w:pPr>
+        <w:rPr>
+          <w:lang w:val="en-IN"/>
+        </w:rPr>
+      </w:pPr>
+      <w:r>
+        <w:rPr>
+          <w:b/>
+          <w:bCs/>
+          <w:lang w:val="en-IN"/>
+        </w:rPr>
+        <w:t xml:space="preserve">Better </w:t>
+      </w:r>
+      <w:r>
+        <w:rPr>
+          <w:b/>
+          <w:bCs/>
+          <w:lang w:val="en-IN"/>
+        </w:rPr>
+        <w:t>Approach:</w:t>
+      </w:r>
+      <w:r>
+        <w:rPr>
+          <w:b/>
+          <w:bCs/>
+          <w:lang w:val="en-IN"/>
+        </w:rPr>
+        <w:t xml:space="preserve"> </w:t>
+      </w:r>
+      <w:r>
+        <w:rPr>
+          <w:b/>
+          <w:bCs/>
+          <w:lang w:val="en-IN"/>
+        </w:rPr>
+        <w:t>Sliding Window</w:t>
+      </w:r>
+    </w:p>
+    <w:p>
+      <w:pPr>
+        <w:rPr>
+          <w:lang w:val="en-IN"/>
+        </w:rPr>
+      </w:pPr>
+      <w:r>
+        <w:rPr>
+          <w:lang w:val="en-IN"/>
+        </w:rPr>
+        <w:t>The idea behind this approach is to maintain a window (substring) of characters that does not contain any repeating characters, and then slide the window over the input string, updating the window's contents as necessary to maintain the constraint that there are no repeating characters.</w:t>
+      </w:r>
+    </w:p>
+    <w:p>
+      <w:pPr>
+        <w:rPr>
+          <w:lang w:val="en-IN"/>
+        </w:rPr>
+      </w:pPr>
+      <w:r>
+        <w:rPr>
+          <w:lang w:val="en-IN"/>
+        </w:rPr>
+        <w:t>We will have two pointers left and right. Pointer ‘left’ is used for maintaining the starting point of substring while ‘right’ will maintain the endpoint of the substring.’ right’ pointer will move forward and check for the duplicate occurrence of the current element if found then ‘left’ pointer will be shifted ahead so as to delete that duplicate element.</w:t>
+      </w:r>
+    </w:p>
+    <w:p>
+      <w:pPr>
+        <w:rPr>
+          <w:lang w:val="en-IN"/>
+        </w:rPr>
+      </w:pPr>
+      <w:r>
+        <w:rPr>
+          <w:lang w:val="en-IN"/>
+        </w:rPr>
+        <w:t xml:space="preserve">Time Complexity: </w:t>
+      </w:r>
+      <w:proofErr w:type="gramStart"/>
+      <w:r>
+        <w:rPr>
+          <w:lang w:val="en-IN"/>
+        </w:rPr>
+        <w:t>O( 2</w:t>
+      </w:r>
+      <w:proofErr w:type="gramEnd"/>
+      <w:r>
+        <w:rPr>
+          <w:lang w:val="en-IN"/>
+        </w:rPr>
+        <w:t xml:space="preserve">*N ) </w:t>
+      </w:r>
+    </w:p>
+    <w:p>
+      <w:pPr>
+        <w:rPr>
+          <w:lang w:val="en-IN"/>
+        </w:rPr>
+      </w:pPr>
+      <w:r>
+        <w:rPr>
+          <w:lang w:val="en-IN"/>
+        </w:rPr>
+        <w:t>(</w:t>
+      </w:r>
+      <w:r>
+        <w:rPr>
+          <w:lang w:val="en-IN"/>
+        </w:rPr>
+        <w:t>Sometimes</w:t>
+      </w:r>
+      <w:r>
+        <w:rPr>
+          <w:lang w:val="en-IN"/>
+        </w:rPr>
+        <w:t xml:space="preserve"> left and right both have to travel complete array)</w:t>
+      </w:r>
+    </w:p>
+    <w:p>
+      <w:pPr>
+        <w:rPr>
+          <w:lang w:val="en-IN"/>
+        </w:rPr>
+      </w:pPr>
+      <w:r>
+        <w:rPr>
+          <w:lang w:val="en-IN"/>
+        </w:rPr>
+        <w:t>Space Complexity: O(N) where N is the size of HashSet taken for storing the elements</w:t>
+      </w:r>
+      <w:r>
+        <w:rPr>
+          <w:lang w:val="en-IN"/>
+        </w:rPr>
+        <w:t>.</w:t>
+      </w:r>
+    </w:p>
+    <w:p>
+      <w:pPr>
+        <w:rPr>
+          <w:lang w:val="en-IN"/>
+        </w:rPr>
+      </w:pPr>
+      <w:r>
+        <w:rPr>
+          <w:b/>
+          <w:bCs/>
+          <w:lang w:val="en-IN"/>
+        </w:rPr>
+        <w:t xml:space="preserve">Best </w:t>
+      </w:r>
+      <w:r>
+        <w:rPr>
+          <w:b/>
+          <w:bCs/>
+          <w:lang w:val="en-IN"/>
+        </w:rPr>
+        <w:t>Approach:</w:t>
+      </w:r>
+      <w:r>
+        <w:rPr>
+          <w:b/>
+          <w:bCs/>
+          <w:lang w:val="en-IN"/>
+        </w:rPr>
+        <w:t xml:space="preserve"> </w:t>
+      </w:r>
+      <w:r>
+        <w:rPr>
+          <w:b/>
+          <w:bCs/>
+          <w:lang w:val="en-IN"/>
+        </w:rPr>
+        <w:t>Sliding Window</w:t>
+      </w:r>
+      <w:r>
+        <w:rPr>
+          <w:b/>
+          <w:bCs/>
+          <w:lang w:val="en-IN"/>
+        </w:rPr>
+        <w:t xml:space="preserve"> Better</w:t>
+      </w:r>
+    </w:p>
+    <w:p>
+      <w:pPr>
+        <w:rPr>
+          <w:lang w:val="en-IN"/>
+        </w:rPr>
+      </w:pPr>
+      <w:r>
+        <w:rPr>
+          <w:lang w:val="en-IN"/>
+        </w:rPr>
+        <w:t xml:space="preserve">This is a slight betterment of above </w:t>
+      </w:r>
+      <w:proofErr w:type="gramStart"/>
+      <w:r>
+        <w:rPr>
+          <w:lang w:val="en-IN"/>
+        </w:rPr>
+        <w:t>approach ,</w:t>
+      </w:r>
+      <w:proofErr w:type="gramEnd"/>
+      <w:r>
+        <w:rPr>
+          <w:lang w:val="en-IN"/>
+        </w:rPr>
+        <w:t xml:space="preserve"> we are directly bypassing to the range in between left and right with one hop/jump  also we are updating left only if we see the duplicate between left and right window</w:t>
+      </w:r>
+    </w:p>
+    <w:p>
+      <w:pPr>
+        <w:rPr>
+          <w:lang w:val="en-IN"/>
+        </w:rPr>
+      </w:pPr>
+    </w:p>
+    <w:p>
+      <w:pPr>
+        <w:rPr>
+          <w:lang w:val="en-IN"/>
+        </w:rPr>
+      </w:pPr>
+      <w:r>
+        <w:rPr>
+          <w:lang w:val="en-IN"/>
+        </w:rPr>
+        <w:t xml:space="preserve">Let us take </w:t>
+      </w:r>
+    </w:p>
+    <w:p>
+      <w:pPr>
+        <w:rPr>
+          <w:lang w:val="en-IN"/>
+        </w:rPr>
+      </w:pPr>
+      <w:r>
+        <w:rPr>
+          <w:lang w:val="en-IN"/>
+        </w:rPr>
+        <w:t>0 1 2 3 4 5 6 7</w:t>
+      </w:r>
+    </w:p>
+    <w:p>
+      <w:pPr>
+        <w:rPr>
+          <w:lang w:val="en-IN"/>
+        </w:rPr>
+      </w:pPr>
+      <w:r>
+        <w:rPr>
+          <w:lang w:val="en-IN"/>
+        </w:rPr>
+        <w:t>a b c a a b c d</w:t>
+      </w:r>
+    </w:p>
+    <w:p>
+      <w:pPr>
+        <w:rPr>
+          <w:lang w:val="en-IN"/>
+        </w:rPr>
+      </w:pPr>
+      <w:r>
+        <w:rPr>
+          <w:lang w:val="en-IN"/>
+        </w:rPr>
+        <w:t xml:space="preserve">By the time 'right' reaches index </w:t>
+      </w:r>
+      <w:proofErr w:type="gramStart"/>
+      <w:r>
+        <w:rPr>
+          <w:lang w:val="en-IN"/>
+        </w:rPr>
+        <w:t>3 ,</w:t>
+      </w:r>
+      <w:proofErr w:type="gramEnd"/>
+      <w:r>
+        <w:rPr>
+          <w:lang w:val="en-IN"/>
+        </w:rPr>
+        <w:t xml:space="preserve"> we realize that it is a duplicate(a) as it is found at index 0 already, hence we move our 'left' pointer to go pass that i.e left = 1 , </w:t>
+      </w:r>
+    </w:p>
+    <w:p>
+      <w:pPr>
+        <w:rPr>
+          <w:lang w:val="en-IN"/>
+        </w:rPr>
+      </w:pPr>
+      <w:r>
+        <w:rPr>
+          <w:lang w:val="en-IN"/>
+        </w:rPr>
+        <w:t>lastSeenIndex[a] = 3</w:t>
+      </w:r>
+    </w:p>
+    <w:p>
+      <w:pPr>
+        <w:rPr>
+          <w:lang w:val="en-IN"/>
+        </w:rPr>
+      </w:pPr>
+      <w:r>
+        <w:rPr>
+          <w:lang w:val="en-IN"/>
+        </w:rPr>
+        <w:t xml:space="preserve">now when 'right' reaches index </w:t>
+      </w:r>
+      <w:proofErr w:type="gramStart"/>
+      <w:r>
+        <w:rPr>
+          <w:lang w:val="en-IN"/>
+        </w:rPr>
+        <w:t>4 ,</w:t>
+      </w:r>
+      <w:proofErr w:type="gramEnd"/>
+      <w:r>
+        <w:rPr>
+          <w:lang w:val="en-IN"/>
+        </w:rPr>
+        <w:t xml:space="preserve"> we found 'a' again there now we need to move past it is lastSeenIndex </w:t>
+      </w:r>
+    </w:p>
+    <w:p>
+      <w:pPr>
+        <w:rPr>
+          <w:lang w:val="en-IN"/>
+        </w:rPr>
+      </w:pPr>
+      <w:r>
+        <w:rPr>
+          <w:lang w:val="en-IN"/>
+        </w:rPr>
+        <w:t>so,</w:t>
+      </w:r>
+      <w:r>
+        <w:rPr>
+          <w:lang w:val="en-IN"/>
+        </w:rPr>
+        <w:t xml:space="preserve"> left = 4 </w:t>
+      </w:r>
+    </w:p>
+    <w:p>
+      <w:pPr>
+        <w:rPr>
+          <w:lang w:val="en-IN"/>
+        </w:rPr>
+      </w:pPr>
+      <w:r>
+        <w:rPr>
+          <w:lang w:val="en-IN"/>
+        </w:rPr>
+        <w:t>lastSeenIndex[a] = 4</w:t>
+      </w:r>
+    </w:p>
+    <w:p>
+      <w:pPr>
+        <w:rPr>
+          <w:lang w:val="en-IN"/>
+        </w:rPr>
+      </w:pPr>
+      <w:r>
+        <w:rPr>
+          <w:lang w:val="en-IN"/>
+        </w:rPr>
+        <w:t xml:space="preserve">now when 'right' reaches index </w:t>
+      </w:r>
+      <w:proofErr w:type="gramStart"/>
+      <w:r>
+        <w:rPr>
+          <w:lang w:val="en-IN"/>
+        </w:rPr>
+        <w:t>5 ,</w:t>
+      </w:r>
+      <w:proofErr w:type="gramEnd"/>
+      <w:r>
+        <w:rPr>
+          <w:lang w:val="en-IN"/>
+        </w:rPr>
+        <w:t xml:space="preserve"> we found 'b' whose lastSeenIndex was 1 , but we should not take our left again back to 2 which is it's next index , as we can see 2 is not in range of [left , right ] = [4 , 5]</w:t>
+      </w:r>
+    </w:p>
+    <w:p>
+      <w:pPr>
+        <w:rPr>
+          <w:lang w:val="en-IN"/>
+        </w:rPr>
+      </w:pPr>
+      <w:r>
+        <w:rPr>
+          <w:lang w:val="en-IN"/>
+        </w:rPr>
+        <w:t>therefore,</w:t>
+      </w:r>
+      <w:r>
+        <w:rPr>
+          <w:lang w:val="en-IN"/>
+        </w:rPr>
+        <w:t xml:space="preserve"> we should leave 'left' as it is.</w:t>
+      </w:r>
+    </w:p>
+    <w:p>
+      <w:pPr>
+        <w:rPr>
+          <w:lang w:val="en-IN"/>
+        </w:rPr>
+      </w:pPr>
+      <w:r>
+        <w:rPr>
+          <w:lang w:val="en-IN"/>
+        </w:rPr>
+        <w:t xml:space="preserve">Time Complexity: </w:t>
+      </w:r>
+      <w:r>
+        <w:rPr>
+          <w:lang w:val="en-IN"/>
+        </w:rPr>
+        <w:t>O (N)</w:t>
+      </w:r>
+    </w:p>
+    <w:p>
+      <w:pPr>
+        <w:rPr>
+          <w:lang w:val="en-IN"/>
+        </w:rPr>
+      </w:pPr>
+      <w:r>
+        <w:rPr>
+          <w:lang w:val="en-IN"/>
+        </w:rPr>
+        <w:t xml:space="preserve">Space Complexity: O(N) where N represents the size of </w:t>
+      </w:r>
+    </w:p>
+    <w:p>
+      <w:pPr>
+        <w:rPr>
+          <w:lang w:val="en-IN"/>
+        </w:rPr>
+      </w:pPr>
+      <w:r>
+        <w:rPr>
+          <w:lang w:val="en-IN"/>
+        </w:rPr>
+        <w:t>HashSet where we are storing our elements</w:t>
+      </w:r>
+      <w:r>
+        <w:rPr>
+          <w:lang w:val="en-IN"/>
+        </w:rPr>
+        <w:t>.</w:t>
+      </w:r>
     </w:p>
     <w:p>
       <w:pPr>

</xml_diff>

<commit_message>
update on on Sun, Jan 22, 2023  11:36:21 PM
</commit_message>
<xml_diff>
--- a/DSA/StriverSDESheet.docx
+++ b/DSA/StriverSDESheet.docx
@@ -3683,7 +3683,6 @@
         </w:rPr>
         <w:t>-</w:t>
       </w:r>
-      <w:proofErr w:type="gramStart"/>
       <w:r>
         <w:rPr>
           <w:rFonts w:ascii="Courier New" w:eastAsia="Times New Roman" w:hAnsi="Courier New" w:cs="Courier New"/>
@@ -3702,7 +3701,6 @@
         </w:rPr>
         <w:t>][</w:t>
       </w:r>
-      <w:proofErr w:type="gramEnd"/>
       <w:r>
         <w:rPr>
           <w:rFonts w:ascii="Courier New" w:eastAsia="Times New Roman" w:hAnsi="Courier New" w:cs="Courier New"/>
@@ -4210,54 +4208,93 @@
         <w:rPr>
           <w:lang w:val="en-IN"/>
         </w:rPr>
-        <w:t xml:space="preserve"> Given an array </w:t>
+        <w:t xml:space="preserve"> Given an array Arr[] of integers, rearrange the numbers of the given array into the lexicographically next greater permutation of numbers.</w:t>
+      </w:r>
+    </w:p>
+    <w:p>
+      <w:pPr>
+        <w:rPr>
+          <w:lang w:val="en-IN"/>
+        </w:rPr>
+      </w:pPr>
+      <w:r>
+        <w:rPr>
+          <w:lang w:val="en-IN"/>
+        </w:rPr>
+        <w:t>If such an arrangement is not possible, it must rearrange it as the lowest possible order (i.e., sorted in ascending order).</w:t>
+      </w:r>
+    </w:p>
+    <w:p>
+      <w:pPr>
+        <w:rPr>
+          <w:b/>
+          <w:bCs/>
+          <w:szCs w:val="20"/>
+          <w:lang w:val="en-IN"/>
+        </w:rPr>
+      </w:pPr>
+      <w:bookmarkStart w:id="4" w:name="_Hlk124098067"/>
+      <w:r>
+        <w:rPr>
+          <w:b/>
+          <w:bCs/>
+          <w:szCs w:val="20"/>
+          <w:lang w:val="en-IN"/>
+        </w:rPr>
+        <w:t xml:space="preserve">Brute </w:t>
       </w:r>
       <w:proofErr w:type="gramStart"/>
       <w:r>
         <w:rPr>
-          <w:lang w:val="en-IN"/>
-        </w:rPr>
-        <w:t>Arr[</w:t>
+          <w:b/>
+          <w:bCs/>
+          <w:szCs w:val="20"/>
+          <w:lang w:val="en-IN"/>
+        </w:rPr>
+        <w:t>Force :</w:t>
       </w:r>
       <w:proofErr w:type="gramEnd"/>
       <w:r>
         <w:rPr>
-          <w:lang w:val="en-IN"/>
-        </w:rPr>
-        <w:t>] of integers, rearrange the numbers of the given array into the lexicographically next greater permutation of numbers.</w:t>
-      </w:r>
-    </w:p>
-    <w:p>
-      <w:pPr>
-        <w:rPr>
-          <w:lang w:val="en-IN"/>
-        </w:rPr>
-      </w:pPr>
-      <w:r>
-        <w:rPr>
-          <w:lang w:val="en-IN"/>
-        </w:rPr>
-        <w:t>If such an arrangement is not possible, it must rearrange it as the lowest possible order (i.e., sorted in ascending order).</w:t>
-      </w:r>
-    </w:p>
-    <w:p>
-      <w:pPr>
-        <w:rPr>
-          <w:b/>
-          <w:bCs/>
-          <w:szCs w:val="20"/>
-          <w:lang w:val="en-IN"/>
-        </w:rPr>
-      </w:pPr>
-      <w:bookmarkStart w:id="4" w:name="_Hlk124098067"/>
-      <w:r>
-        <w:rPr>
-          <w:b/>
-          <w:bCs/>
-          <w:szCs w:val="20"/>
-          <w:lang w:val="en-IN"/>
-        </w:rPr>
-        <w:t xml:space="preserve">Brute </w:t>
+          <w:b/>
+          <w:bCs/>
+          <w:szCs w:val="20"/>
+          <w:lang w:val="en-IN"/>
+        </w:rPr>
+        <w:t xml:space="preserve"> </w:t>
+      </w:r>
+    </w:p>
+    <w:bookmarkEnd w:id="4"/>
+    <w:p>
+      <w:pPr>
+        <w:rPr>
+          <w:lang w:val="en-IN"/>
+        </w:rPr>
+      </w:pPr>
+      <w:r>
+        <w:rPr>
+          <w:lang w:val="en-IN"/>
+        </w:rPr>
+        <w:t>Find all possible permutations of elements present and store them.Search input from all possible permutations.Print the next permutation present right after it.</w:t>
+      </w:r>
+    </w:p>
+    <w:p>
+      <w:pPr>
+        <w:rPr>
+          <w:b/>
+          <w:bCs/>
+          <w:szCs w:val="20"/>
+          <w:lang w:val="en-IN"/>
+        </w:rPr>
+      </w:pPr>
+      <w:r>
+        <w:rPr>
+          <w:b/>
+          <w:bCs/>
+          <w:szCs w:val="20"/>
+          <w:lang w:val="en-IN"/>
+        </w:rPr>
+        <w:t xml:space="preserve">Time </w:t>
       </w:r>
       <w:proofErr w:type="gramStart"/>
       <w:r>
@@ -4267,9 +4304,138 @@
           <w:szCs w:val="20"/>
           <w:lang w:val="en-IN"/>
         </w:rPr>
-        <w:t>Force :</w:t>
+        <w:t>Complexity :</w:t>
       </w:r>
       <w:proofErr w:type="gramEnd"/>
+    </w:p>
+    <w:p>
+      <w:pPr>
+        <w:rPr>
+          <w:szCs w:val="20"/>
+          <w:lang w:val="en-IN"/>
+        </w:rPr>
+      </w:pPr>
+      <w:r>
+        <w:rPr>
+          <w:szCs w:val="20"/>
+          <w:lang w:val="en-IN"/>
+        </w:rPr>
+        <w:t xml:space="preserve">For finding, all possible permutations, it is taking N!xN. N represents the number of elements present in the input array. Also for searching input arrays from all possible permutations will take </w:t>
+      </w:r>
+      <w:proofErr w:type="gramStart"/>
+      <w:r>
+        <w:rPr>
+          <w:szCs w:val="20"/>
+          <w:lang w:val="en-IN"/>
+        </w:rPr>
+        <w:t>N!.</w:t>
+      </w:r>
+      <w:proofErr w:type="gramEnd"/>
+      <w:r>
+        <w:rPr>
+          <w:szCs w:val="20"/>
+          <w:lang w:val="en-IN"/>
+        </w:rPr>
+        <w:t xml:space="preserve"> Therefore, it has a Time complexity of O(</w:t>
+      </w:r>
+      <w:proofErr w:type="gramStart"/>
+      <w:r>
+        <w:rPr>
+          <w:szCs w:val="20"/>
+          <w:lang w:val="en-IN"/>
+        </w:rPr>
+        <w:t>N!xN</w:t>
+      </w:r>
+      <w:proofErr w:type="gramEnd"/>
+      <w:r>
+        <w:rPr>
+          <w:szCs w:val="20"/>
+          <w:lang w:val="en-IN"/>
+        </w:rPr>
+        <w:t>).</w:t>
+      </w:r>
+    </w:p>
+    <w:p>
+      <w:pPr>
+        <w:rPr>
+          <w:b/>
+          <w:bCs/>
+          <w:szCs w:val="20"/>
+          <w:lang w:val="en-IN"/>
+        </w:rPr>
+      </w:pPr>
+      <w:r>
+        <w:rPr>
+          <w:b/>
+          <w:bCs/>
+          <w:szCs w:val="20"/>
+          <w:lang w:val="en-IN"/>
+        </w:rPr>
+        <w:t xml:space="preserve">Space </w:t>
+      </w:r>
+      <w:proofErr w:type="gramStart"/>
+      <w:r>
+        <w:rPr>
+          <w:b/>
+          <w:bCs/>
+          <w:szCs w:val="20"/>
+          <w:lang w:val="en-IN"/>
+        </w:rPr>
+        <w:t>Complexity :</w:t>
+      </w:r>
+      <w:proofErr w:type="gramEnd"/>
+    </w:p>
+    <w:p>
+      <w:pPr>
+        <w:rPr>
+          <w:szCs w:val="20"/>
+          <w:lang w:val="en-IN"/>
+        </w:rPr>
+      </w:pPr>
+      <w:r>
+        <w:rPr>
+          <w:szCs w:val="20"/>
+          <w:lang w:val="en-IN"/>
+        </w:rPr>
+        <w:t xml:space="preserve">Since we are not using any extra spaces except stack spaces for recursion calls. So, it has a space complexity of </w:t>
+      </w:r>
+      <w:proofErr w:type="gramStart"/>
+      <w:r>
+        <w:rPr>
+          <w:szCs w:val="20"/>
+          <w:lang w:val="en-IN"/>
+        </w:rPr>
+        <w:t>O(</w:t>
+      </w:r>
+      <w:proofErr w:type="gramEnd"/>
+      <w:r>
+        <w:rPr>
+          <w:szCs w:val="20"/>
+          <w:lang w:val="en-IN"/>
+        </w:rPr>
+        <w:t>1).</w:t>
+      </w:r>
+    </w:p>
+    <w:p>
+      <w:pPr>
+        <w:rPr>
+          <w:b/>
+          <w:bCs/>
+          <w:szCs w:val="20"/>
+          <w:lang w:val="en-IN"/>
+        </w:rPr>
+      </w:pPr>
+      <w:proofErr w:type="gramStart"/>
+      <w:r>
+        <w:rPr>
+          <w:b/>
+          <w:bCs/>
+          <w:szCs w:val="20"/>
+          <w:lang w:val="en-IN"/>
+        </w:rPr>
+        <w:t>Optimal :</w:t>
+      </w:r>
+      <w:proofErr w:type="gramEnd"/>
       <w:r>
         <w:rPr>
           <w:b/>
@@ -4280,77 +4446,491 @@
         <w:t xml:space="preserve"> </w:t>
       </w:r>
     </w:p>
-    <w:bookmarkEnd w:id="4"/>
-    <w:p>
-      <w:pPr>
-        <w:rPr>
-          <w:lang w:val="en-IN"/>
-        </w:rPr>
-      </w:pPr>
-      <w:r>
-        <w:rPr>
-          <w:lang w:val="en-IN"/>
-        </w:rPr>
-        <w:t xml:space="preserve">Find all possible permutations of elements present and store </w:t>
+    <w:p>
+      <w:pPr>
+        <w:rPr>
+          <w:szCs w:val="20"/>
+          <w:lang w:val="en-IN"/>
+        </w:rPr>
+      </w:pPr>
+      <w:r>
+        <w:rPr>
+          <w:szCs w:val="20"/>
+          <w:lang w:val="en-IN"/>
+        </w:rPr>
+        <w:t>For any dictionary order , it will be always</w:t>
+      </w:r>
+      <w:r>
+        <w:rPr>
+          <w:szCs w:val="20"/>
+          <w:lang w:val="en-IN"/>
+        </w:rPr>
+        <w:t xml:space="preserve"> </w:t>
+      </w:r>
+      <w:r>
+        <w:rPr>
+          <w:szCs w:val="20"/>
+          <w:lang w:val="en-IN"/>
+        </w:rPr>
+        <w:t>increasing from the back (atleast 1 element should follow this pattern Ex in 1 2 3</w:t>
+      </w:r>
+      <w:r>
+        <w:rPr>
+          <w:szCs w:val="20"/>
+          <w:lang w:val="en-IN"/>
+        </w:rPr>
+        <w:t xml:space="preserve">   ,  ‘3’ is </w:t>
+      </w:r>
+      <w:r>
+        <w:rPr>
+          <w:szCs w:val="20"/>
+          <w:lang w:val="en-IN"/>
+        </w:rPr>
+        <w:t>such</w:t>
+      </w:r>
+      <w:r>
+        <w:rPr>
+          <w:szCs w:val="20"/>
+          <w:lang w:val="en-IN"/>
+        </w:rPr>
+        <w:t xml:space="preserve"> </w:t>
+      </w:r>
+      <w:r>
+        <w:rPr>
+          <w:szCs w:val="20"/>
+          <w:lang w:val="en-IN"/>
+        </w:rPr>
+        <w:t xml:space="preserve">pattern </w:t>
+      </w:r>
+      <w:r>
+        <w:rPr>
+          <w:szCs w:val="20"/>
+          <w:lang w:val="en-IN"/>
+        </w:rPr>
+        <w:t>)</w:t>
+      </w:r>
+      <w:r>
+        <w:rPr>
+          <w:szCs w:val="20"/>
+          <w:lang w:val="en-IN"/>
+        </w:rPr>
+        <w:t xml:space="preserve"> and</w:t>
+      </w:r>
+    </w:p>
+    <w:p>
+      <w:pPr>
+        <w:rPr>
+          <w:szCs w:val="20"/>
+          <w:lang w:val="en-IN"/>
+        </w:rPr>
+      </w:pPr>
+      <w:r>
+        <w:rPr>
+          <w:szCs w:val="20"/>
+          <w:lang w:val="en-IN"/>
+        </w:rPr>
+        <w:t xml:space="preserve">For </w:t>
+      </w:r>
+      <w:r>
+        <w:rPr>
+          <w:szCs w:val="20"/>
+          <w:lang w:val="en-IN"/>
+        </w:rPr>
+        <w:t>1 3 5 4 2</w:t>
+      </w:r>
+      <w:r>
+        <w:rPr>
+          <w:szCs w:val="20"/>
+          <w:lang w:val="en-IN"/>
+        </w:rPr>
+        <w:t xml:space="preserve"> , </w:t>
+      </w:r>
+      <w:r>
+        <w:rPr>
+          <w:szCs w:val="20"/>
+          <w:lang w:val="en-IN"/>
+        </w:rPr>
+        <w:t xml:space="preserve">    </w:t>
+      </w:r>
+      <w:r>
+        <w:rPr>
+          <w:szCs w:val="20"/>
+          <w:lang w:val="en-IN"/>
+        </w:rPr>
+        <w:t>‘</w:t>
+      </w:r>
+      <w:r>
+        <w:rPr>
+          <w:szCs w:val="20"/>
+          <w:lang w:val="en-IN"/>
+        </w:rPr>
+        <w:t>5 4 2</w:t>
+      </w:r>
+      <w:r>
+        <w:rPr>
+          <w:szCs w:val="20"/>
+          <w:lang w:val="en-IN"/>
+        </w:rPr>
+        <w:t>'</w:t>
+      </w:r>
+      <w:r>
+        <w:rPr>
+          <w:szCs w:val="20"/>
+          <w:lang w:val="en-IN"/>
+        </w:rPr>
+        <w:t xml:space="preserve"> is such </w:t>
+      </w:r>
+      <w:r>
+        <w:rPr>
+          <w:szCs w:val="20"/>
+          <w:lang w:val="en-IN"/>
+        </w:rPr>
+        <w:t xml:space="preserve">a </w:t>
+      </w:r>
+      <w:r>
+        <w:rPr>
+          <w:szCs w:val="20"/>
+          <w:lang w:val="en-IN"/>
+        </w:rPr>
+        <w:t xml:space="preserve">pattern </w:t>
+      </w:r>
+      <w:r>
+        <w:rPr>
+          <w:szCs w:val="20"/>
+          <w:lang w:val="en-IN"/>
+        </w:rPr>
+        <w:t xml:space="preserve"> , this indicates that pattern</w:t>
+      </w:r>
+      <w:r>
+        <w:rPr>
+          <w:szCs w:val="20"/>
+          <w:lang w:val="en-IN"/>
+        </w:rPr>
+        <w:t xml:space="preserve"> part</w:t>
+      </w:r>
+      <w:r>
+        <w:rPr>
+          <w:szCs w:val="20"/>
+          <w:lang w:val="en-IN"/>
+        </w:rPr>
+        <w:t xml:space="preserve"> is</w:t>
+      </w:r>
+      <w:r>
+        <w:rPr>
+          <w:szCs w:val="20"/>
+          <w:lang w:val="en-IN"/>
+        </w:rPr>
+        <w:t xml:space="preserve"> in it’s max possible can not derive the next greater number from this pattern . To do so we need to start involving</w:t>
+      </w:r>
+      <w:r>
+        <w:rPr>
+          <w:szCs w:val="20"/>
+          <w:lang w:val="en-IN"/>
+        </w:rPr>
+        <w:t xml:space="preserve"> before digit</w:t>
+      </w:r>
+      <w:r>
+        <w:rPr>
+          <w:szCs w:val="20"/>
+          <w:lang w:val="en-IN"/>
+        </w:rPr>
+        <w:t xml:space="preserve"> where the pattern breaks</w:t>
+      </w:r>
+      <w:r>
+        <w:rPr>
+          <w:szCs w:val="20"/>
+          <w:lang w:val="en-IN"/>
+        </w:rPr>
+        <w:t xml:space="preserve"> first</w:t>
+      </w:r>
+      <w:r>
+        <w:rPr>
+          <w:szCs w:val="20"/>
+          <w:lang w:val="en-IN"/>
+        </w:rPr>
+        <w:t xml:space="preserve"> , here it is </w:t>
+      </w:r>
+      <w:r>
+        <w:rPr>
+          <w:szCs w:val="20"/>
+          <w:lang w:val="en-IN"/>
+        </w:rPr>
+        <w:t>at ‘3’</w:t>
+      </w:r>
+      <w:r>
+        <w:rPr>
+          <w:szCs w:val="20"/>
+          <w:lang w:val="en-IN"/>
+        </w:rPr>
+        <w:t xml:space="preserve">  </w:t>
+      </w:r>
+      <w:r>
+        <w:rPr>
+          <w:szCs w:val="20"/>
+          <w:lang w:val="en-IN"/>
+        </w:rPr>
+        <w:t xml:space="preserve">. </w:t>
+      </w:r>
+    </w:p>
+    <w:p>
+      <w:pPr>
+        <w:rPr>
+          <w:szCs w:val="20"/>
+          <w:lang w:val="en-IN"/>
+        </w:rPr>
+      </w:pPr>
+      <w:r>
+        <w:rPr>
+          <w:szCs w:val="20"/>
+          <w:lang w:val="en-IN"/>
+        </w:rPr>
+        <w:t xml:space="preserve">i.e </w:t>
+      </w:r>
+      <w:r>
+        <w:rPr>
+          <w:szCs w:val="20"/>
+          <w:lang w:val="en-IN"/>
+        </w:rPr>
+        <w:t xml:space="preserve">bp = A[i] &lt; A[i+1] </w:t>
+      </w:r>
+      <w:r>
+        <w:rPr>
+          <w:szCs w:val="20"/>
+          <w:lang w:val="en-IN"/>
+        </w:rPr>
+        <w:t xml:space="preserve">, now we have </w:t>
+      </w:r>
+      <w:r>
+        <w:rPr>
+          <w:szCs w:val="20"/>
+          <w:lang w:val="en-IN"/>
+        </w:rPr>
+        <w:t xml:space="preserve">‘1’ and  </w:t>
+      </w:r>
+      <w:r>
+        <w:rPr>
+          <w:szCs w:val="20"/>
+          <w:lang w:val="en-IN"/>
+        </w:rPr>
+        <w:t>‘3 5 4 2’</w:t>
+      </w:r>
+      <w:r>
+        <w:rPr>
+          <w:szCs w:val="20"/>
+          <w:lang w:val="en-IN"/>
+        </w:rPr>
+        <w:t xml:space="preserve"> , now second part can be used to generate the next greater </w:t>
+      </w:r>
+      <w:r>
+        <w:rPr>
+          <w:szCs w:val="20"/>
+          <w:lang w:val="en-IN"/>
+        </w:rPr>
+        <w:t>number</w:t>
+      </w:r>
+      <w:r>
+        <w:rPr>
+          <w:szCs w:val="20"/>
+          <w:lang w:val="en-IN"/>
+        </w:rPr>
+        <w:t xml:space="preserve"> . </w:t>
+      </w:r>
+      <w:r>
+        <w:rPr>
+          <w:szCs w:val="20"/>
+          <w:lang w:val="en-IN"/>
+        </w:rPr>
+        <w:t xml:space="preserve">we know that ’5 4 2’ is in increasing order from </w:t>
       </w:r>
       <w:proofErr w:type="gramStart"/>
       <w:r>
         <w:rPr>
-          <w:lang w:val="en-IN"/>
-        </w:rPr>
-        <w:t>them.Search</w:t>
+          <w:szCs w:val="20"/>
+          <w:lang w:val="en-IN"/>
+        </w:rPr>
+        <w:t>back ,</w:t>
       </w:r>
       <w:proofErr w:type="gramEnd"/>
       <w:r>
         <w:rPr>
-          <w:lang w:val="en-IN"/>
-        </w:rPr>
-        <w:t xml:space="preserve"> input from all possible permutations.Print the next permutation present right after it.</w:t>
-      </w:r>
-    </w:p>
-    <w:p>
-      <w:pPr>
-        <w:rPr>
-          <w:b/>
-          <w:bCs/>
-          <w:szCs w:val="20"/>
-          <w:lang w:val="en-IN"/>
-        </w:rPr>
-      </w:pPr>
-      <w:r>
-        <w:rPr>
-          <w:b/>
-          <w:bCs/>
-          <w:szCs w:val="20"/>
-          <w:lang w:val="en-IN"/>
-        </w:rPr>
-        <w:t xml:space="preserve">Time </w:t>
+          <w:szCs w:val="20"/>
+          <w:lang w:val="en-IN"/>
+        </w:rPr>
+        <w:t xml:space="preserve"> we just need to find out  </w:t>
+      </w:r>
+      <w:r>
+        <w:rPr>
+          <w:szCs w:val="20"/>
+          <w:lang w:val="en-IN"/>
+        </w:rPr>
+        <w:t xml:space="preserve"> </w:t>
+      </w:r>
+      <w:r>
+        <w:rPr>
+          <w:szCs w:val="20"/>
+          <w:lang w:val="en-IN"/>
+        </w:rPr>
+        <w:t xml:space="preserve">digit which is just greater than ‘3’ in this </w:t>
+      </w:r>
+      <w:r>
+        <w:rPr>
+          <w:szCs w:val="20"/>
+          <w:lang w:val="en-IN"/>
+        </w:rPr>
+        <w:t xml:space="preserve">pattern so that we can swap with that . </w:t>
+      </w:r>
+    </w:p>
+    <w:p>
+      <w:pPr>
+        <w:rPr>
+          <w:szCs w:val="20"/>
+          <w:lang w:val="en-IN"/>
+        </w:rPr>
+      </w:pPr>
+      <w:r>
+        <w:rPr>
+          <w:szCs w:val="20"/>
+          <w:lang w:val="en-IN"/>
+        </w:rPr>
+        <w:lastRenderedPageBreak/>
+        <w:t>A[sw] &gt; A[bp]</w:t>
+      </w:r>
+      <w:r>
+        <w:rPr>
+          <w:szCs w:val="20"/>
+          <w:lang w:val="en-IN"/>
+        </w:rPr>
+        <w:t xml:space="preserve"> , ‘4’ is such number (</w:t>
+      </w:r>
+      <w:r>
+        <w:rPr>
+          <w:szCs w:val="20"/>
+          <w:lang w:val="en-IN"/>
+        </w:rPr>
+        <w:t xml:space="preserve"> </w:t>
+      </w:r>
+      <w:r>
+        <w:rPr>
+          <w:szCs w:val="20"/>
+          <w:lang w:val="en-IN"/>
+        </w:rPr>
+        <w:t xml:space="preserve">we are taking this just greater for generating the </w:t>
+      </w:r>
+      <w:r>
+        <w:rPr>
+          <w:szCs w:val="20"/>
+          <w:lang w:val="en-IN"/>
+        </w:rPr>
+        <w:t xml:space="preserve">immediate next lexographical number  </w:t>
+      </w:r>
+      <w:r>
+        <w:rPr>
+          <w:szCs w:val="20"/>
+          <w:lang w:val="en-IN"/>
+        </w:rPr>
+        <w:t>)</w:t>
+      </w:r>
+      <w:r>
+        <w:rPr>
+          <w:szCs w:val="20"/>
+          <w:lang w:val="en-IN"/>
+        </w:rPr>
+        <w:t xml:space="preserve"> . </w:t>
+      </w:r>
+    </w:p>
+    <w:p>
+      <w:pPr>
+        <w:rPr>
+          <w:szCs w:val="20"/>
+          <w:lang w:val="en-IN"/>
+        </w:rPr>
+      </w:pPr>
+      <w:r>
+        <w:rPr>
+          <w:szCs w:val="20"/>
+          <w:lang w:val="en-IN"/>
+        </w:rPr>
+        <w:t xml:space="preserve">After swapping it will look like </w:t>
+      </w:r>
+      <w:r>
+        <w:rPr>
+          <w:szCs w:val="20"/>
+          <w:lang w:val="en-IN"/>
+        </w:rPr>
+        <w:t>‘4 5 3 2’</w:t>
+      </w:r>
+      <w:r>
+        <w:rPr>
+          <w:szCs w:val="20"/>
+          <w:lang w:val="en-IN"/>
+        </w:rPr>
+        <w:t xml:space="preserve"> , but this is not actually the</w:t>
+      </w:r>
+      <w:r>
+        <w:rPr>
+          <w:szCs w:val="20"/>
+          <w:lang w:val="en-IN"/>
+        </w:rPr>
+        <w:t xml:space="preserve"> immediate next lexographical number  </w:t>
+      </w:r>
+      <w:r>
+        <w:rPr>
+          <w:szCs w:val="20"/>
+          <w:lang w:val="en-IN"/>
+        </w:rPr>
+        <w:t xml:space="preserve">as ‘5 3 2’ stil in increasing order from back . </w:t>
+      </w:r>
+      <w:r>
+        <w:rPr>
+          <w:szCs w:val="20"/>
+          <w:lang w:val="en-IN"/>
+        </w:rPr>
+        <w:t xml:space="preserve">so here we should </w:t>
+      </w:r>
+      <w:r>
+        <w:rPr>
+          <w:szCs w:val="20"/>
+          <w:lang w:val="en-IN"/>
+        </w:rPr>
+        <w:t xml:space="preserve">reverse </w:t>
       </w:r>
       <w:proofErr w:type="gramStart"/>
       <w:r>
         <w:rPr>
-          <w:b/>
-          <w:bCs/>
-          <w:szCs w:val="20"/>
-          <w:lang w:val="en-IN"/>
-        </w:rPr>
-        <w:t>Complexity :</w:t>
+          <w:szCs w:val="20"/>
+          <w:lang w:val="en-IN"/>
+        </w:rPr>
+        <w:t>this .</w:t>
       </w:r>
       <w:proofErr w:type="gramEnd"/>
-    </w:p>
-    <w:p>
-      <w:pPr>
-        <w:rPr>
-          <w:szCs w:val="20"/>
-          <w:lang w:val="en-IN"/>
-        </w:rPr>
-      </w:pPr>
-      <w:r>
-        <w:rPr>
-          <w:szCs w:val="20"/>
-          <w:lang w:val="en-IN"/>
-        </w:rPr>
-        <w:t xml:space="preserve">For finding, all possible permutations, it is taking </w:t>
+      <w:r>
+        <w:rPr>
+          <w:szCs w:val="20"/>
+          <w:lang w:val="en-IN"/>
+        </w:rPr>
+        <w:t xml:space="preserve"> </w:t>
+      </w:r>
+    </w:p>
+    <w:p>
+      <w:pPr>
+        <w:rPr>
+          <w:szCs w:val="20"/>
+          <w:lang w:val="en-IN"/>
+        </w:rPr>
+      </w:pPr>
+      <w:r>
+        <w:rPr>
+          <w:szCs w:val="20"/>
+          <w:lang w:val="en-IN"/>
+        </w:rPr>
+        <w:t>We’ll get ‘4 2 3 5’</w:t>
+      </w:r>
+      <w:r>
+        <w:rPr>
+          <w:szCs w:val="20"/>
+          <w:lang w:val="en-IN"/>
+        </w:rPr>
+        <w:t xml:space="preserve"> and finally ‘1 4 2 3 5’ is our </w:t>
       </w:r>
       <w:proofErr w:type="gramStart"/>
       <w:r>
@@ -4358,7 +4938,7 @@
           <w:szCs w:val="20"/>
           <w:lang w:val="en-IN"/>
         </w:rPr>
-        <w:t>N!xN</w:t>
+        <w:t>answer .</w:t>
       </w:r>
       <w:proofErr w:type="gramEnd"/>
       <w:r>
@@ -4366,129 +4946,6 @@
           <w:szCs w:val="20"/>
           <w:lang w:val="en-IN"/>
         </w:rPr>
-        <w:t xml:space="preserve">. N represents the number of elements present in the input array. Also for searching input arrays from all possible permutations will take </w:t>
-      </w:r>
-      <w:proofErr w:type="gramStart"/>
-      <w:r>
-        <w:rPr>
-          <w:szCs w:val="20"/>
-          <w:lang w:val="en-IN"/>
-        </w:rPr>
-        <w:t>N!.</w:t>
-      </w:r>
-      <w:proofErr w:type="gramEnd"/>
-      <w:r>
-        <w:rPr>
-          <w:szCs w:val="20"/>
-          <w:lang w:val="en-IN"/>
-        </w:rPr>
-        <w:t xml:space="preserve"> Therefore, it has a Time complexity of O(</w:t>
-      </w:r>
-      <w:proofErr w:type="gramStart"/>
-      <w:r>
-        <w:rPr>
-          <w:szCs w:val="20"/>
-          <w:lang w:val="en-IN"/>
-        </w:rPr>
-        <w:t>N!xN</w:t>
-      </w:r>
-      <w:proofErr w:type="gramEnd"/>
-      <w:r>
-        <w:rPr>
-          <w:szCs w:val="20"/>
-          <w:lang w:val="en-IN"/>
-        </w:rPr>
-        <w:t>).</w:t>
-      </w:r>
-    </w:p>
-    <w:p>
-      <w:pPr>
-        <w:rPr>
-          <w:b/>
-          <w:bCs/>
-          <w:szCs w:val="20"/>
-          <w:lang w:val="en-IN"/>
-        </w:rPr>
-      </w:pPr>
-      <w:r>
-        <w:rPr>
-          <w:b/>
-          <w:bCs/>
-          <w:szCs w:val="20"/>
-          <w:lang w:val="en-IN"/>
-        </w:rPr>
-        <w:t xml:space="preserve">Space </w:t>
-      </w:r>
-      <w:proofErr w:type="gramStart"/>
-      <w:r>
-        <w:rPr>
-          <w:b/>
-          <w:bCs/>
-          <w:szCs w:val="20"/>
-          <w:lang w:val="en-IN"/>
-        </w:rPr>
-        <w:t>Complexity :</w:t>
-      </w:r>
-      <w:proofErr w:type="gramEnd"/>
-    </w:p>
-    <w:p>
-      <w:pPr>
-        <w:rPr>
-          <w:szCs w:val="20"/>
-          <w:lang w:val="en-IN"/>
-        </w:rPr>
-      </w:pPr>
-      <w:r>
-        <w:rPr>
-          <w:szCs w:val="20"/>
-          <w:lang w:val="en-IN"/>
-        </w:rPr>
-        <w:t xml:space="preserve">Since we are not using any extra spaces except stack spaces for recursion calls. So, it has a space complexity of </w:t>
-      </w:r>
-      <w:proofErr w:type="gramStart"/>
-      <w:r>
-        <w:rPr>
-          <w:szCs w:val="20"/>
-          <w:lang w:val="en-IN"/>
-        </w:rPr>
-        <w:t>O(</w:t>
-      </w:r>
-      <w:proofErr w:type="gramEnd"/>
-      <w:r>
-        <w:rPr>
-          <w:szCs w:val="20"/>
-          <w:lang w:val="en-IN"/>
-        </w:rPr>
-        <w:t>1).</w:t>
-      </w:r>
-    </w:p>
-    <w:p>
-      <w:pPr>
-        <w:rPr>
-          <w:b/>
-          <w:bCs/>
-          <w:szCs w:val="20"/>
-          <w:lang w:val="en-IN"/>
-        </w:rPr>
-      </w:pPr>
-      <w:proofErr w:type="gramStart"/>
-      <w:r>
-        <w:rPr>
-          <w:b/>
-          <w:bCs/>
-          <w:szCs w:val="20"/>
-          <w:lang w:val="en-IN"/>
-        </w:rPr>
-        <w:t>Optimal :</w:t>
-      </w:r>
-      <w:proofErr w:type="gramEnd"/>
-      <w:r>
-        <w:rPr>
-          <w:b/>
-          <w:bCs/>
-          <w:szCs w:val="20"/>
-          <w:lang w:val="en-IN"/>
-        </w:rPr>
         <w:t xml:space="preserve"> </w:t>
       </w:r>
     </w:p>
@@ -4504,558 +4961,7 @@
           <w:szCs w:val="20"/>
           <w:lang w:val="en-IN"/>
         </w:rPr>
-        <w:t>For any dictionary order , it will be always</w:t>
-      </w:r>
-      <w:r>
-        <w:rPr>
-          <w:szCs w:val="20"/>
-          <w:lang w:val="en-IN"/>
-        </w:rPr>
-        <w:t xml:space="preserve"> </w:t>
-      </w:r>
-      <w:r>
-        <w:rPr>
-          <w:szCs w:val="20"/>
-          <w:lang w:val="en-IN"/>
-        </w:rPr>
-        <w:t>increasing from the back (atleast 1 element should follow this pattern Ex in 1 2 3</w:t>
-      </w:r>
-      <w:r>
-        <w:rPr>
-          <w:szCs w:val="20"/>
-          <w:lang w:val="en-IN"/>
-        </w:rPr>
-        <w:t xml:space="preserve">   ,  ‘3’ is </w:t>
-      </w:r>
-      <w:r>
-        <w:rPr>
-          <w:szCs w:val="20"/>
-          <w:lang w:val="en-IN"/>
-        </w:rPr>
-        <w:t>such</w:t>
-      </w:r>
-      <w:r>
-        <w:rPr>
-          <w:szCs w:val="20"/>
-          <w:lang w:val="en-IN"/>
-        </w:rPr>
-        <w:t xml:space="preserve"> </w:t>
-      </w:r>
-      <w:r>
-        <w:rPr>
-          <w:szCs w:val="20"/>
-          <w:lang w:val="en-IN"/>
-        </w:rPr>
-        <w:t xml:space="preserve">pattern </w:t>
-      </w:r>
-      <w:r>
-        <w:rPr>
-          <w:szCs w:val="20"/>
-          <w:lang w:val="en-IN"/>
-        </w:rPr>
-        <w:t>)</w:t>
-      </w:r>
-      <w:r>
-        <w:rPr>
-          <w:szCs w:val="20"/>
-          <w:lang w:val="en-IN"/>
-        </w:rPr>
-        <w:t xml:space="preserve"> and</w:t>
-      </w:r>
-    </w:p>
-    <w:p>
-      <w:pPr>
-        <w:rPr>
-          <w:szCs w:val="20"/>
-          <w:lang w:val="en-IN"/>
-        </w:rPr>
-      </w:pPr>
-      <w:r>
-        <w:rPr>
-          <w:szCs w:val="20"/>
-          <w:lang w:val="en-IN"/>
-        </w:rPr>
-        <w:t xml:space="preserve">For </w:t>
-      </w:r>
-      <w:r>
-        <w:rPr>
-          <w:szCs w:val="20"/>
-          <w:lang w:val="en-IN"/>
-        </w:rPr>
-        <w:t>1 3 5 4 2</w:t>
-      </w:r>
-      <w:r>
-        <w:rPr>
-          <w:szCs w:val="20"/>
-          <w:lang w:val="en-IN"/>
-        </w:rPr>
-        <w:t xml:space="preserve"> , </w:t>
-      </w:r>
-      <w:r>
-        <w:rPr>
-          <w:szCs w:val="20"/>
-          <w:lang w:val="en-IN"/>
-        </w:rPr>
-        <w:t xml:space="preserve">    </w:t>
-      </w:r>
-      <w:r>
-        <w:rPr>
-          <w:szCs w:val="20"/>
-          <w:lang w:val="en-IN"/>
-        </w:rPr>
-        <w:t>‘</w:t>
-      </w:r>
-      <w:r>
-        <w:rPr>
-          <w:szCs w:val="20"/>
-          <w:lang w:val="en-IN"/>
-        </w:rPr>
-        <w:t>5 4 2</w:t>
-      </w:r>
-      <w:r>
-        <w:rPr>
-          <w:szCs w:val="20"/>
-          <w:lang w:val="en-IN"/>
-        </w:rPr>
-        <w:t>'</w:t>
-      </w:r>
-      <w:r>
-        <w:rPr>
-          <w:szCs w:val="20"/>
-          <w:lang w:val="en-IN"/>
-        </w:rPr>
-        <w:t xml:space="preserve"> is such </w:t>
-      </w:r>
-      <w:r>
-        <w:rPr>
-          <w:szCs w:val="20"/>
-          <w:lang w:val="en-IN"/>
-        </w:rPr>
-        <w:t xml:space="preserve">a </w:t>
-      </w:r>
-      <w:r>
-        <w:rPr>
-          <w:szCs w:val="20"/>
-          <w:lang w:val="en-IN"/>
-        </w:rPr>
-        <w:t xml:space="preserve">pattern </w:t>
-      </w:r>
-      <w:r>
-        <w:rPr>
-          <w:szCs w:val="20"/>
-          <w:lang w:val="en-IN"/>
-        </w:rPr>
-        <w:t xml:space="preserve"> , this indicates that pattern</w:t>
-      </w:r>
-      <w:r>
-        <w:rPr>
-          <w:szCs w:val="20"/>
-          <w:lang w:val="en-IN"/>
-        </w:rPr>
-        <w:t xml:space="preserve"> part</w:t>
-      </w:r>
-      <w:r>
-        <w:rPr>
-          <w:szCs w:val="20"/>
-          <w:lang w:val="en-IN"/>
-        </w:rPr>
-        <w:t xml:space="preserve"> is</w:t>
-      </w:r>
-      <w:r>
-        <w:rPr>
-          <w:szCs w:val="20"/>
-          <w:lang w:val="en-IN"/>
-        </w:rPr>
-        <w:t xml:space="preserve"> in it’s max possible can not derive the next greater number from this pattern . To do so we need to start involving</w:t>
-      </w:r>
-      <w:r>
-        <w:rPr>
-          <w:szCs w:val="20"/>
-          <w:lang w:val="en-IN"/>
-        </w:rPr>
-        <w:t xml:space="preserve"> before digit</w:t>
-      </w:r>
-      <w:r>
-        <w:rPr>
-          <w:szCs w:val="20"/>
-          <w:lang w:val="en-IN"/>
-        </w:rPr>
-        <w:t xml:space="preserve"> where the pattern breaks</w:t>
-      </w:r>
-      <w:r>
-        <w:rPr>
-          <w:szCs w:val="20"/>
-          <w:lang w:val="en-IN"/>
-        </w:rPr>
-        <w:t xml:space="preserve"> first</w:t>
-      </w:r>
-      <w:r>
-        <w:rPr>
-          <w:szCs w:val="20"/>
-          <w:lang w:val="en-IN"/>
-        </w:rPr>
-        <w:t xml:space="preserve"> , here it is </w:t>
-      </w:r>
-      <w:r>
-        <w:rPr>
-          <w:szCs w:val="20"/>
-          <w:lang w:val="en-IN"/>
-        </w:rPr>
-        <w:t>at ‘3’</w:t>
-      </w:r>
-      <w:r>
-        <w:rPr>
-          <w:szCs w:val="20"/>
-          <w:lang w:val="en-IN"/>
-        </w:rPr>
-        <w:t xml:space="preserve">  </w:t>
-      </w:r>
-      <w:r>
-        <w:rPr>
-          <w:szCs w:val="20"/>
-          <w:lang w:val="en-IN"/>
-        </w:rPr>
-        <w:t xml:space="preserve">. </w:t>
-      </w:r>
-    </w:p>
-    <w:p>
-      <w:pPr>
-        <w:rPr>
-          <w:szCs w:val="20"/>
-          <w:lang w:val="en-IN"/>
-        </w:rPr>
-      </w:pPr>
-      <w:r>
-        <w:rPr>
-          <w:szCs w:val="20"/>
-          <w:lang w:val="en-IN"/>
-        </w:rPr>
-        <w:t xml:space="preserve">i.e </w:t>
-      </w:r>
-      <w:r>
-        <w:rPr>
-          <w:szCs w:val="20"/>
-          <w:lang w:val="en-IN"/>
-        </w:rPr>
-        <w:t xml:space="preserve">bp = A[i] &lt; A[i+1] </w:t>
-      </w:r>
-      <w:r>
-        <w:rPr>
-          <w:szCs w:val="20"/>
-          <w:lang w:val="en-IN"/>
-        </w:rPr>
-        <w:t xml:space="preserve">, now we have </w:t>
-      </w:r>
-      <w:r>
-        <w:rPr>
-          <w:szCs w:val="20"/>
-          <w:lang w:val="en-IN"/>
-        </w:rPr>
-        <w:t xml:space="preserve">‘1’ and  </w:t>
-      </w:r>
-      <w:r>
-        <w:rPr>
-          <w:szCs w:val="20"/>
-          <w:lang w:val="en-IN"/>
-        </w:rPr>
-        <w:t>‘3 5 4 2’</w:t>
-      </w:r>
-      <w:r>
-        <w:rPr>
-          <w:szCs w:val="20"/>
-          <w:lang w:val="en-IN"/>
-        </w:rPr>
-        <w:t xml:space="preserve"> , now second part can be used to generate the next greater </w:t>
-      </w:r>
-      <w:r>
-        <w:rPr>
-          <w:szCs w:val="20"/>
-          <w:lang w:val="en-IN"/>
-        </w:rPr>
-        <w:t>number</w:t>
-      </w:r>
-      <w:r>
-        <w:rPr>
-          <w:szCs w:val="20"/>
-          <w:lang w:val="en-IN"/>
-        </w:rPr>
-        <w:t xml:space="preserve"> . </w:t>
-      </w:r>
-      <w:r>
-        <w:rPr>
-          <w:szCs w:val="20"/>
-          <w:lang w:val="en-IN"/>
-        </w:rPr>
-        <w:t xml:space="preserve">we know that ’5 4 2’ is in increasing order from </w:t>
-      </w:r>
-      <w:proofErr w:type="gramStart"/>
-      <w:r>
-        <w:rPr>
-          <w:szCs w:val="20"/>
-          <w:lang w:val="en-IN"/>
-        </w:rPr>
-        <w:t>back ,</w:t>
-      </w:r>
-      <w:proofErr w:type="gramEnd"/>
-      <w:r>
-        <w:rPr>
-          <w:szCs w:val="20"/>
-          <w:lang w:val="en-IN"/>
-        </w:rPr>
-        <w:t xml:space="preserve"> we just need to find out  </w:t>
-      </w:r>
-      <w:r>
-        <w:rPr>
-          <w:szCs w:val="20"/>
-          <w:lang w:val="en-IN"/>
-        </w:rPr>
-        <w:t xml:space="preserve"> </w:t>
-      </w:r>
-      <w:r>
-        <w:rPr>
-          <w:szCs w:val="20"/>
-          <w:lang w:val="en-IN"/>
-        </w:rPr>
-        <w:t xml:space="preserve">digit which is just greater than ‘3’ in this </w:t>
-      </w:r>
-      <w:r>
-        <w:rPr>
-          <w:szCs w:val="20"/>
-          <w:lang w:val="en-IN"/>
-        </w:rPr>
-        <w:t xml:space="preserve">pattern so that we can swap with that . </w:t>
-      </w:r>
-    </w:p>
-    <w:p>
-      <w:pPr>
-        <w:rPr>
-          <w:szCs w:val="20"/>
-          <w:lang w:val="en-IN"/>
-        </w:rPr>
-      </w:pPr>
-      <w:r>
-        <w:rPr>
-          <w:szCs w:val="20"/>
-          <w:lang w:val="en-IN"/>
-        </w:rPr>
-        <w:lastRenderedPageBreak/>
-        <w:t>A[sw] &gt; A[bp</w:t>
-      </w:r>
-      <w:proofErr w:type="gramStart"/>
-      <w:r>
-        <w:rPr>
-          <w:szCs w:val="20"/>
-          <w:lang w:val="en-IN"/>
-        </w:rPr>
-        <w:t>]</w:t>
-      </w:r>
-      <w:r>
-        <w:rPr>
-          <w:szCs w:val="20"/>
-          <w:lang w:val="en-IN"/>
-        </w:rPr>
-        <w:t xml:space="preserve"> ,</w:t>
-      </w:r>
-      <w:proofErr w:type="gramEnd"/>
-      <w:r>
-        <w:rPr>
-          <w:szCs w:val="20"/>
-          <w:lang w:val="en-IN"/>
-        </w:rPr>
-        <w:t xml:space="preserve"> ‘4’ is such number (</w:t>
-      </w:r>
-      <w:r>
-        <w:rPr>
-          <w:szCs w:val="20"/>
-          <w:lang w:val="en-IN"/>
-        </w:rPr>
-        <w:t xml:space="preserve"> </w:t>
-      </w:r>
-      <w:r>
-        <w:rPr>
-          <w:szCs w:val="20"/>
-          <w:lang w:val="en-IN"/>
-        </w:rPr>
-        <w:t xml:space="preserve">we are taking this just greater for generating the </w:t>
-      </w:r>
-      <w:r>
-        <w:rPr>
-          <w:szCs w:val="20"/>
-          <w:lang w:val="en-IN"/>
-        </w:rPr>
-        <w:t xml:space="preserve">immediate next lexographical number  </w:t>
-      </w:r>
-      <w:r>
-        <w:rPr>
-          <w:szCs w:val="20"/>
-          <w:lang w:val="en-IN"/>
-        </w:rPr>
-        <w:t>)</w:t>
-      </w:r>
-      <w:r>
-        <w:rPr>
-          <w:szCs w:val="20"/>
-          <w:lang w:val="en-IN"/>
-        </w:rPr>
-        <w:t xml:space="preserve"> . </w:t>
-      </w:r>
-    </w:p>
-    <w:p>
-      <w:pPr>
-        <w:rPr>
-          <w:szCs w:val="20"/>
-          <w:lang w:val="en-IN"/>
-        </w:rPr>
-      </w:pPr>
-      <w:r>
-        <w:rPr>
-          <w:szCs w:val="20"/>
-          <w:lang w:val="en-IN"/>
-        </w:rPr>
-        <w:t xml:space="preserve">After swapping it will look like </w:t>
-      </w:r>
-      <w:r>
-        <w:rPr>
-          <w:szCs w:val="20"/>
-          <w:lang w:val="en-IN"/>
-        </w:rPr>
-        <w:t>‘4 5 3 2</w:t>
-      </w:r>
-      <w:proofErr w:type="gramStart"/>
-      <w:r>
-        <w:rPr>
-          <w:szCs w:val="20"/>
-          <w:lang w:val="en-IN"/>
-        </w:rPr>
-        <w:t>’</w:t>
-      </w:r>
-      <w:r>
-        <w:rPr>
-          <w:szCs w:val="20"/>
-          <w:lang w:val="en-IN"/>
-        </w:rPr>
-        <w:t xml:space="preserve"> ,</w:t>
-      </w:r>
-      <w:proofErr w:type="gramEnd"/>
-      <w:r>
-        <w:rPr>
-          <w:szCs w:val="20"/>
-          <w:lang w:val="en-IN"/>
-        </w:rPr>
-        <w:t xml:space="preserve"> but this is not actually the</w:t>
-      </w:r>
-      <w:r>
-        <w:rPr>
-          <w:szCs w:val="20"/>
-          <w:lang w:val="en-IN"/>
-        </w:rPr>
-        <w:t xml:space="preserve"> immediate next lexographical number  </w:t>
-      </w:r>
-      <w:r>
-        <w:rPr>
-          <w:szCs w:val="20"/>
-          <w:lang w:val="en-IN"/>
-        </w:rPr>
-        <w:t xml:space="preserve">as ‘5 3 2’ stil in increasing order from back . </w:t>
-      </w:r>
-      <w:r>
-        <w:rPr>
-          <w:szCs w:val="20"/>
-          <w:lang w:val="en-IN"/>
-        </w:rPr>
-        <w:t xml:space="preserve">so here we should </w:t>
-      </w:r>
-      <w:r>
-        <w:rPr>
-          <w:szCs w:val="20"/>
-          <w:lang w:val="en-IN"/>
-        </w:rPr>
-        <w:t xml:space="preserve">reverse </w:t>
-      </w:r>
-      <w:proofErr w:type="gramStart"/>
-      <w:r>
-        <w:rPr>
-          <w:szCs w:val="20"/>
-          <w:lang w:val="en-IN"/>
-        </w:rPr>
-        <w:t>this .</w:t>
-      </w:r>
-      <w:proofErr w:type="gramEnd"/>
-      <w:r>
-        <w:rPr>
-          <w:szCs w:val="20"/>
-          <w:lang w:val="en-IN"/>
-        </w:rPr>
-        <w:t xml:space="preserve"> </w:t>
-      </w:r>
-    </w:p>
-    <w:p>
-      <w:pPr>
-        <w:rPr>
-          <w:szCs w:val="20"/>
-          <w:lang w:val="en-IN"/>
-        </w:rPr>
-      </w:pPr>
-      <w:r>
-        <w:rPr>
-          <w:szCs w:val="20"/>
-          <w:lang w:val="en-IN"/>
-        </w:rPr>
-        <w:t>We’ll get ‘4 2 3 5’</w:t>
-      </w:r>
-      <w:r>
-        <w:rPr>
-          <w:szCs w:val="20"/>
-          <w:lang w:val="en-IN"/>
-        </w:rPr>
-        <w:t xml:space="preserve"> and finally ‘1 4 2 3 5’ is our </w:t>
-      </w:r>
-      <w:proofErr w:type="gramStart"/>
-      <w:r>
-        <w:rPr>
-          <w:szCs w:val="20"/>
-          <w:lang w:val="en-IN"/>
-        </w:rPr>
-        <w:t>answer .</w:t>
-      </w:r>
-      <w:proofErr w:type="gramEnd"/>
-      <w:r>
-        <w:rPr>
-          <w:szCs w:val="20"/>
-          <w:lang w:val="en-IN"/>
-        </w:rPr>
-        <w:t xml:space="preserve"> </w:t>
-      </w:r>
-    </w:p>
-    <w:p>
-      <w:pPr>
-        <w:rPr>
-          <w:szCs w:val="20"/>
-          <w:lang w:val="en-IN"/>
-        </w:rPr>
-      </w:pPr>
-      <w:r>
-        <w:rPr>
-          <w:szCs w:val="20"/>
-          <w:lang w:val="en-IN"/>
-        </w:rPr>
-        <w:t xml:space="preserve">Edge </w:t>
-      </w:r>
-      <w:proofErr w:type="gramStart"/>
-      <w:r>
-        <w:rPr>
-          <w:szCs w:val="20"/>
-          <w:lang w:val="en-IN"/>
-        </w:rPr>
-        <w:t>case :</w:t>
-      </w:r>
-      <w:proofErr w:type="gramEnd"/>
-      <w:r>
-        <w:rPr>
-          <w:szCs w:val="20"/>
-          <w:lang w:val="en-IN"/>
-        </w:rPr>
-        <w:t xml:space="preserve"> If the whole number is already greater like ‘3 2 1’ </w:t>
+        <w:t xml:space="preserve">Edge case : If the whole number is already greater like ‘3 2 1’ </w:t>
       </w:r>
       <w:r>
         <w:rPr>
@@ -20794,15 +20700,7 @@
           <w:bCs/>
           <w:lang w:val="en-IN"/>
         </w:rPr>
-        <w:t>B</w:t>
-      </w:r>
-      <w:r>
-        <w:rPr>
-          <w:b/>
-          <w:bCs/>
-          <w:lang w:val="en-IN"/>
-        </w:rPr>
-        <w:t>rute force</w:t>
+        <w:t>Brute force</w:t>
       </w:r>
       <w:r>
         <w:rPr>
@@ -21027,241 +20925,1201 @@
           <w:bCs/>
           <w:lang w:val="en-IN"/>
         </w:rPr>
+        <w:t xml:space="preserve"> Sliding Window Better</w:t>
+      </w:r>
+    </w:p>
+    <w:p>
+      <w:pPr>
+        <w:rPr>
+          <w:lang w:val="en-IN"/>
+        </w:rPr>
+      </w:pPr>
+      <w:r>
+        <w:rPr>
+          <w:lang w:val="en-IN"/>
+        </w:rPr>
+        <w:t xml:space="preserve">This is a slight betterment of above </w:t>
+      </w:r>
+      <w:proofErr w:type="gramStart"/>
+      <w:r>
+        <w:rPr>
+          <w:lang w:val="en-IN"/>
+        </w:rPr>
+        <w:t>approach ,</w:t>
+      </w:r>
+      <w:proofErr w:type="gramEnd"/>
+      <w:r>
+        <w:rPr>
+          <w:lang w:val="en-IN"/>
+        </w:rPr>
+        <w:t xml:space="preserve"> we are directly bypassing to the range in between left and right with one hop/jump  also we are updating left only if we see the duplicate between left and right window</w:t>
+      </w:r>
+    </w:p>
+    <w:p>
+      <w:pPr>
+        <w:rPr>
+          <w:lang w:val="en-IN"/>
+        </w:rPr>
+      </w:pPr>
+    </w:p>
+    <w:p>
+      <w:pPr>
+        <w:rPr>
+          <w:lang w:val="en-IN"/>
+        </w:rPr>
+      </w:pPr>
+      <w:r>
+        <w:rPr>
+          <w:lang w:val="en-IN"/>
+        </w:rPr>
+        <w:t xml:space="preserve">Let us take </w:t>
+      </w:r>
+    </w:p>
+    <w:p>
+      <w:pPr>
+        <w:rPr>
+          <w:lang w:val="en-IN"/>
+        </w:rPr>
+      </w:pPr>
+      <w:r>
+        <w:rPr>
+          <w:lang w:val="en-IN"/>
+        </w:rPr>
+        <w:t>0 1 2 3 4 5 6 7</w:t>
+      </w:r>
+    </w:p>
+    <w:p>
+      <w:pPr>
+        <w:rPr>
+          <w:lang w:val="en-IN"/>
+        </w:rPr>
+      </w:pPr>
+      <w:r>
+        <w:rPr>
+          <w:lang w:val="en-IN"/>
+        </w:rPr>
+        <w:t>a b c a a b c d</w:t>
+      </w:r>
+    </w:p>
+    <w:p>
+      <w:pPr>
+        <w:rPr>
+          <w:lang w:val="en-IN"/>
+        </w:rPr>
+      </w:pPr>
+      <w:r>
+        <w:rPr>
+          <w:lang w:val="en-IN"/>
+        </w:rPr>
+        <w:t xml:space="preserve">By the time 'right' reaches index </w:t>
+      </w:r>
+      <w:proofErr w:type="gramStart"/>
+      <w:r>
+        <w:rPr>
+          <w:lang w:val="en-IN"/>
+        </w:rPr>
+        <w:t>3 ,</w:t>
+      </w:r>
+      <w:proofErr w:type="gramEnd"/>
+      <w:r>
+        <w:rPr>
+          <w:lang w:val="en-IN"/>
+        </w:rPr>
+        <w:t xml:space="preserve"> we realize that it is a duplicate(a) as it is found at index 0 already, hence we move our 'left' pointer to go pass that i.e left = 1 , </w:t>
+      </w:r>
+    </w:p>
+    <w:p>
+      <w:pPr>
+        <w:rPr>
+          <w:lang w:val="en-IN"/>
+        </w:rPr>
+      </w:pPr>
+      <w:r>
+        <w:rPr>
+          <w:lang w:val="en-IN"/>
+        </w:rPr>
+        <w:t>lastSeenIndex[a] = 3</w:t>
+      </w:r>
+    </w:p>
+    <w:p>
+      <w:pPr>
+        <w:rPr>
+          <w:lang w:val="en-IN"/>
+        </w:rPr>
+      </w:pPr>
+      <w:r>
+        <w:rPr>
+          <w:lang w:val="en-IN"/>
+        </w:rPr>
+        <w:t xml:space="preserve">now when 'right' reaches index </w:t>
+      </w:r>
+      <w:proofErr w:type="gramStart"/>
+      <w:r>
+        <w:rPr>
+          <w:lang w:val="en-IN"/>
+        </w:rPr>
+        <w:t>4 ,</w:t>
+      </w:r>
+      <w:proofErr w:type="gramEnd"/>
+      <w:r>
+        <w:rPr>
+          <w:lang w:val="en-IN"/>
+        </w:rPr>
+        <w:t xml:space="preserve"> we found 'a' again there now we need to move past it is lastSeenIndex </w:t>
+      </w:r>
+    </w:p>
+    <w:p>
+      <w:pPr>
+        <w:rPr>
+          <w:lang w:val="en-IN"/>
+        </w:rPr>
+      </w:pPr>
+      <w:r>
+        <w:rPr>
+          <w:lang w:val="en-IN"/>
+        </w:rPr>
+        <w:t>so,</w:t>
+      </w:r>
+      <w:r>
+        <w:rPr>
+          <w:lang w:val="en-IN"/>
+        </w:rPr>
+        <w:t xml:space="preserve"> left = 4 </w:t>
+      </w:r>
+    </w:p>
+    <w:p>
+      <w:pPr>
+        <w:rPr>
+          <w:lang w:val="en-IN"/>
+        </w:rPr>
+      </w:pPr>
+      <w:r>
+        <w:rPr>
+          <w:lang w:val="en-IN"/>
+        </w:rPr>
+        <w:t>lastSeenIndex[a] = 4</w:t>
+      </w:r>
+    </w:p>
+    <w:p>
+      <w:pPr>
+        <w:rPr>
+          <w:lang w:val="en-IN"/>
+        </w:rPr>
+      </w:pPr>
+      <w:r>
+        <w:rPr>
+          <w:lang w:val="en-IN"/>
+        </w:rPr>
+        <w:t xml:space="preserve">now when 'right' reaches index </w:t>
+      </w:r>
+      <w:proofErr w:type="gramStart"/>
+      <w:r>
+        <w:rPr>
+          <w:lang w:val="en-IN"/>
+        </w:rPr>
+        <w:t>5 ,</w:t>
+      </w:r>
+      <w:proofErr w:type="gramEnd"/>
+      <w:r>
+        <w:rPr>
+          <w:lang w:val="en-IN"/>
+        </w:rPr>
+        <w:t xml:space="preserve"> we found 'b' whose lastSeenIndex was 1 , but we should not take our left again back to 2 which is it's next index , as we can see 2 is not in range of [left , right ] = [4 , 5]</w:t>
+      </w:r>
+    </w:p>
+    <w:p>
+      <w:pPr>
+        <w:rPr>
+          <w:lang w:val="en-IN"/>
+        </w:rPr>
+      </w:pPr>
+      <w:r>
+        <w:rPr>
+          <w:lang w:val="en-IN"/>
+        </w:rPr>
+        <w:t>therefore, we should leave 'left' as it is.</w:t>
+      </w:r>
+    </w:p>
+    <w:p>
+      <w:pPr>
+        <w:rPr>
+          <w:lang w:val="en-IN"/>
+        </w:rPr>
+      </w:pPr>
+      <w:r>
+        <w:rPr>
+          <w:lang w:val="en-IN"/>
+        </w:rPr>
+        <w:t xml:space="preserve">Time Complexity: </w:t>
+      </w:r>
+      <w:r>
+        <w:rPr>
+          <w:lang w:val="en-IN"/>
+        </w:rPr>
+        <w:t>O (N)</w:t>
+      </w:r>
+    </w:p>
+    <w:p>
+      <w:pPr>
+        <w:rPr>
+          <w:lang w:val="en-IN"/>
+        </w:rPr>
+      </w:pPr>
+      <w:r>
+        <w:rPr>
+          <w:lang w:val="en-IN"/>
+        </w:rPr>
+        <w:t xml:space="preserve">Space Complexity: O(N) where N represents the size of </w:t>
+      </w:r>
+    </w:p>
+    <w:p>
+      <w:pPr>
+        <w:rPr>
+          <w:lang w:val="en-IN"/>
+        </w:rPr>
+      </w:pPr>
+      <w:r>
+        <w:rPr>
+          <w:lang w:val="en-IN"/>
+        </w:rPr>
+        <w:t>HashSet where we are storing our elements</w:t>
+      </w:r>
+      <w:r>
+        <w:rPr>
+          <w:lang w:val="en-IN"/>
+        </w:rPr>
+        <w:t>.</w:t>
+      </w:r>
+    </w:p>
+    <w:p>
+      <w:pPr>
+        <w:pStyle w:val="Heading2"/>
+      </w:pPr>
+      <w:r>
+        <w:t>Linked List</w:t>
+      </w:r>
+    </w:p>
+    <w:p>
+      <w:pPr>
+        <w:pStyle w:val="Heading3"/>
+      </w:pPr>
+      <w:r>
+        <w:t>Reverse a Linked List</w:t>
+      </w:r>
+    </w:p>
+    <w:p>
+      <w:pPr>
+        <w:rPr>
+          <w:lang w:val="en-IN"/>
+        </w:rPr>
+      </w:pPr>
+      <w:r>
+        <w:rPr>
+          <w:b/>
+          <w:bCs/>
+          <w:lang w:val="en-IN"/>
+        </w:rPr>
+        <w:t>Problem Statement</w:t>
+      </w:r>
+      <w:r>
+        <w:rPr>
+          <w:lang w:val="en-IN"/>
+        </w:rPr>
+        <w:t>: Given the head of a singly linked list, write a program to reverse the linked list, and return the head pointer to the reversed list.</w:t>
+      </w:r>
+    </w:p>
+    <w:p>
+      <w:pPr>
+        <w:rPr>
+          <w:lang w:val="en-IN"/>
+        </w:rPr>
+      </w:pPr>
+      <w:r>
+        <w:rPr>
+          <w:lang w:val="en-IN"/>
+        </w:rPr>
+        <w:t xml:space="preserve">Input Format: </w:t>
+      </w:r>
+    </w:p>
+    <w:p>
+      <w:pPr>
+        <w:rPr>
+          <w:lang w:val="en-IN"/>
+        </w:rPr>
+      </w:pPr>
+      <w:r>
+        <w:rPr>
+          <w:lang w:val="en-IN"/>
+        </w:rPr>
+        <w:t>head = [3,6,8,10]</w:t>
+      </w:r>
+    </w:p>
+    <w:p>
+      <w:pPr>
+        <w:rPr>
+          <w:lang w:val="en-IN"/>
+        </w:rPr>
+      </w:pPr>
+      <w:r>
+        <w:rPr>
+          <w:lang w:val="en-IN"/>
+        </w:rPr>
+        <w:t>This means the given linked list is 3-&gt;6-&gt;8-&gt;10 with head pointer at node 3.</w:t>
+      </w:r>
+    </w:p>
+    <w:p>
+      <w:pPr>
+        <w:rPr>
+          <w:lang w:val="en-IN"/>
+        </w:rPr>
+      </w:pPr>
+      <w:r>
+        <w:rPr>
+          <w:lang w:val="en-IN"/>
+        </w:rPr>
+        <w:t>Result:</w:t>
+      </w:r>
+    </w:p>
+    <w:p>
+      <w:pPr>
+        <w:rPr>
+          <w:lang w:val="en-IN"/>
+        </w:rPr>
+      </w:pPr>
+      <w:r>
+        <w:rPr>
+          <w:lang w:val="en-IN"/>
+        </w:rPr>
+        <w:t>Output = [10,6,8,3]</w:t>
+      </w:r>
+    </w:p>
+    <w:p>
+      <w:pPr>
+        <w:rPr>
+          <w:lang w:val="en-IN"/>
+        </w:rPr>
+      </w:pPr>
+      <w:r>
+        <w:rPr>
+          <w:lang w:val="en-IN"/>
+        </w:rPr>
+        <w:t>This means, after reversal, the list should be 10-&gt;6-&gt;8-&gt;3 with the head pointer at node 10.</w:t>
+      </w:r>
+    </w:p>
+    <w:p>
+      <w:pPr>
+        <w:rPr>
+          <w:lang w:val="en-IN"/>
+        </w:rPr>
+      </w:pPr>
+      <w:r>
+        <w:rPr>
+          <w:lang w:val="en-IN"/>
+        </w:rPr>
+        <w:t xml:space="preserve">Straight foreward </w:t>
+      </w:r>
+      <w:r>
+        <w:rPr>
+          <w:lang w:val="en-IN"/>
+        </w:rPr>
+        <w:t>either by using</w:t>
+      </w:r>
+    </w:p>
+    <w:p>
+      <w:pPr>
+        <w:pStyle w:val="ListParagraph"/>
+        <w:numPr>
+          <w:ilvl w:val="0"/>
+          <w:numId w:val="17"/>
+        </w:numPr>
+        <w:rPr>
+          <w:lang w:val="en-IN"/>
+        </w:rPr>
+      </w:pPr>
+      <w:r>
+        <w:rPr>
+          <w:lang w:val="en-IN"/>
+        </w:rPr>
+        <w:t xml:space="preserve">Iterative approach </w:t>
+      </w:r>
+    </w:p>
+    <w:p>
+      <w:pPr>
+        <w:pStyle w:val="ListParagraph"/>
+        <w:numPr>
+          <w:ilvl w:val="0"/>
+          <w:numId w:val="17"/>
+        </w:numPr>
+        <w:rPr>
+          <w:lang w:val="en-IN"/>
+        </w:rPr>
+      </w:pPr>
+      <w:r>
+        <w:rPr>
+          <w:lang w:val="en-IN"/>
+        </w:rPr>
+        <w:t xml:space="preserve">Recursive approach </w:t>
+      </w:r>
+    </w:p>
+    <w:p>
+      <w:pPr>
+        <w:rPr>
+          <w:lang w:val="en-IN"/>
+        </w:rPr>
+      </w:pPr>
+      <w:r>
+        <w:rPr>
+          <w:lang w:val="en-IN"/>
+        </w:rPr>
+        <w:t>Time Complexity : T</w:t>
+      </w:r>
+      <w:r>
+        <w:rPr>
+          <w:lang w:val="en-IN"/>
+        </w:rPr>
+        <w:t>he time complexity is O(N) where N represents the number of nodes.</w:t>
+      </w:r>
+    </w:p>
+    <w:p>
+      <w:pPr>
+        <w:rPr>
+          <w:lang w:val="en-IN"/>
+        </w:rPr>
+      </w:pPr>
+      <w:r>
+        <w:rPr>
+          <w:lang w:val="en-IN"/>
+        </w:rPr>
+        <w:t xml:space="preserve">Space </w:t>
+      </w:r>
+      <w:r>
+        <w:rPr>
+          <w:lang w:val="en-IN"/>
+        </w:rPr>
+        <w:t>Complexity:</w:t>
+      </w:r>
+      <w:r>
+        <w:rPr>
+          <w:lang w:val="en-IN"/>
+        </w:rPr>
         <w:t xml:space="preserve"> </w:t>
       </w:r>
       <w:r>
         <w:rPr>
-          <w:b/>
-          <w:bCs/>
-          <w:lang w:val="en-IN"/>
-        </w:rPr>
-        <w:t>Sliding Window</w:t>
-      </w:r>
-      <w:r>
-        <w:rPr>
-          <w:b/>
-          <w:bCs/>
-          <w:lang w:val="en-IN"/>
-        </w:rPr>
-        <w:t xml:space="preserve"> Better</w:t>
-      </w:r>
-    </w:p>
-    <w:p>
-      <w:pPr>
-        <w:rPr>
-          <w:lang w:val="en-IN"/>
-        </w:rPr>
-      </w:pPr>
-      <w:r>
-        <w:rPr>
-          <w:lang w:val="en-IN"/>
-        </w:rPr>
-        <w:t xml:space="preserve">This is a slight betterment of above </w:t>
+          <w:lang w:val="en-IN"/>
+        </w:rPr>
+        <w:t xml:space="preserve">Apart from recursion using stack space, no external storage is used. Thus, space complexity is </w:t>
+      </w:r>
+      <w:r>
+        <w:rPr>
+          <w:lang w:val="en-IN"/>
+        </w:rPr>
+        <w:t>O (</w:t>
+      </w:r>
+      <w:r>
+        <w:rPr>
+          <w:lang w:val="en-IN"/>
+        </w:rPr>
+        <w:t>1).</w:t>
+      </w:r>
+    </w:p>
+    <w:p>
+      <w:pPr>
+        <w:rPr>
+          <w:lang w:val="en-IN"/>
+        </w:rPr>
+      </w:pPr>
+    </w:p>
+    <w:p>
+      <w:pPr>
+        <w:rPr>
+          <w:lang w:val="en-IN"/>
+        </w:rPr>
+      </w:pPr>
+    </w:p>
+    <w:p>
+      <w:pPr>
+        <w:pStyle w:val="Heading3"/>
+        <w:rPr>
+          <w:lang w:val="en-IN"/>
+        </w:rPr>
+      </w:pPr>
+      <w:r>
+        <w:rPr>
+          <w:lang w:val="en-IN"/>
+        </w:rPr>
+        <w:lastRenderedPageBreak/>
+        <w:t>Middle of the Linked List</w:t>
+      </w:r>
+    </w:p>
+    <w:p>
+      <w:pPr>
+        <w:rPr>
+          <w:lang w:val="en-IN"/>
+        </w:rPr>
+      </w:pPr>
+      <w:r>
+        <w:rPr>
+          <w:b/>
+          <w:bCs/>
+          <w:lang w:val="en-IN"/>
+        </w:rPr>
+        <w:t>Problem Statement:</w:t>
+      </w:r>
+      <w:r>
+        <w:rPr>
+          <w:lang w:val="en-IN"/>
+        </w:rPr>
+        <w:t xml:space="preserve"> Given the head of a singly linked list, return the middle node of the linked list. If there are two middle nodes, return the second middle node.</w:t>
+      </w:r>
+    </w:p>
+    <w:p>
+      <w:pPr>
+        <w:rPr>
+          <w:lang w:val="en-IN"/>
+        </w:rPr>
+      </w:pPr>
+      <w:r>
+        <w:rPr>
+          <w:lang w:val="en-IN"/>
+        </w:rPr>
+        <w:t>Input: head = [1,2,3,4,5]</w:t>
+      </w:r>
+    </w:p>
+    <w:p>
+      <w:pPr>
+        <w:rPr>
+          <w:lang w:val="en-IN"/>
+        </w:rPr>
+      </w:pPr>
+      <w:r>
+        <w:rPr>
+          <w:lang w:val="en-IN"/>
+        </w:rPr>
+        <w:t>Output: [3,4,5]</w:t>
+      </w:r>
+    </w:p>
+    <w:p>
+      <w:pPr>
+        <w:rPr>
+          <w:lang w:val="en-IN"/>
+        </w:rPr>
+      </w:pPr>
+      <w:r>
+        <w:rPr>
+          <w:lang w:val="en-IN"/>
+        </w:rPr>
+        <w:t>Explanation: The middle node of the list is node 3.</w:t>
+      </w:r>
+    </w:p>
+    <w:p>
+      <w:pPr>
+        <w:rPr>
+          <w:lang w:val="en-IN"/>
+        </w:rPr>
+      </w:pPr>
+    </w:p>
+    <w:p>
+      <w:pPr>
+        <w:rPr>
+          <w:lang w:val="en-IN"/>
+        </w:rPr>
+      </w:pPr>
+      <w:r>
+        <w:rPr>
+          <w:lang w:val="en-IN"/>
+        </w:rPr>
+        <w:t>Input: head = [1,2,3,4,5,6]</w:t>
+      </w:r>
+    </w:p>
+    <w:p>
+      <w:pPr>
+        <w:rPr>
+          <w:lang w:val="en-IN"/>
+        </w:rPr>
+      </w:pPr>
+      <w:r>
+        <w:rPr>
+          <w:lang w:val="en-IN"/>
+        </w:rPr>
+        <w:t>Output: [4,5,6]</w:t>
+      </w:r>
+    </w:p>
+    <w:p>
+      <w:pPr>
+        <w:rPr>
+          <w:lang w:val="en-IN"/>
+        </w:rPr>
+      </w:pPr>
+      <w:r>
+        <w:rPr>
+          <w:lang w:val="en-IN"/>
+        </w:rPr>
+        <w:t>Explanation: Since the list has two middle nodes with values 3 and 4, we return the second one.</w:t>
+      </w:r>
+    </w:p>
+    <w:p>
+      <w:pPr>
+        <w:rPr>
+          <w:lang w:val="en-IN"/>
+        </w:rPr>
+      </w:pPr>
+      <w:r>
+        <w:rPr>
+          <w:b/>
+          <w:bCs/>
+          <w:lang w:val="en-IN"/>
+        </w:rPr>
+        <w:t>Naive Approach</w:t>
+      </w:r>
+      <w:r>
+        <w:rPr>
+          <w:lang w:val="en-IN"/>
+        </w:rPr>
+        <w:t xml:space="preserve"> : </w:t>
+      </w:r>
+      <w:r>
+        <w:rPr>
+          <w:lang w:val="en-IN"/>
+        </w:rPr>
+        <w:t>We can traverse through the Linked List while maintaining a count of nodes let’s say in variable n, and then traversing for 2nd time for n/2 nodes to get to the middle of the list.</w:t>
+      </w:r>
+    </w:p>
+    <w:p>
+      <w:pPr>
+        <w:rPr>
+          <w:lang w:val="en-IN"/>
+        </w:rPr>
+      </w:pPr>
+      <w:r>
+        <w:rPr>
+          <w:lang w:val="en-IN"/>
+        </w:rPr>
+        <w:t>Time Complexity : T</w:t>
+      </w:r>
+      <w:r>
+        <w:rPr>
+          <w:lang w:val="en-IN"/>
+        </w:rPr>
+        <w:t>he time complexity is O(</w:t>
+      </w:r>
+      <w:r>
+        <w:rPr>
+          <w:lang w:val="en-IN"/>
+        </w:rPr>
+        <w:t xml:space="preserve">2 x </w:t>
+      </w:r>
+      <w:r>
+        <w:rPr>
+          <w:lang w:val="en-IN"/>
+        </w:rPr>
+        <w:t>N) where N represents the number of nodes</w:t>
+      </w:r>
+      <w:r>
+        <w:rPr>
+          <w:lang w:val="en-IN"/>
+        </w:rPr>
+        <w:t xml:space="preserve">, as we are </w:t>
+      </w:r>
+      <w:r>
+        <w:rPr>
+          <w:lang w:val="en-IN"/>
+        </w:rPr>
+        <w:t>traversing the list twice.</w:t>
+      </w:r>
+    </w:p>
+    <w:p>
+      <w:pPr>
+        <w:rPr>
+          <w:lang w:val="en-IN"/>
+        </w:rPr>
+      </w:pPr>
+      <w:r>
+        <w:rPr>
+          <w:lang w:val="en-IN"/>
+        </w:rPr>
+        <w:t>Space Complexity:</w:t>
+      </w:r>
+      <w:r>
+        <w:rPr>
+          <w:lang w:val="en-IN"/>
+        </w:rPr>
+        <w:t xml:space="preserve"> We are not using any extra </w:t>
+      </w:r>
+      <w:r>
+        <w:rPr>
+          <w:lang w:val="en-IN"/>
+        </w:rPr>
+        <w:t>space,</w:t>
+      </w:r>
+      <w:r>
+        <w:rPr>
+          <w:lang w:val="en-IN"/>
+        </w:rPr>
+        <w:t xml:space="preserve"> so it will be </w:t>
       </w:r>
       <w:proofErr w:type="gramStart"/>
       <w:r>
         <w:rPr>
           <w:lang w:val="en-IN"/>
         </w:rPr>
-        <w:t>approach ,</w:t>
+        <w:t>O(</w:t>
       </w:r>
       <w:proofErr w:type="gramEnd"/>
       <w:r>
         <w:rPr>
           <w:lang w:val="en-IN"/>
         </w:rPr>
-        <w:t xml:space="preserve"> we are directly bypassing to the range in between left and right with one hop/jump  also we are updating left only if we see the duplicate between left and right window</w:t>
-      </w:r>
-    </w:p>
-    <w:p>
-      <w:pPr>
-        <w:rPr>
-          <w:lang w:val="en-IN"/>
-        </w:rPr>
-      </w:pPr>
-    </w:p>
-    <w:p>
-      <w:pPr>
-        <w:rPr>
-          <w:lang w:val="en-IN"/>
-        </w:rPr>
-      </w:pPr>
-      <w:r>
-        <w:rPr>
-          <w:lang w:val="en-IN"/>
-        </w:rPr>
-        <w:t xml:space="preserve">Let us take </w:t>
-      </w:r>
-    </w:p>
-    <w:p>
-      <w:pPr>
-        <w:rPr>
-          <w:lang w:val="en-IN"/>
-        </w:rPr>
-      </w:pPr>
-      <w:r>
-        <w:rPr>
-          <w:lang w:val="en-IN"/>
-        </w:rPr>
-        <w:t>0 1 2 3 4 5 6 7</w:t>
-      </w:r>
-    </w:p>
-    <w:p>
-      <w:pPr>
-        <w:rPr>
-          <w:lang w:val="en-IN"/>
-        </w:rPr>
-      </w:pPr>
-      <w:r>
-        <w:rPr>
-          <w:lang w:val="en-IN"/>
-        </w:rPr>
-        <w:t>a b c a a b c d</w:t>
-      </w:r>
-    </w:p>
-    <w:p>
-      <w:pPr>
-        <w:rPr>
-          <w:lang w:val="en-IN"/>
-        </w:rPr>
-      </w:pPr>
-      <w:r>
-        <w:rPr>
-          <w:lang w:val="en-IN"/>
-        </w:rPr>
-        <w:t xml:space="preserve">By the time 'right' reaches index </w:t>
+        <w:t>1).</w:t>
+      </w:r>
+    </w:p>
+    <w:p>
+      <w:pPr>
+        <w:rPr>
+          <w:lang w:val="en-IN"/>
+        </w:rPr>
+      </w:pPr>
+      <w:r>
+        <w:rPr>
+          <w:b/>
+          <w:bCs/>
+          <w:lang w:val="en-IN"/>
+        </w:rPr>
+        <w:t>Tortoise-Hare-</w:t>
       </w:r>
       <w:proofErr w:type="gramStart"/>
       <w:r>
         <w:rPr>
-          <w:lang w:val="en-IN"/>
-        </w:rPr>
-        <w:t>3 ,</w:t>
+          <w:b/>
+          <w:bCs/>
+          <w:lang w:val="en-IN"/>
+        </w:rPr>
+        <w:t>Approach</w:t>
+      </w:r>
+      <w:r>
+        <w:rPr>
+          <w:b/>
+          <w:bCs/>
+          <w:lang w:val="en-IN"/>
+        </w:rPr>
+        <w:t xml:space="preserve"> :</w:t>
       </w:r>
       <w:proofErr w:type="gramEnd"/>
       <w:r>
         <w:rPr>
-          <w:lang w:val="en-IN"/>
-        </w:rPr>
-        <w:t xml:space="preserve"> we realize that it is a duplicate(a) as it is found at index 0 already, hence we move our 'left' pointer to go pass that i.e left = 1 , </w:t>
-      </w:r>
-    </w:p>
-    <w:p>
-      <w:pPr>
-        <w:rPr>
-          <w:lang w:val="en-IN"/>
-        </w:rPr>
-      </w:pPr>
-      <w:r>
-        <w:rPr>
-          <w:lang w:val="en-IN"/>
-        </w:rPr>
-        <w:t>lastSeenIndex[a] = 3</w:t>
-      </w:r>
-    </w:p>
-    <w:p>
-      <w:pPr>
-        <w:rPr>
-          <w:lang w:val="en-IN"/>
-        </w:rPr>
-      </w:pPr>
-      <w:r>
-        <w:rPr>
-          <w:lang w:val="en-IN"/>
-        </w:rPr>
-        <w:t xml:space="preserve">now when 'right' reaches index </w:t>
+          <w:b/>
+          <w:bCs/>
+          <w:lang w:val="en-IN"/>
+        </w:rPr>
+        <w:t xml:space="preserve"> </w:t>
+      </w:r>
+      <w:r>
+        <w:rPr>
+          <w:lang w:val="en-IN"/>
+        </w:rPr>
+        <w:t xml:space="preserve">we increment slow ptr by 1 and fast ptr by 2, so if take a close look fast ptr will travel double than that of the slow pointer. </w:t>
       </w:r>
       <w:proofErr w:type="gramStart"/>
       <w:r>
         <w:rPr>
           <w:lang w:val="en-IN"/>
         </w:rPr>
-        <w:t>4 ,</w:t>
+        <w:t>So</w:t>
       </w:r>
       <w:proofErr w:type="gramEnd"/>
       <w:r>
         <w:rPr>
           <w:lang w:val="en-IN"/>
         </w:rPr>
-        <w:t xml:space="preserve"> we found 'a' again there now we need to move past it is lastSeenIndex </w:t>
-      </w:r>
-    </w:p>
-    <w:p>
-      <w:pPr>
-        <w:rPr>
-          <w:lang w:val="en-IN"/>
-        </w:rPr>
-      </w:pPr>
-      <w:r>
-        <w:rPr>
-          <w:lang w:val="en-IN"/>
-        </w:rPr>
-        <w:t>so,</w:t>
-      </w:r>
-      <w:r>
-        <w:rPr>
-          <w:lang w:val="en-IN"/>
-        </w:rPr>
-        <w:t xml:space="preserve"> left = 4 </w:t>
-      </w:r>
-    </w:p>
-    <w:p>
-      <w:pPr>
-        <w:rPr>
-          <w:lang w:val="en-IN"/>
-        </w:rPr>
-      </w:pPr>
-      <w:r>
-        <w:rPr>
-          <w:lang w:val="en-IN"/>
-        </w:rPr>
-        <w:t>lastSeenIndex[a] = 4</w:t>
-      </w:r>
-    </w:p>
-    <w:p>
-      <w:pPr>
-        <w:rPr>
-          <w:lang w:val="en-IN"/>
-        </w:rPr>
-      </w:pPr>
-      <w:r>
-        <w:rPr>
-          <w:lang w:val="en-IN"/>
-        </w:rPr>
-        <w:t xml:space="preserve">now when 'right' reaches index </w:t>
+        <w:t xml:space="preserve"> when the fast ptr will be at the end of Linked List, slow ptr would have covered half of Linked List till then. So slow ptr will be pointing towards the middle of Linked List.</w:t>
+      </w:r>
+    </w:p>
+    <w:p>
+      <w:pPr>
+        <w:rPr>
+          <w:lang w:val="en-IN"/>
+        </w:rPr>
+      </w:pPr>
+      <w:r>
+        <w:rPr>
+          <w:lang w:val="en-IN"/>
+        </w:rPr>
+        <w:t>If there are two middle nodes, to return the first middle node</w:t>
+      </w:r>
+      <w:r>
+        <w:rPr>
+          <w:lang w:val="en-IN"/>
+        </w:rPr>
+        <w:t>.</w:t>
+      </w:r>
+      <w:r>
+        <w:rPr>
+          <w:lang w:val="en-IN"/>
+        </w:rPr>
+        <w:t xml:space="preserve"> </w:t>
+      </w:r>
+    </w:p>
+    <w:p>
+      <w:pPr>
+        <w:rPr>
+          <w:lang w:val="en-IN"/>
+        </w:rPr>
+      </w:pPr>
+      <w:r>
+        <w:rPr>
+          <w:lang w:val="en-IN"/>
+        </w:rPr>
+        <w:t xml:space="preserve">initialize </w:t>
+      </w:r>
+    </w:p>
+    <w:p>
+      <w:pPr>
+        <w:rPr>
+          <w:lang w:val="en-IN"/>
+        </w:rPr>
+      </w:pPr>
+      <w:r>
+        <w:rPr>
+          <w:lang w:val="en-IN"/>
+        </w:rPr>
+        <w:t>fast_ptr = head -&gt;</w:t>
       </w:r>
       <w:proofErr w:type="gramStart"/>
       <w:r>
         <w:rPr>
           <w:lang w:val="en-IN"/>
         </w:rPr>
-        <w:t>5 ,</w:t>
+        <w:t>next ;</w:t>
       </w:r>
       <w:proofErr w:type="gramEnd"/>
-      <w:r>
-        <w:rPr>
-          <w:lang w:val="en-IN"/>
-        </w:rPr>
-        <w:t xml:space="preserve"> we found 'b' whose lastSeenIndex was 1 , but we should not take our left again back to 2 which is it's next index , as we can see 2 is not in range of [left , right ] = [4 , 5]</w:t>
-      </w:r>
-    </w:p>
-    <w:p>
-      <w:pPr>
-        <w:rPr>
-          <w:lang w:val="en-IN"/>
-        </w:rPr>
-      </w:pPr>
-      <w:r>
-        <w:rPr>
-          <w:lang w:val="en-IN"/>
-        </w:rPr>
-        <w:t>therefore,</w:t>
-      </w:r>
-      <w:r>
-        <w:rPr>
-          <w:lang w:val="en-IN"/>
-        </w:rPr>
-        <w:t xml:space="preserve"> we should leave 'left' as it is.</w:t>
+    </w:p>
+    <w:p>
+      <w:pPr>
+        <w:rPr>
+          <w:lang w:val="en-IN"/>
+        </w:rPr>
+      </w:pPr>
+      <w:r>
+        <w:rPr>
+          <w:b/>
+          <w:bCs/>
+          <w:lang w:val="en-IN"/>
+        </w:rPr>
+        <w:t>Time Complexity:</w:t>
+      </w:r>
+      <w:r>
+        <w:rPr>
+          <w:lang w:val="en-IN"/>
+        </w:rPr>
+        <w:t xml:space="preserve"> O(N)</w:t>
+      </w:r>
+    </w:p>
+    <w:p>
+      <w:pPr>
+        <w:rPr>
+          <w:lang w:val="en-IN"/>
+        </w:rPr>
+      </w:pPr>
+      <w:r>
+        <w:rPr>
+          <w:b/>
+          <w:bCs/>
+          <w:lang w:val="en-IN"/>
+        </w:rPr>
+        <w:t>Space Complexity:</w:t>
+      </w:r>
+      <w:r>
+        <w:rPr>
+          <w:lang w:val="en-IN"/>
+        </w:rPr>
+        <w:t xml:space="preserve"> </w:t>
+      </w:r>
+      <w:proofErr w:type="gramStart"/>
+      <w:r>
+        <w:rPr>
+          <w:lang w:val="en-IN"/>
+        </w:rPr>
+        <w:t>O(</w:t>
+      </w:r>
+      <w:proofErr w:type="gramEnd"/>
+      <w:r>
+        <w:rPr>
+          <w:lang w:val="en-IN"/>
+        </w:rPr>
+        <w:t>1)</w:t>
+      </w:r>
+    </w:p>
+    <w:p>
+      <w:pPr>
+        <w:pStyle w:val="Heading3"/>
+        <w:rPr>
+          <w:lang w:val="en-IN"/>
+        </w:rPr>
+      </w:pPr>
+      <w:r>
+        <w:rPr>
+          <w:lang w:val="en-IN"/>
+        </w:rPr>
+        <w:t>Merge Two Sorted Lists</w:t>
+      </w:r>
+    </w:p>
+    <w:p>
+      <w:pPr>
+        <w:rPr>
+          <w:lang w:val="en-IN"/>
+        </w:rPr>
+      </w:pPr>
+      <w:r>
+        <w:rPr>
+          <w:b/>
+          <w:bCs/>
+          <w:lang w:val="en-IN"/>
+        </w:rPr>
+        <w:t>Problem Statement</w:t>
+      </w:r>
+      <w:r>
+        <w:rPr>
+          <w:lang w:val="en-IN"/>
+        </w:rPr>
+        <w:t>: Given two singly linked lists that are sorted in increasing order of node values, merge two sorted linked lists and return them as a sorted list. The list should be made by splicing together the nodes of the first two lists.</w:t>
+      </w:r>
+    </w:p>
+    <w:p>
+      <w:pPr>
+        <w:rPr>
+          <w:lang w:val="en-IN"/>
+        </w:rPr>
+      </w:pPr>
+      <w:r>
+        <w:rPr>
+          <w:lang w:val="en-IN"/>
+        </w:rPr>
+        <w:t xml:space="preserve">Input </w:t>
+      </w:r>
+      <w:proofErr w:type="gramStart"/>
+      <w:r>
+        <w:rPr>
+          <w:lang w:val="en-IN"/>
+        </w:rPr>
+        <w:t>Format :</w:t>
+      </w:r>
+      <w:proofErr w:type="gramEnd"/>
+    </w:p>
+    <w:p>
+      <w:pPr>
+        <w:rPr>
+          <w:lang w:val="en-IN"/>
+        </w:rPr>
+      </w:pPr>
+      <w:r>
+        <w:rPr>
+          <w:lang w:val="en-IN"/>
+        </w:rPr>
+        <w:t>l1 = {3,7,10}, l2 = {1,2,5,8,10}</w:t>
+      </w:r>
+    </w:p>
+    <w:p>
+      <w:pPr>
+        <w:rPr>
+          <w:lang w:val="en-IN"/>
+        </w:rPr>
+      </w:pPr>
+      <w:proofErr w:type="gramStart"/>
+      <w:r>
+        <w:rPr>
+          <w:lang w:val="en-IN"/>
+        </w:rPr>
+        <w:t>Output :</w:t>
+      </w:r>
+      <w:proofErr w:type="gramEnd"/>
+    </w:p>
+    <w:p>
+      <w:pPr>
+        <w:rPr>
+          <w:lang w:val="en-IN"/>
+        </w:rPr>
+      </w:pPr>
+      <w:r>
+        <w:rPr>
+          <w:lang w:val="en-IN"/>
+        </w:rPr>
+        <w:t>{1,2,3,5,7,8,10,10}</w:t>
+      </w:r>
+    </w:p>
+    <w:p>
+      <w:pPr>
+        <w:rPr>
+          <w:b/>
+          <w:bCs/>
+          <w:lang w:val="en-IN"/>
+        </w:rPr>
+      </w:pPr>
+      <w:proofErr w:type="gramStart"/>
+      <w:r>
+        <w:rPr>
+          <w:b/>
+          <w:bCs/>
+          <w:lang w:val="en-IN"/>
+        </w:rPr>
+        <w:t>Iterative :</w:t>
+      </w:r>
+      <w:proofErr w:type="gramEnd"/>
+      <w:r>
+        <w:rPr>
+          <w:b/>
+          <w:bCs/>
+          <w:lang w:val="en-IN"/>
+        </w:rPr>
+        <w:t xml:space="preserve"> </w:t>
+      </w:r>
+      <w:r>
+        <w:rPr>
+          <w:b/>
+          <w:bCs/>
+          <w:lang w:val="en-IN"/>
+        </w:rPr>
+        <w:t>Similar to Merge sort</w:t>
+      </w:r>
+    </w:p>
+    <w:p>
+      <w:pPr>
+        <w:rPr>
+          <w:lang w:val="en-IN"/>
+        </w:rPr>
+      </w:pPr>
+    </w:p>
+    <w:p>
+      <w:pPr>
+        <w:rPr>
+          <w:lang w:val="en-IN"/>
+        </w:rPr>
+      </w:pPr>
+    </w:p>
+    <w:p>
+      <w:pPr>
+        <w:pStyle w:val="ListParagraph"/>
+        <w:numPr>
+          <w:ilvl w:val="0"/>
+          <w:numId w:val="18"/>
+        </w:numPr>
+        <w:rPr>
+          <w:lang w:val="en-IN"/>
+        </w:rPr>
+      </w:pPr>
+      <w:r>
+        <w:rPr>
+          <w:lang w:val="en-IN"/>
+        </w:rPr>
+        <w:lastRenderedPageBreak/>
+        <w:t>Create a new empty list, which will be the merged list</w:t>
+      </w:r>
+    </w:p>
+    <w:p>
+      <w:pPr>
+        <w:pStyle w:val="ListParagraph"/>
+        <w:numPr>
+          <w:ilvl w:val="0"/>
+          <w:numId w:val="18"/>
+        </w:numPr>
+        <w:rPr>
+          <w:lang w:val="en-IN"/>
+        </w:rPr>
+      </w:pPr>
+      <w:r>
+        <w:rPr>
+          <w:lang w:val="en-IN"/>
+        </w:rPr>
+        <w:t>Create two pointers, one for each input list.</w:t>
+      </w:r>
+    </w:p>
+    <w:p>
+      <w:pPr>
+        <w:pStyle w:val="ListParagraph"/>
+        <w:numPr>
+          <w:ilvl w:val="0"/>
+          <w:numId w:val="18"/>
+        </w:numPr>
+        <w:rPr>
+          <w:lang w:val="en-IN"/>
+        </w:rPr>
+      </w:pPr>
+      <w:r>
+        <w:rPr>
+          <w:lang w:val="en-IN"/>
+        </w:rPr>
+        <w:t>Compare the values of the current nodes of the two pointers.</w:t>
+      </w:r>
+    </w:p>
+    <w:p>
+      <w:pPr>
+        <w:pStyle w:val="ListParagraph"/>
+        <w:numPr>
+          <w:ilvl w:val="0"/>
+          <w:numId w:val="18"/>
+        </w:numPr>
+        <w:rPr>
+          <w:lang w:val="en-IN"/>
+        </w:rPr>
+      </w:pPr>
+      <w:r>
+        <w:rPr>
+          <w:lang w:val="en-IN"/>
+        </w:rPr>
+        <w:t>Add the node with the smaller value to the merged list, and move the pointer to the next node in that list</w:t>
+      </w:r>
+    </w:p>
+    <w:p>
+      <w:pPr>
+        <w:pStyle w:val="ListParagraph"/>
+        <w:numPr>
+          <w:ilvl w:val="0"/>
+          <w:numId w:val="18"/>
+        </w:numPr>
+        <w:rPr>
+          <w:lang w:val="en-IN"/>
+        </w:rPr>
+      </w:pPr>
+      <w:r>
+        <w:rPr>
+          <w:lang w:val="en-IN"/>
+        </w:rPr>
+        <w:t>Repeat step 3-4 until one of the input lists is exhausted</w:t>
+      </w:r>
+    </w:p>
+    <w:p>
+      <w:pPr>
+        <w:pStyle w:val="ListParagraph"/>
+        <w:numPr>
+          <w:ilvl w:val="0"/>
+          <w:numId w:val="18"/>
+        </w:numPr>
+        <w:rPr>
+          <w:lang w:val="en-IN"/>
+        </w:rPr>
+      </w:pPr>
+      <w:r>
+        <w:rPr>
+          <w:lang w:val="en-IN"/>
+        </w:rPr>
+        <w:t>Add the remaining nodes of the non-empty list to the merged list.</w:t>
+      </w:r>
+    </w:p>
+    <w:p>
+      <w:pPr>
+        <w:pStyle w:val="ListParagraph"/>
+        <w:numPr>
+          <w:ilvl w:val="0"/>
+          <w:numId w:val="18"/>
+        </w:numPr>
+        <w:rPr>
+          <w:lang w:val="en-IN"/>
+        </w:rPr>
+      </w:pPr>
+      <w:r>
+        <w:rPr>
+          <w:lang w:val="en-IN"/>
+        </w:rPr>
+        <w:t>Return the merged list</w:t>
       </w:r>
     </w:p>
     <w:p>
@@ -21276,43 +22134,642 @@
         </w:rPr>
         <w:t xml:space="preserve">Time Complexity: </w:t>
       </w:r>
-      <w:r>
-        <w:rPr>
-          <w:lang w:val="en-IN"/>
-        </w:rPr>
-        <w:t>O (N)</w:t>
-      </w:r>
-    </w:p>
-    <w:p>
-      <w:pPr>
-        <w:rPr>
-          <w:lang w:val="en-IN"/>
-        </w:rPr>
-      </w:pPr>
-      <w:r>
-        <w:rPr>
-          <w:lang w:val="en-IN"/>
-        </w:rPr>
-        <w:t xml:space="preserve">Space Complexity: O(N) where N represents the size of </w:t>
-      </w:r>
-    </w:p>
-    <w:p>
-      <w:pPr>
-        <w:rPr>
-          <w:lang w:val="en-IN"/>
-        </w:rPr>
-      </w:pPr>
-      <w:r>
-        <w:rPr>
-          <w:lang w:val="en-IN"/>
-        </w:rPr>
-        <w:t>HashSet where we are storing our elements</w:t>
-      </w:r>
-      <w:r>
-        <w:rPr>
-          <w:lang w:val="en-IN"/>
-        </w:rPr>
-        <w:t>.</w:t>
+      <w:proofErr w:type="gramStart"/>
+      <w:r>
+        <w:rPr>
+          <w:lang w:val="en-IN"/>
+        </w:rPr>
+        <w:t>O(</w:t>
+      </w:r>
+      <w:proofErr w:type="gramEnd"/>
+      <w:r>
+        <w:rPr>
+          <w:lang w:val="en-IN"/>
+        </w:rPr>
+        <w:t>M + N</w:t>
+      </w:r>
+      <w:r>
+        <w:rPr>
+          <w:lang w:val="en-IN"/>
+        </w:rPr>
+        <w:t>)</w:t>
+      </w:r>
+    </w:p>
+    <w:p>
+      <w:pPr>
+        <w:rPr>
+          <w:lang w:val="en-IN"/>
+        </w:rPr>
+      </w:pPr>
+      <w:r>
+        <w:rPr>
+          <w:lang w:val="en-IN"/>
+        </w:rPr>
+        <w:t xml:space="preserve">Space Complexity: </w:t>
+      </w:r>
+      <w:proofErr w:type="gramStart"/>
+      <w:r>
+        <w:rPr>
+          <w:lang w:val="en-IN"/>
+        </w:rPr>
+        <w:t>O(</w:t>
+      </w:r>
+      <w:proofErr w:type="gramEnd"/>
+      <w:r>
+        <w:rPr>
+          <w:lang w:val="en-IN"/>
+        </w:rPr>
+        <w:t>1)</w:t>
+      </w:r>
+    </w:p>
+    <w:p>
+      <w:pPr>
+        <w:rPr>
+          <w:b/>
+          <w:bCs/>
+          <w:lang w:val="en-IN"/>
+        </w:rPr>
+      </w:pPr>
+      <w:proofErr w:type="gramStart"/>
+      <w:r>
+        <w:rPr>
+          <w:b/>
+          <w:bCs/>
+          <w:lang w:val="en-IN"/>
+        </w:rPr>
+        <w:t>Recursive :</w:t>
+      </w:r>
+      <w:proofErr w:type="gramEnd"/>
+      <w:r>
+        <w:rPr>
+          <w:b/>
+          <w:bCs/>
+          <w:lang w:val="en-IN"/>
+        </w:rPr>
+        <w:t xml:space="preserve"> </w:t>
+      </w:r>
+    </w:p>
+    <w:p>
+      <w:pPr>
+        <w:pStyle w:val="ListParagraph"/>
+        <w:numPr>
+          <w:ilvl w:val="0"/>
+          <w:numId w:val="19"/>
+        </w:numPr>
+        <w:rPr>
+          <w:lang w:val="en-IN"/>
+        </w:rPr>
+      </w:pPr>
+      <w:r>
+        <w:rPr>
+          <w:lang w:val="en-IN"/>
+        </w:rPr>
+        <w:t>If one of the input lists is empty, return the other list.</w:t>
+      </w:r>
+    </w:p>
+    <w:p>
+      <w:pPr>
+        <w:pStyle w:val="ListParagraph"/>
+        <w:numPr>
+          <w:ilvl w:val="0"/>
+          <w:numId w:val="19"/>
+        </w:numPr>
+        <w:rPr>
+          <w:lang w:val="en-IN"/>
+        </w:rPr>
+      </w:pPr>
+      <w:r>
+        <w:rPr>
+          <w:lang w:val="en-IN"/>
+        </w:rPr>
+        <w:t>Compare the values of the current nodes of the two input lists</w:t>
+      </w:r>
+    </w:p>
+    <w:p>
+      <w:pPr>
+        <w:pStyle w:val="ListParagraph"/>
+        <w:numPr>
+          <w:ilvl w:val="0"/>
+          <w:numId w:val="19"/>
+        </w:numPr>
+        <w:rPr>
+          <w:lang w:val="en-IN"/>
+        </w:rPr>
+      </w:pPr>
+      <w:r>
+        <w:rPr>
+          <w:lang w:val="en-IN"/>
+        </w:rPr>
+        <w:t>Add the node with the smaller value to the merged list</w:t>
+      </w:r>
+    </w:p>
+    <w:p>
+      <w:pPr>
+        <w:pStyle w:val="ListParagraph"/>
+        <w:numPr>
+          <w:ilvl w:val="0"/>
+          <w:numId w:val="19"/>
+        </w:numPr>
+        <w:rPr>
+          <w:lang w:val="en-IN"/>
+        </w:rPr>
+      </w:pPr>
+      <w:r>
+        <w:rPr>
+          <w:lang w:val="en-IN"/>
+        </w:rPr>
+        <w:t>Repeat steps 1-3 recursively for the next nodes of the chosen list and the remaining list.</w:t>
+      </w:r>
+    </w:p>
+    <w:p>
+      <w:pPr>
+        <w:pStyle w:val="ListParagraph"/>
+        <w:numPr>
+          <w:ilvl w:val="0"/>
+          <w:numId w:val="19"/>
+        </w:numPr>
+        <w:rPr>
+          <w:lang w:val="en-IN"/>
+        </w:rPr>
+      </w:pPr>
+      <w:r>
+        <w:rPr>
+          <w:lang w:val="en-IN"/>
+        </w:rPr>
+        <w:t>Return the merged list</w:t>
+      </w:r>
+    </w:p>
+    <w:p>
+      <w:pPr>
+        <w:rPr>
+          <w:lang w:val="en-IN"/>
+        </w:rPr>
+      </w:pPr>
+      <w:r>
+        <w:rPr>
+          <w:lang w:val="en-IN"/>
+        </w:rPr>
+        <w:t xml:space="preserve">Time Complexity: </w:t>
+      </w:r>
+      <w:proofErr w:type="gramStart"/>
+      <w:r>
+        <w:rPr>
+          <w:lang w:val="en-IN"/>
+        </w:rPr>
+        <w:t>O(</w:t>
+      </w:r>
+      <w:proofErr w:type="gramEnd"/>
+      <w:r>
+        <w:rPr>
+          <w:lang w:val="en-IN"/>
+        </w:rPr>
+        <w:t>M + N)</w:t>
+      </w:r>
+    </w:p>
+    <w:p>
+      <w:pPr>
+        <w:rPr>
+          <w:lang w:val="en-IN"/>
+        </w:rPr>
+      </w:pPr>
+      <w:r>
+        <w:rPr>
+          <w:lang w:val="en-IN"/>
+        </w:rPr>
+        <w:t xml:space="preserve">Space Complexity: </w:t>
+      </w:r>
+      <w:proofErr w:type="gramStart"/>
+      <w:r>
+        <w:rPr>
+          <w:lang w:val="en-IN"/>
+        </w:rPr>
+        <w:t>O(</w:t>
+      </w:r>
+      <w:proofErr w:type="gramEnd"/>
+      <w:r>
+        <w:rPr>
+          <w:lang w:val="en-IN"/>
+        </w:rPr>
+        <w:t>1)</w:t>
+      </w:r>
+    </w:p>
+    <w:p>
+      <w:pPr>
+        <w:pStyle w:val="Heading3"/>
+        <w:rPr>
+          <w:lang w:val="en-IN"/>
+        </w:rPr>
+      </w:pPr>
+      <w:r>
+        <w:rPr>
+          <w:lang w:val="en-IN"/>
+        </w:rPr>
+        <w:t xml:space="preserve">Remove Nth Node </w:t>
+      </w:r>
+      <w:proofErr w:type="gramStart"/>
+      <w:r>
+        <w:rPr>
+          <w:lang w:val="en-IN"/>
+        </w:rPr>
+        <w:t>From</w:t>
+      </w:r>
+      <w:proofErr w:type="gramEnd"/>
+      <w:r>
+        <w:rPr>
+          <w:lang w:val="en-IN"/>
+        </w:rPr>
+        <w:t xml:space="preserve"> End of List</w:t>
+      </w:r>
+    </w:p>
+    <w:p>
+      <w:pPr>
+        <w:rPr>
+          <w:lang w:val="en-IN"/>
+        </w:rPr>
+      </w:pPr>
+      <w:r>
+        <w:rPr>
+          <w:b/>
+          <w:bCs/>
+          <w:lang w:val="en-IN"/>
+        </w:rPr>
+        <w:t>Problem Statement:</w:t>
+      </w:r>
+      <w:r>
+        <w:rPr>
+          <w:lang w:val="en-IN"/>
+        </w:rPr>
+        <w:t xml:space="preserve"> Given a linked list, and a number N. Find the Nth node from the end of this linked list and delete it. Return the head of the new modified linked list.</w:t>
+      </w:r>
+    </w:p>
+    <w:p>
+      <w:pPr>
+        <w:rPr>
+          <w:lang w:val="en-IN"/>
+        </w:rPr>
+      </w:pPr>
+      <w:r>
+        <w:rPr>
+          <w:lang w:val="en-IN"/>
+        </w:rPr>
+        <w:t>Input: head = [1,2,3,4,5], n = 2</w:t>
+      </w:r>
+    </w:p>
+    <w:p>
+      <w:pPr>
+        <w:rPr>
+          <w:lang w:val="en-IN"/>
+        </w:rPr>
+      </w:pPr>
+      <w:r>
+        <w:rPr>
+          <w:lang w:val="en-IN"/>
+        </w:rPr>
+        <w:t>Output: [1,2,3,5]</w:t>
+      </w:r>
+    </w:p>
+    <w:p>
+      <w:pPr>
+        <w:rPr>
+          <w:lang w:val="en-IN"/>
+        </w:rPr>
+      </w:pPr>
+      <w:r>
+        <w:rPr>
+          <w:b/>
+          <w:bCs/>
+          <w:lang w:val="en-IN"/>
+        </w:rPr>
+        <w:t xml:space="preserve">Naive </w:t>
+      </w:r>
+      <w:r>
+        <w:rPr>
+          <w:b/>
+          <w:bCs/>
+          <w:lang w:val="en-IN"/>
+        </w:rPr>
+        <w:t>Approach</w:t>
+      </w:r>
+      <w:r>
+        <w:rPr>
+          <w:lang w:val="en-IN"/>
+        </w:rPr>
+        <w:t>:</w:t>
+      </w:r>
+      <w:r>
+        <w:rPr>
+          <w:lang w:val="en-IN"/>
+        </w:rPr>
+        <w:t xml:space="preserve"> </w:t>
+      </w:r>
+      <w:r>
+        <w:rPr>
+          <w:lang w:val="en-IN"/>
+        </w:rPr>
+        <w:t>Traverse 2 times</w:t>
+      </w:r>
+    </w:p>
+    <w:p>
+      <w:pPr>
+        <w:rPr>
+          <w:lang w:val="en-IN"/>
+        </w:rPr>
+      </w:pPr>
+      <w:r>
+        <w:rPr>
+          <w:lang w:val="en-IN"/>
+        </w:rPr>
+        <w:t>We can traverse through the Linked List while maintaining a count of nodes, let’s say in the variable</w:t>
+      </w:r>
+      <w:r>
+        <w:rPr>
+          <w:lang w:val="en-IN"/>
+        </w:rPr>
+        <w:t xml:space="preserve"> L</w:t>
+      </w:r>
+      <w:r>
+        <w:rPr>
+          <w:lang w:val="en-IN"/>
+        </w:rPr>
+        <w:t xml:space="preserve">, and then traversing for the 2nd time for </w:t>
+      </w:r>
+      <w:r>
+        <w:rPr>
+          <w:lang w:val="en-IN"/>
+        </w:rPr>
+        <w:t>(L-n)</w:t>
+      </w:r>
+      <w:r>
+        <w:rPr>
+          <w:lang w:val="en-IN"/>
+        </w:rPr>
+        <w:t xml:space="preserve"> nodes to get to the </w:t>
+      </w:r>
+      <w:r>
+        <w:rPr>
+          <w:lang w:val="en-IN"/>
+        </w:rPr>
+        <w:t>desired</w:t>
+      </w:r>
+      <w:r>
+        <w:rPr>
+          <w:lang w:val="en-IN"/>
+        </w:rPr>
+        <w:t xml:space="preserve"> node of the list.</w:t>
+      </w:r>
+    </w:p>
+    <w:p>
+      <w:pPr>
+        <w:rPr>
+          <w:lang w:val="en-IN"/>
+        </w:rPr>
+      </w:pPr>
+      <w:r>
+        <w:rPr>
+          <w:lang w:val="en-IN"/>
+        </w:rPr>
+        <w:t xml:space="preserve">Time Complexity: </w:t>
+      </w:r>
+      <w:proofErr w:type="gramStart"/>
+      <w:r>
+        <w:rPr>
+          <w:lang w:val="en-IN"/>
+        </w:rPr>
+        <w:t>O(</w:t>
+      </w:r>
+      <w:proofErr w:type="gramEnd"/>
+      <w:r>
+        <w:rPr>
+          <w:lang w:val="en-IN"/>
+        </w:rPr>
+        <w:t xml:space="preserve">N + N </w:t>
+      </w:r>
+      <w:r>
+        <w:rPr>
+          <w:lang w:val="en-IN"/>
+        </w:rPr>
+        <w:t>)</w:t>
+      </w:r>
+    </w:p>
+    <w:p>
+      <w:pPr>
+        <w:rPr>
+          <w:lang w:val="en-IN"/>
+        </w:rPr>
+      </w:pPr>
+      <w:r>
+        <w:rPr>
+          <w:lang w:val="en-IN"/>
+        </w:rPr>
+        <w:t xml:space="preserve">Space Complexity: </w:t>
+      </w:r>
+      <w:proofErr w:type="gramStart"/>
+      <w:r>
+        <w:rPr>
+          <w:lang w:val="en-IN"/>
+        </w:rPr>
+        <w:t>O(</w:t>
+      </w:r>
+      <w:proofErr w:type="gramEnd"/>
+      <w:r>
+        <w:rPr>
+          <w:lang w:val="en-IN"/>
+        </w:rPr>
+        <w:t>1)</w:t>
+      </w:r>
+    </w:p>
+    <w:p>
+      <w:pPr>
+        <w:rPr>
+          <w:b/>
+          <w:bCs/>
+          <w:lang w:val="en-IN"/>
+        </w:rPr>
+      </w:pPr>
+      <w:r>
+        <w:rPr>
+          <w:b/>
+          <w:bCs/>
+          <w:lang w:val="en-IN"/>
+        </w:rPr>
+        <w:t xml:space="preserve">Best </w:t>
+      </w:r>
+      <w:r>
+        <w:rPr>
+          <w:b/>
+          <w:bCs/>
+          <w:lang w:val="en-IN"/>
+        </w:rPr>
+        <w:t>Approach:</w:t>
+      </w:r>
+      <w:r>
+        <w:rPr>
+          <w:b/>
+          <w:bCs/>
+          <w:lang w:val="en-IN"/>
+        </w:rPr>
+        <w:t xml:space="preserve"> </w:t>
+      </w:r>
+    </w:p>
+    <w:p>
+      <w:pPr>
+        <w:pStyle w:val="ListParagraph"/>
+        <w:numPr>
+          <w:ilvl w:val="0"/>
+          <w:numId w:val="20"/>
+        </w:numPr>
+        <w:rPr>
+          <w:lang w:val="en-IN"/>
+        </w:rPr>
+      </w:pPr>
+      <w:r>
+        <w:rPr>
+          <w:lang w:val="en-IN"/>
+        </w:rPr>
+        <w:t>Create two pointers, one called "first" and another called "second"</w:t>
+      </w:r>
+    </w:p>
+    <w:p>
+      <w:pPr>
+        <w:pStyle w:val="ListParagraph"/>
+        <w:numPr>
+          <w:ilvl w:val="0"/>
+          <w:numId w:val="20"/>
+        </w:numPr>
+        <w:rPr>
+          <w:lang w:val="en-IN"/>
+        </w:rPr>
+      </w:pPr>
+      <w:r>
+        <w:rPr>
+          <w:lang w:val="en-IN"/>
+        </w:rPr>
+        <w:t>Initialize the "first" pointer to the head of the list, and the "second" pointer to be n nodes ahead of the "first" pointer.</w:t>
+      </w:r>
+    </w:p>
+    <w:p>
+      <w:pPr>
+        <w:pStyle w:val="ListParagraph"/>
+        <w:numPr>
+          <w:ilvl w:val="0"/>
+          <w:numId w:val="20"/>
+        </w:numPr>
+        <w:rPr>
+          <w:lang w:val="en-IN"/>
+        </w:rPr>
+      </w:pPr>
+      <w:r>
+        <w:rPr>
+          <w:lang w:val="en-IN"/>
+        </w:rPr>
+        <w:t>Move the "first" and "second" pointers together until the "second" pointer reaches the end of the list.</w:t>
+      </w:r>
+    </w:p>
+    <w:p>
+      <w:pPr>
+        <w:pStyle w:val="ListParagraph"/>
+        <w:numPr>
+          <w:ilvl w:val="0"/>
+          <w:numId w:val="20"/>
+        </w:numPr>
+        <w:rPr>
+          <w:lang w:val="en-IN"/>
+        </w:rPr>
+      </w:pPr>
+      <w:r>
+        <w:rPr>
+          <w:lang w:val="en-IN"/>
+        </w:rPr>
+        <w:t>Remove the node that the "first" pointer is pointing to.</w:t>
+      </w:r>
+    </w:p>
+    <w:p>
+      <w:pPr>
+        <w:pStyle w:val="ListParagraph"/>
+        <w:numPr>
+          <w:ilvl w:val="0"/>
+          <w:numId w:val="20"/>
+        </w:numPr>
+        <w:rPr>
+          <w:lang w:val="en-IN"/>
+        </w:rPr>
+      </w:pPr>
+      <w:r>
+        <w:rPr>
+          <w:lang w:val="en-IN"/>
+        </w:rPr>
+        <w:t>Return the modified list</w:t>
+      </w:r>
+    </w:p>
+    <w:p>
+      <w:pPr>
+        <w:rPr>
+          <w:lang w:val="en-IN"/>
+        </w:rPr>
+      </w:pPr>
+      <w:r>
+        <w:rPr>
+          <w:lang w:val="en-IN"/>
+        </w:rPr>
+        <w:t>This algorithm uses two pointers to find the nth node from the end of the list. The first pointer is moved n steps ahead of the second pointer, then both pointers are moved together until the second pointer reaches the end of the list. At this point, the first pointer will be pointing to the nth node from the end, which can be removed. Finally, the modified list is returned.</w:t>
+      </w:r>
+    </w:p>
+    <w:p>
+      <w:pPr>
+        <w:rPr>
+          <w:lang w:val="en-IN"/>
+        </w:rPr>
+      </w:pPr>
+    </w:p>
+    <w:p>
+      <w:pPr>
+        <w:rPr>
+          <w:lang w:val="en-IN"/>
+        </w:rPr>
+      </w:pPr>
+      <w:r>
+        <w:rPr>
+          <w:lang w:val="en-IN"/>
+        </w:rPr>
+        <w:lastRenderedPageBreak/>
+        <w:t xml:space="preserve">Time Complexity: </w:t>
+      </w:r>
+      <w:r>
+        <w:rPr>
+          <w:lang w:val="en-IN"/>
+        </w:rPr>
+        <w:t>O (</w:t>
+      </w:r>
+      <w:r>
+        <w:rPr>
+          <w:lang w:val="en-IN"/>
+        </w:rPr>
+        <w:t>N)</w:t>
+      </w:r>
+    </w:p>
+    <w:p>
+      <w:pPr>
+        <w:rPr>
+          <w:lang w:val="en-IN"/>
+        </w:rPr>
+      </w:pPr>
+      <w:r>
+        <w:rPr>
+          <w:lang w:val="en-IN"/>
+        </w:rPr>
+        <w:t xml:space="preserve">Space Complexity: </w:t>
+      </w:r>
+      <w:r>
+        <w:rPr>
+          <w:lang w:val="en-IN"/>
+        </w:rPr>
+        <w:t>O (</w:t>
+      </w:r>
+      <w:r>
+        <w:rPr>
+          <w:lang w:val="en-IN"/>
+        </w:rPr>
+        <w:t>1)</w:t>
       </w:r>
     </w:p>
     <w:p>
@@ -21544,6 +23001,92 @@
     </w:lvl>
   </w:abstractNum>
   <w:abstractNum w:abstractNumId="2" w15:restartNumberingAfterBreak="0">
+    <w:nsid w:val="1CEB2784"/>
+    <w:multiLevelType w:val="hybridMultilevel"/>
+    <w:tmpl w:val="67468418"/>
+    <w:lvl w:ilvl="0" w:tplc="0409000F">
+      <w:start w:val="1"/>
+      <w:numFmt w:val="decimal"/>
+      <w:lvlText w:val="%1."/>
+      <w:lvlJc w:val="left"/>
+      <w:pPr>
+        <w:ind w:left="720" w:hanging="360"/>
+      </w:pPr>
+    </w:lvl>
+    <w:lvl w:ilvl="1" w:tplc="04090019" w:tentative="1">
+      <w:start w:val="1"/>
+      <w:numFmt w:val="lowerLetter"/>
+      <w:lvlText w:val="%2."/>
+      <w:lvlJc w:val="left"/>
+      <w:pPr>
+        <w:ind w:left="1440" w:hanging="360"/>
+      </w:pPr>
+    </w:lvl>
+    <w:lvl w:ilvl="2" w:tplc="0409001B" w:tentative="1">
+      <w:start w:val="1"/>
+      <w:numFmt w:val="lowerRoman"/>
+      <w:lvlText w:val="%3."/>
+      <w:lvlJc w:val="right"/>
+      <w:pPr>
+        <w:ind w:left="2160" w:hanging="180"/>
+      </w:pPr>
+    </w:lvl>
+    <w:lvl w:ilvl="3" w:tplc="0409000F" w:tentative="1">
+      <w:start w:val="1"/>
+      <w:numFmt w:val="decimal"/>
+      <w:lvlText w:val="%4."/>
+      <w:lvlJc w:val="left"/>
+      <w:pPr>
+        <w:ind w:left="2880" w:hanging="360"/>
+      </w:pPr>
+    </w:lvl>
+    <w:lvl w:ilvl="4" w:tplc="04090019" w:tentative="1">
+      <w:start w:val="1"/>
+      <w:numFmt w:val="lowerLetter"/>
+      <w:lvlText w:val="%5."/>
+      <w:lvlJc w:val="left"/>
+      <w:pPr>
+        <w:ind w:left="3600" w:hanging="360"/>
+      </w:pPr>
+    </w:lvl>
+    <w:lvl w:ilvl="5" w:tplc="0409001B" w:tentative="1">
+      <w:start w:val="1"/>
+      <w:numFmt w:val="lowerRoman"/>
+      <w:lvlText w:val="%6."/>
+      <w:lvlJc w:val="right"/>
+      <w:pPr>
+        <w:ind w:left="4320" w:hanging="180"/>
+      </w:pPr>
+    </w:lvl>
+    <w:lvl w:ilvl="6" w:tplc="0409000F" w:tentative="1">
+      <w:start w:val="1"/>
+      <w:numFmt w:val="decimal"/>
+      <w:lvlText w:val="%7."/>
+      <w:lvlJc w:val="left"/>
+      <w:pPr>
+        <w:ind w:left="5040" w:hanging="360"/>
+      </w:pPr>
+    </w:lvl>
+    <w:lvl w:ilvl="7" w:tplc="04090019" w:tentative="1">
+      <w:start w:val="1"/>
+      <w:numFmt w:val="lowerLetter"/>
+      <w:lvlText w:val="%8."/>
+      <w:lvlJc w:val="left"/>
+      <w:pPr>
+        <w:ind w:left="5760" w:hanging="360"/>
+      </w:pPr>
+    </w:lvl>
+    <w:lvl w:ilvl="8" w:tplc="0409001B" w:tentative="1">
+      <w:start w:val="1"/>
+      <w:numFmt w:val="lowerRoman"/>
+      <w:lvlText w:val="%9."/>
+      <w:lvlJc w:val="right"/>
+      <w:pPr>
+        <w:ind w:left="6480" w:hanging="180"/>
+      </w:pPr>
+    </w:lvl>
+  </w:abstractNum>
+  <w:abstractNum w:abstractNumId="3" w15:restartNumberingAfterBreak="0">
     <w:nsid w:val="232C7625"/>
     <w:multiLevelType w:val="hybridMultilevel"/>
     <w:tmpl w:val="95E84DB8"/>
@@ -21655,7 +23198,93 @@
       </w:rPr>
     </w:lvl>
   </w:abstractNum>
-  <w:abstractNum w:abstractNumId="3" w15:restartNumberingAfterBreak="0">
+  <w:abstractNum w:abstractNumId="4" w15:restartNumberingAfterBreak="0">
+    <w:nsid w:val="30C524AB"/>
+    <w:multiLevelType w:val="hybridMultilevel"/>
+    <w:tmpl w:val="F57E6EAC"/>
+    <w:lvl w:ilvl="0" w:tplc="0409000F">
+      <w:start w:val="1"/>
+      <w:numFmt w:val="decimal"/>
+      <w:lvlText w:val="%1."/>
+      <w:lvlJc w:val="left"/>
+      <w:pPr>
+        <w:ind w:left="720" w:hanging="360"/>
+      </w:pPr>
+    </w:lvl>
+    <w:lvl w:ilvl="1" w:tplc="04090019" w:tentative="1">
+      <w:start w:val="1"/>
+      <w:numFmt w:val="lowerLetter"/>
+      <w:lvlText w:val="%2."/>
+      <w:lvlJc w:val="left"/>
+      <w:pPr>
+        <w:ind w:left="1440" w:hanging="360"/>
+      </w:pPr>
+    </w:lvl>
+    <w:lvl w:ilvl="2" w:tplc="0409001B" w:tentative="1">
+      <w:start w:val="1"/>
+      <w:numFmt w:val="lowerRoman"/>
+      <w:lvlText w:val="%3."/>
+      <w:lvlJc w:val="right"/>
+      <w:pPr>
+        <w:ind w:left="2160" w:hanging="180"/>
+      </w:pPr>
+    </w:lvl>
+    <w:lvl w:ilvl="3" w:tplc="0409000F" w:tentative="1">
+      <w:start w:val="1"/>
+      <w:numFmt w:val="decimal"/>
+      <w:lvlText w:val="%4."/>
+      <w:lvlJc w:val="left"/>
+      <w:pPr>
+        <w:ind w:left="2880" w:hanging="360"/>
+      </w:pPr>
+    </w:lvl>
+    <w:lvl w:ilvl="4" w:tplc="04090019" w:tentative="1">
+      <w:start w:val="1"/>
+      <w:numFmt w:val="lowerLetter"/>
+      <w:lvlText w:val="%5."/>
+      <w:lvlJc w:val="left"/>
+      <w:pPr>
+        <w:ind w:left="3600" w:hanging="360"/>
+      </w:pPr>
+    </w:lvl>
+    <w:lvl w:ilvl="5" w:tplc="0409001B" w:tentative="1">
+      <w:start w:val="1"/>
+      <w:numFmt w:val="lowerRoman"/>
+      <w:lvlText w:val="%6."/>
+      <w:lvlJc w:val="right"/>
+      <w:pPr>
+        <w:ind w:left="4320" w:hanging="180"/>
+      </w:pPr>
+    </w:lvl>
+    <w:lvl w:ilvl="6" w:tplc="0409000F" w:tentative="1">
+      <w:start w:val="1"/>
+      <w:numFmt w:val="decimal"/>
+      <w:lvlText w:val="%7."/>
+      <w:lvlJc w:val="left"/>
+      <w:pPr>
+        <w:ind w:left="5040" w:hanging="360"/>
+      </w:pPr>
+    </w:lvl>
+    <w:lvl w:ilvl="7" w:tplc="04090019" w:tentative="1">
+      <w:start w:val="1"/>
+      <w:numFmt w:val="lowerLetter"/>
+      <w:lvlText w:val="%8."/>
+      <w:lvlJc w:val="left"/>
+      <w:pPr>
+        <w:ind w:left="5760" w:hanging="360"/>
+      </w:pPr>
+    </w:lvl>
+    <w:lvl w:ilvl="8" w:tplc="0409001B" w:tentative="1">
+      <w:start w:val="1"/>
+      <w:numFmt w:val="lowerRoman"/>
+      <w:lvlText w:val="%9."/>
+      <w:lvlJc w:val="right"/>
+      <w:pPr>
+        <w:ind w:left="6480" w:hanging="180"/>
+      </w:pPr>
+    </w:lvl>
+  </w:abstractNum>
+  <w:abstractNum w:abstractNumId="5" w15:restartNumberingAfterBreak="0">
     <w:nsid w:val="343B7248"/>
     <w:multiLevelType w:val="hybridMultilevel"/>
     <w:tmpl w:val="0632198A"/>
@@ -21741,7 +23370,7 @@
       </w:pPr>
     </w:lvl>
   </w:abstractNum>
-  <w:abstractNum w:abstractNumId="4" w15:restartNumberingAfterBreak="0">
+  <w:abstractNum w:abstractNumId="6" w15:restartNumberingAfterBreak="0">
     <w:nsid w:val="36813840"/>
     <w:multiLevelType w:val="hybridMultilevel"/>
     <w:tmpl w:val="443034DE"/>
@@ -21854,7 +23483,7 @@
       </w:rPr>
     </w:lvl>
   </w:abstractNum>
-  <w:abstractNum w:abstractNumId="5" w15:restartNumberingAfterBreak="0">
+  <w:abstractNum w:abstractNumId="7" w15:restartNumberingAfterBreak="0">
     <w:nsid w:val="3E9634C0"/>
     <w:multiLevelType w:val="hybridMultilevel"/>
     <w:tmpl w:val="E2845C52"/>
@@ -21940,7 +23569,7 @@
       </w:pPr>
     </w:lvl>
   </w:abstractNum>
-  <w:abstractNum w:abstractNumId="6" w15:restartNumberingAfterBreak="0">
+  <w:abstractNum w:abstractNumId="8" w15:restartNumberingAfterBreak="0">
     <w:nsid w:val="4D784BC4"/>
     <w:multiLevelType w:val="hybridMultilevel"/>
     <w:tmpl w:val="DBEEB83C"/>
@@ -22053,7 +23682,93 @@
       </w:rPr>
     </w:lvl>
   </w:abstractNum>
-  <w:abstractNum w:abstractNumId="7" w15:restartNumberingAfterBreak="0">
+  <w:abstractNum w:abstractNumId="9" w15:restartNumberingAfterBreak="0">
+    <w:nsid w:val="4E8F0E19"/>
+    <w:multiLevelType w:val="hybridMultilevel"/>
+    <w:tmpl w:val="26501AFC"/>
+    <w:lvl w:ilvl="0" w:tplc="0409000F">
+      <w:start w:val="1"/>
+      <w:numFmt w:val="decimal"/>
+      <w:lvlText w:val="%1."/>
+      <w:lvlJc w:val="left"/>
+      <w:pPr>
+        <w:ind w:left="720" w:hanging="360"/>
+      </w:pPr>
+    </w:lvl>
+    <w:lvl w:ilvl="1" w:tplc="04090019" w:tentative="1">
+      <w:start w:val="1"/>
+      <w:numFmt w:val="lowerLetter"/>
+      <w:lvlText w:val="%2."/>
+      <w:lvlJc w:val="left"/>
+      <w:pPr>
+        <w:ind w:left="1440" w:hanging="360"/>
+      </w:pPr>
+    </w:lvl>
+    <w:lvl w:ilvl="2" w:tplc="0409001B" w:tentative="1">
+      <w:start w:val="1"/>
+      <w:numFmt w:val="lowerRoman"/>
+      <w:lvlText w:val="%3."/>
+      <w:lvlJc w:val="right"/>
+      <w:pPr>
+        <w:ind w:left="2160" w:hanging="180"/>
+      </w:pPr>
+    </w:lvl>
+    <w:lvl w:ilvl="3" w:tplc="0409000F" w:tentative="1">
+      <w:start w:val="1"/>
+      <w:numFmt w:val="decimal"/>
+      <w:lvlText w:val="%4."/>
+      <w:lvlJc w:val="left"/>
+      <w:pPr>
+        <w:ind w:left="2880" w:hanging="360"/>
+      </w:pPr>
+    </w:lvl>
+    <w:lvl w:ilvl="4" w:tplc="04090019" w:tentative="1">
+      <w:start w:val="1"/>
+      <w:numFmt w:val="lowerLetter"/>
+      <w:lvlText w:val="%5."/>
+      <w:lvlJc w:val="left"/>
+      <w:pPr>
+        <w:ind w:left="3600" w:hanging="360"/>
+      </w:pPr>
+    </w:lvl>
+    <w:lvl w:ilvl="5" w:tplc="0409001B" w:tentative="1">
+      <w:start w:val="1"/>
+      <w:numFmt w:val="lowerRoman"/>
+      <w:lvlText w:val="%6."/>
+      <w:lvlJc w:val="right"/>
+      <w:pPr>
+        <w:ind w:left="4320" w:hanging="180"/>
+      </w:pPr>
+    </w:lvl>
+    <w:lvl w:ilvl="6" w:tplc="0409000F" w:tentative="1">
+      <w:start w:val="1"/>
+      <w:numFmt w:val="decimal"/>
+      <w:lvlText w:val="%7."/>
+      <w:lvlJc w:val="left"/>
+      <w:pPr>
+        <w:ind w:left="5040" w:hanging="360"/>
+      </w:pPr>
+    </w:lvl>
+    <w:lvl w:ilvl="7" w:tplc="04090019" w:tentative="1">
+      <w:start w:val="1"/>
+      <w:numFmt w:val="lowerLetter"/>
+      <w:lvlText w:val="%8."/>
+      <w:lvlJc w:val="left"/>
+      <w:pPr>
+        <w:ind w:left="5760" w:hanging="360"/>
+      </w:pPr>
+    </w:lvl>
+    <w:lvl w:ilvl="8" w:tplc="0409001B" w:tentative="1">
+      <w:start w:val="1"/>
+      <w:numFmt w:val="lowerRoman"/>
+      <w:lvlText w:val="%9."/>
+      <w:lvlJc w:val="right"/>
+      <w:pPr>
+        <w:ind w:left="6480" w:hanging="180"/>
+      </w:pPr>
+    </w:lvl>
+  </w:abstractNum>
+  <w:abstractNum w:abstractNumId="10" w15:restartNumberingAfterBreak="0">
     <w:nsid w:val="537446CA"/>
     <w:multiLevelType w:val="hybridMultilevel"/>
     <w:tmpl w:val="FCA6FA82"/>
@@ -22165,7 +23880,7 @@
       </w:rPr>
     </w:lvl>
   </w:abstractNum>
-  <w:abstractNum w:abstractNumId="8" w15:restartNumberingAfterBreak="0">
+  <w:abstractNum w:abstractNumId="11" w15:restartNumberingAfterBreak="0">
     <w:nsid w:val="54436808"/>
     <w:multiLevelType w:val="hybridMultilevel"/>
     <w:tmpl w:val="AD286570"/>
@@ -22254,7 +23969,7 @@
       </w:pPr>
     </w:lvl>
   </w:abstractNum>
-  <w:abstractNum w:abstractNumId="9" w15:restartNumberingAfterBreak="0">
+  <w:abstractNum w:abstractNumId="12" w15:restartNumberingAfterBreak="0">
     <w:nsid w:val="56B52E60"/>
     <w:multiLevelType w:val="hybridMultilevel"/>
     <w:tmpl w:val="B6404F0A"/>
@@ -22340,10 +24055,10 @@
       </w:pPr>
     </w:lvl>
   </w:abstractNum>
-  <w:abstractNum w:abstractNumId="10" w15:restartNumberingAfterBreak="0">
-    <w:nsid w:val="681C5947"/>
+  <w:abstractNum w:abstractNumId="13" w15:restartNumberingAfterBreak="0">
+    <w:nsid w:val="65B05DD2"/>
     <w:multiLevelType w:val="hybridMultilevel"/>
-    <w:tmpl w:val="755E1FB8"/>
+    <w:tmpl w:val="04D495AC"/>
     <w:lvl w:ilvl="0" w:tplc="04090001">
       <w:start w:val="1"/>
       <w:numFmt w:val="bullet"/>
@@ -22453,7 +24168,120 @@
       </w:rPr>
     </w:lvl>
   </w:abstractNum>
-  <w:abstractNum w:abstractNumId="11" w15:restartNumberingAfterBreak="0">
+  <w:abstractNum w:abstractNumId="14" w15:restartNumberingAfterBreak="0">
+    <w:nsid w:val="681C5947"/>
+    <w:multiLevelType w:val="hybridMultilevel"/>
+    <w:tmpl w:val="755E1FB8"/>
+    <w:lvl w:ilvl="0" w:tplc="04090001">
+      <w:start w:val="1"/>
+      <w:numFmt w:val="bullet"/>
+      <w:lvlText w:val=""/>
+      <w:lvlJc w:val="left"/>
+      <w:pPr>
+        <w:ind w:left="720" w:hanging="360"/>
+      </w:pPr>
+      <w:rPr>
+        <w:rFonts w:ascii="Symbol" w:hAnsi="Symbol" w:hint="default"/>
+      </w:rPr>
+    </w:lvl>
+    <w:lvl w:ilvl="1" w:tplc="04090003" w:tentative="1">
+      <w:start w:val="1"/>
+      <w:numFmt w:val="bullet"/>
+      <w:lvlText w:val="o"/>
+      <w:lvlJc w:val="left"/>
+      <w:pPr>
+        <w:ind w:left="1440" w:hanging="360"/>
+      </w:pPr>
+      <w:rPr>
+        <w:rFonts w:ascii="Courier New" w:hAnsi="Courier New" w:cs="Courier New" w:hint="default"/>
+      </w:rPr>
+    </w:lvl>
+    <w:lvl w:ilvl="2" w:tplc="04090005" w:tentative="1">
+      <w:start w:val="1"/>
+      <w:numFmt w:val="bullet"/>
+      <w:lvlText w:val=""/>
+      <w:lvlJc w:val="left"/>
+      <w:pPr>
+        <w:ind w:left="2160" w:hanging="360"/>
+      </w:pPr>
+      <w:rPr>
+        <w:rFonts w:ascii="Wingdings" w:hAnsi="Wingdings" w:hint="default"/>
+      </w:rPr>
+    </w:lvl>
+    <w:lvl w:ilvl="3" w:tplc="04090001" w:tentative="1">
+      <w:start w:val="1"/>
+      <w:numFmt w:val="bullet"/>
+      <w:lvlText w:val=""/>
+      <w:lvlJc w:val="left"/>
+      <w:pPr>
+        <w:ind w:left="2880" w:hanging="360"/>
+      </w:pPr>
+      <w:rPr>
+        <w:rFonts w:ascii="Symbol" w:hAnsi="Symbol" w:hint="default"/>
+      </w:rPr>
+    </w:lvl>
+    <w:lvl w:ilvl="4" w:tplc="04090003" w:tentative="1">
+      <w:start w:val="1"/>
+      <w:numFmt w:val="bullet"/>
+      <w:lvlText w:val="o"/>
+      <w:lvlJc w:val="left"/>
+      <w:pPr>
+        <w:ind w:left="3600" w:hanging="360"/>
+      </w:pPr>
+      <w:rPr>
+        <w:rFonts w:ascii="Courier New" w:hAnsi="Courier New" w:cs="Courier New" w:hint="default"/>
+      </w:rPr>
+    </w:lvl>
+    <w:lvl w:ilvl="5" w:tplc="04090005" w:tentative="1">
+      <w:start w:val="1"/>
+      <w:numFmt w:val="bullet"/>
+      <w:lvlText w:val=""/>
+      <w:lvlJc w:val="left"/>
+      <w:pPr>
+        <w:ind w:left="4320" w:hanging="360"/>
+      </w:pPr>
+      <w:rPr>
+        <w:rFonts w:ascii="Wingdings" w:hAnsi="Wingdings" w:hint="default"/>
+      </w:rPr>
+    </w:lvl>
+    <w:lvl w:ilvl="6" w:tplc="04090001" w:tentative="1">
+      <w:start w:val="1"/>
+      <w:numFmt w:val="bullet"/>
+      <w:lvlText w:val=""/>
+      <w:lvlJc w:val="left"/>
+      <w:pPr>
+        <w:ind w:left="5040" w:hanging="360"/>
+      </w:pPr>
+      <w:rPr>
+        <w:rFonts w:ascii="Symbol" w:hAnsi="Symbol" w:hint="default"/>
+      </w:rPr>
+    </w:lvl>
+    <w:lvl w:ilvl="7" w:tplc="04090003" w:tentative="1">
+      <w:start w:val="1"/>
+      <w:numFmt w:val="bullet"/>
+      <w:lvlText w:val="o"/>
+      <w:lvlJc w:val="left"/>
+      <w:pPr>
+        <w:ind w:left="5760" w:hanging="360"/>
+      </w:pPr>
+      <w:rPr>
+        <w:rFonts w:ascii="Courier New" w:hAnsi="Courier New" w:cs="Courier New" w:hint="default"/>
+      </w:rPr>
+    </w:lvl>
+    <w:lvl w:ilvl="8" w:tplc="04090005" w:tentative="1">
+      <w:start w:val="1"/>
+      <w:numFmt w:val="bullet"/>
+      <w:lvlText w:val=""/>
+      <w:lvlJc w:val="left"/>
+      <w:pPr>
+        <w:ind w:left="6480" w:hanging="360"/>
+      </w:pPr>
+      <w:rPr>
+        <w:rFonts w:ascii="Wingdings" w:hAnsi="Wingdings" w:hint="default"/>
+      </w:rPr>
+    </w:lvl>
+  </w:abstractNum>
+  <w:abstractNum w:abstractNumId="15" w15:restartNumberingAfterBreak="0">
     <w:nsid w:val="6B074AC5"/>
     <w:multiLevelType w:val="hybridMultilevel"/>
     <w:tmpl w:val="2BE65E8A"/>
@@ -22542,7 +24370,7 @@
       </w:pPr>
     </w:lvl>
   </w:abstractNum>
-  <w:abstractNum w:abstractNumId="12" w15:restartNumberingAfterBreak="0">
+  <w:abstractNum w:abstractNumId="16" w15:restartNumberingAfterBreak="0">
     <w:nsid w:val="6C762CB2"/>
     <w:multiLevelType w:val="hybridMultilevel"/>
     <w:tmpl w:val="DBBAE8AE"/>
@@ -22655,7 +24483,7 @@
       </w:rPr>
     </w:lvl>
   </w:abstractNum>
-  <w:abstractNum w:abstractNumId="13" w15:restartNumberingAfterBreak="0">
+  <w:abstractNum w:abstractNumId="17" w15:restartNumberingAfterBreak="0">
     <w:nsid w:val="71C72F1B"/>
     <w:multiLevelType w:val="hybridMultilevel"/>
     <w:tmpl w:val="9C284A74"/>
@@ -22768,7 +24596,7 @@
       </w:rPr>
     </w:lvl>
   </w:abstractNum>
-  <w:abstractNum w:abstractNumId="14" w15:restartNumberingAfterBreak="0">
+  <w:abstractNum w:abstractNumId="18" w15:restartNumberingAfterBreak="0">
     <w:nsid w:val="79074D61"/>
     <w:multiLevelType w:val="hybridMultilevel"/>
     <w:tmpl w:val="B42C8C04"/>
@@ -22881,7 +24709,7 @@
       </w:rPr>
     </w:lvl>
   </w:abstractNum>
-  <w:abstractNum w:abstractNumId="15" w15:restartNumberingAfterBreak="0">
+  <w:abstractNum w:abstractNumId="19" w15:restartNumberingAfterBreak="0">
     <w:nsid w:val="7FDA21E9"/>
     <w:multiLevelType w:val="multilevel"/>
     <w:tmpl w:val="8DB4CF18"/>
@@ -23007,52 +24835,64 @@
     </w:lvl>
   </w:abstractNum>
   <w:num w:numId="1" w16cid:durableId="503132042">
-    <w:abstractNumId w:val="15"/>
+    <w:abstractNumId w:val="19"/>
   </w:num>
   <w:num w:numId="2" w16cid:durableId="216478941">
-    <w:abstractNumId w:val="4"/>
+    <w:abstractNumId w:val="6"/>
   </w:num>
   <w:num w:numId="3" w16cid:durableId="1571967537">
+    <w:abstractNumId w:val="18"/>
+  </w:num>
+  <w:num w:numId="4" w16cid:durableId="247813448">
     <w:abstractNumId w:val="14"/>
   </w:num>
-  <w:num w:numId="4" w16cid:durableId="247813448">
-    <w:abstractNumId w:val="10"/>
-  </w:num>
   <w:num w:numId="5" w16cid:durableId="1860461041">
-    <w:abstractNumId w:val="13"/>
+    <w:abstractNumId w:val="17"/>
   </w:num>
   <w:num w:numId="6" w16cid:durableId="1826242676">
-    <w:abstractNumId w:val="12"/>
+    <w:abstractNumId w:val="16"/>
   </w:num>
   <w:num w:numId="7" w16cid:durableId="122580834">
-    <w:abstractNumId w:val="6"/>
+    <w:abstractNumId w:val="8"/>
   </w:num>
   <w:num w:numId="8" w16cid:durableId="594827904">
     <w:abstractNumId w:val="1"/>
   </w:num>
   <w:num w:numId="9" w16cid:durableId="158616459">
-    <w:abstractNumId w:val="8"/>
+    <w:abstractNumId w:val="11"/>
   </w:num>
   <w:num w:numId="10" w16cid:durableId="1740440940">
+    <w:abstractNumId w:val="7"/>
+  </w:num>
+  <w:num w:numId="11" w16cid:durableId="1827555427">
     <w:abstractNumId w:val="5"/>
   </w:num>
-  <w:num w:numId="11" w16cid:durableId="1827555427">
+  <w:num w:numId="12" w16cid:durableId="1054428927">
+    <w:abstractNumId w:val="12"/>
+  </w:num>
+  <w:num w:numId="13" w16cid:durableId="98333851">
     <w:abstractNumId w:val="3"/>
   </w:num>
-  <w:num w:numId="12" w16cid:durableId="1054428927">
-    <w:abstractNumId w:val="9"/>
-  </w:num>
-  <w:num w:numId="13" w16cid:durableId="98333851">
-    <w:abstractNumId w:val="2"/>
-  </w:num>
   <w:num w:numId="14" w16cid:durableId="1182428659">
-    <w:abstractNumId w:val="7"/>
+    <w:abstractNumId w:val="10"/>
   </w:num>
   <w:num w:numId="15" w16cid:durableId="1372920749">
-    <w:abstractNumId w:val="11"/>
+    <w:abstractNumId w:val="15"/>
   </w:num>
   <w:num w:numId="16" w16cid:durableId="1984844118">
     <w:abstractNumId w:val="0"/>
+  </w:num>
+  <w:num w:numId="17" w16cid:durableId="1866600831">
+    <w:abstractNumId w:val="13"/>
+  </w:num>
+  <w:num w:numId="18" w16cid:durableId="1367095713">
+    <w:abstractNumId w:val="2"/>
+  </w:num>
+  <w:num w:numId="19" w16cid:durableId="585385686">
+    <w:abstractNumId w:val="4"/>
+  </w:num>
+  <w:num w:numId="20" w16cid:durableId="1868249093">
+    <w:abstractNumId w:val="9"/>
   </w:num>
 </w:numbering>
 </file>

</xml_diff>

<commit_message>
update on Tue, Jan 24, 2023  10:27:28 PM
</commit_message>
<xml_diff>
--- a/DSA/StriverSDESheet.docx
+++ b/DSA/StriverSDESheet.docx
@@ -65,7 +65,7 @@
           <w:r>
             <w:fldChar w:fldCharType="separate"/>
           </w:r>
-          <w:hyperlink w:anchor="_Toc125184794" w:history="1">
+          <w:hyperlink w:anchor="_Toc125491502" w:history="1">
             <w:r>
               <w:rPr>
                 <w:rStyle w:val="Hyperlink"/>
@@ -100,7 +100,7 @@
                 <w:noProof/>
                 <w:webHidden/>
               </w:rPr>
-              <w:instrText xml:space="preserve"> PAGEREF _Toc125184794 \h </w:instrText>
+              <w:instrText xml:space="preserve"> PAGEREF _Toc125491502 \h </w:instrText>
             </w:r>
             <w:r>
               <w:rPr>
@@ -120,7 +120,7 @@
                 <w:noProof/>
                 <w:webHidden/>
               </w:rPr>
-              <w:t>2</w:t>
+              <w:t>3</w:t>
             </w:r>
             <w:r>
               <w:rPr>
@@ -144,7 +144,7 @@
               <w:szCs w:val="22"/>
             </w:rPr>
           </w:pPr>
-          <w:hyperlink w:anchor="_Toc125184795" w:history="1">
+          <w:hyperlink w:anchor="_Toc125491503" w:history="1">
             <w:r>
               <w:rPr>
                 <w:rStyle w:val="Hyperlink"/>
@@ -181,7 +181,7 @@
                 <w:noProof/>
                 <w:webHidden/>
               </w:rPr>
-              <w:instrText xml:space="preserve"> PAGEREF _Toc125184795 \h </w:instrText>
+              <w:instrText xml:space="preserve"> PAGEREF _Toc125491503 \h </w:instrText>
             </w:r>
             <w:r>
               <w:rPr>
@@ -201,7 +201,7 @@
                 <w:noProof/>
                 <w:webHidden/>
               </w:rPr>
-              <w:t>2</w:t>
+              <w:t>3</w:t>
             </w:r>
             <w:r>
               <w:rPr>
@@ -225,7 +225,7 @@
               <w:szCs w:val="22"/>
             </w:rPr>
           </w:pPr>
-          <w:hyperlink w:anchor="_Toc125184796" w:history="1">
+          <w:hyperlink w:anchor="_Toc125491504" w:history="1">
             <w:r>
               <w:rPr>
                 <w:rStyle w:val="Hyperlink"/>
@@ -262,7 +262,7 @@
                 <w:noProof/>
                 <w:webHidden/>
               </w:rPr>
-              <w:instrText xml:space="preserve"> PAGEREF _Toc125184796 \h </w:instrText>
+              <w:instrText xml:space="preserve"> PAGEREF _Toc125491504 \h </w:instrText>
             </w:r>
             <w:r>
               <w:rPr>
@@ -282,7 +282,7 @@
                 <w:noProof/>
                 <w:webHidden/>
               </w:rPr>
-              <w:t>2</w:t>
+              <w:t>3</w:t>
             </w:r>
             <w:r>
               <w:rPr>
@@ -306,7 +306,7 @@
               <w:szCs w:val="22"/>
             </w:rPr>
           </w:pPr>
-          <w:hyperlink w:anchor="_Toc125184797" w:history="1">
+          <w:hyperlink w:anchor="_Toc125491505" w:history="1">
             <w:r>
               <w:rPr>
                 <w:rStyle w:val="Hyperlink"/>
@@ -343,7 +343,7 @@
                 <w:noProof/>
                 <w:webHidden/>
               </w:rPr>
-              <w:instrText xml:space="preserve"> PAGEREF _Toc125184797 \h </w:instrText>
+              <w:instrText xml:space="preserve"> PAGEREF _Toc125491505 \h </w:instrText>
             </w:r>
             <w:r>
               <w:rPr>
@@ -363,7 +363,7 @@
                 <w:noProof/>
                 <w:webHidden/>
               </w:rPr>
-              <w:t>3</w:t>
+              <w:t>4</w:t>
             </w:r>
             <w:r>
               <w:rPr>
@@ -387,7 +387,7 @@
               <w:szCs w:val="22"/>
             </w:rPr>
           </w:pPr>
-          <w:hyperlink w:anchor="_Toc125184798" w:history="1">
+          <w:hyperlink w:anchor="_Toc125491506" w:history="1">
             <w:r>
               <w:rPr>
                 <w:rStyle w:val="Hyperlink"/>
@@ -422,7 +422,7 @@
                 <w:noProof/>
                 <w:webHidden/>
               </w:rPr>
-              <w:instrText xml:space="preserve"> PAGEREF _Toc125184798 \h </w:instrText>
+              <w:instrText xml:space="preserve"> PAGEREF _Toc125491506 \h </w:instrText>
             </w:r>
             <w:r>
               <w:rPr>
@@ -442,7 +442,7 @@
                 <w:noProof/>
                 <w:webHidden/>
               </w:rPr>
-              <w:t>4</w:t>
+              <w:t>5</w:t>
             </w:r>
             <w:r>
               <w:rPr>
@@ -466,7 +466,7 @@
               <w:szCs w:val="22"/>
             </w:rPr>
           </w:pPr>
-          <w:hyperlink w:anchor="_Toc125184799" w:history="1">
+          <w:hyperlink w:anchor="_Toc125491507" w:history="1">
             <w:r>
               <w:rPr>
                 <w:rStyle w:val="Hyperlink"/>
@@ -501,7 +501,7 @@
                 <w:noProof/>
                 <w:webHidden/>
               </w:rPr>
-              <w:instrText xml:space="preserve"> PAGEREF _Toc125184799 \h </w:instrText>
+              <w:instrText xml:space="preserve"> PAGEREF _Toc125491507 \h </w:instrText>
             </w:r>
             <w:r>
               <w:rPr>
@@ -521,7 +521,7 @@
                 <w:noProof/>
                 <w:webHidden/>
               </w:rPr>
-              <w:t>5</w:t>
+              <w:t>6</w:t>
             </w:r>
             <w:r>
               <w:rPr>
@@ -545,7 +545,7 @@
               <w:szCs w:val="22"/>
             </w:rPr>
           </w:pPr>
-          <w:hyperlink w:anchor="_Toc125184800" w:history="1">
+          <w:hyperlink w:anchor="_Toc125491508" w:history="1">
             <w:r>
               <w:rPr>
                 <w:rStyle w:val="Hyperlink"/>
@@ -580,7 +580,7 @@
                 <w:noProof/>
                 <w:webHidden/>
               </w:rPr>
-              <w:instrText xml:space="preserve"> PAGEREF _Toc125184800 \h </w:instrText>
+              <w:instrText xml:space="preserve"> PAGEREF _Toc125491508 \h </w:instrText>
             </w:r>
             <w:r>
               <w:rPr>
@@ -600,7 +600,7 @@
                 <w:noProof/>
                 <w:webHidden/>
               </w:rPr>
-              <w:t>6</w:t>
+              <w:t>7</w:t>
             </w:r>
             <w:r>
               <w:rPr>
@@ -624,7 +624,7 @@
               <w:szCs w:val="22"/>
             </w:rPr>
           </w:pPr>
-          <w:hyperlink w:anchor="_Toc125184801" w:history="1">
+          <w:hyperlink w:anchor="_Toc125491509" w:history="1">
             <w:r>
               <w:rPr>
                 <w:rStyle w:val="Hyperlink"/>
@@ -659,7 +659,7 @@
                 <w:noProof/>
                 <w:webHidden/>
               </w:rPr>
-              <w:instrText xml:space="preserve"> PAGEREF _Toc125184801 \h </w:instrText>
+              <w:instrText xml:space="preserve"> PAGEREF _Toc125491509 \h </w:instrText>
             </w:r>
             <w:r>
               <w:rPr>
@@ -679,7 +679,7 @@
                 <w:noProof/>
                 <w:webHidden/>
               </w:rPr>
-              <w:t>6</w:t>
+              <w:t>7</w:t>
             </w:r>
             <w:r>
               <w:rPr>
@@ -703,7 +703,7 @@
               <w:szCs w:val="22"/>
             </w:rPr>
           </w:pPr>
-          <w:hyperlink w:anchor="_Toc125184802" w:history="1">
+          <w:hyperlink w:anchor="_Toc125491510" w:history="1">
             <w:r>
               <w:rPr>
                 <w:rStyle w:val="Hyperlink"/>
@@ -740,7 +740,7 @@
                 <w:noProof/>
                 <w:webHidden/>
               </w:rPr>
-              <w:instrText xml:space="preserve"> PAGEREF _Toc125184802 \h </w:instrText>
+              <w:instrText xml:space="preserve"> PAGEREF _Toc125491510 \h </w:instrText>
             </w:r>
             <w:r>
               <w:rPr>
@@ -760,7 +760,7 @@
                 <w:noProof/>
                 <w:webHidden/>
               </w:rPr>
-              <w:t>6</w:t>
+              <w:t>7</w:t>
             </w:r>
             <w:r>
               <w:rPr>
@@ -784,7 +784,7 @@
               <w:szCs w:val="22"/>
             </w:rPr>
           </w:pPr>
-          <w:hyperlink w:anchor="_Toc125184803" w:history="1">
+          <w:hyperlink w:anchor="_Toc125491511" w:history="1">
             <w:r>
               <w:rPr>
                 <w:rStyle w:val="Hyperlink"/>
@@ -821,7 +821,7 @@
                 <w:noProof/>
                 <w:webHidden/>
               </w:rPr>
-              <w:instrText xml:space="preserve"> PAGEREF _Toc125184803 \h </w:instrText>
+              <w:instrText xml:space="preserve"> PAGEREF _Toc125491511 \h </w:instrText>
             </w:r>
             <w:r>
               <w:rPr>
@@ -841,7 +841,7 @@
                 <w:noProof/>
                 <w:webHidden/>
               </w:rPr>
-              <w:t>7</w:t>
+              <w:t>8</w:t>
             </w:r>
             <w:r>
               <w:rPr>
@@ -865,7 +865,7 @@
               <w:szCs w:val="22"/>
             </w:rPr>
           </w:pPr>
-          <w:hyperlink w:anchor="_Toc125184804" w:history="1">
+          <w:hyperlink w:anchor="_Toc125491512" w:history="1">
             <w:r>
               <w:rPr>
                 <w:rStyle w:val="Hyperlink"/>
@@ -902,7 +902,7 @@
                 <w:noProof/>
                 <w:webHidden/>
               </w:rPr>
-              <w:instrText xml:space="preserve"> PAGEREF _Toc125184804 \h </w:instrText>
+              <w:instrText xml:space="preserve"> PAGEREF _Toc125491512 \h </w:instrText>
             </w:r>
             <w:r>
               <w:rPr>
@@ -922,7 +922,7 @@
                 <w:noProof/>
                 <w:webHidden/>
               </w:rPr>
-              <w:t>7</w:t>
+              <w:t>8</w:t>
             </w:r>
             <w:r>
               <w:rPr>
@@ -946,7 +946,7 @@
               <w:szCs w:val="22"/>
             </w:rPr>
           </w:pPr>
-          <w:hyperlink w:anchor="_Toc125184805" w:history="1">
+          <w:hyperlink w:anchor="_Toc125491513" w:history="1">
             <w:r>
               <w:rPr>
                 <w:rStyle w:val="Hyperlink"/>
@@ -983,7 +983,7 @@
                 <w:noProof/>
                 <w:webHidden/>
               </w:rPr>
-              <w:instrText xml:space="preserve"> PAGEREF _Toc125184805 \h </w:instrText>
+              <w:instrText xml:space="preserve"> PAGEREF _Toc125491513 \h </w:instrText>
             </w:r>
             <w:r>
               <w:rPr>
@@ -1003,7 +1003,7 @@
                 <w:noProof/>
                 <w:webHidden/>
               </w:rPr>
-              <w:t>9</w:t>
+              <w:t>10</w:t>
             </w:r>
             <w:r>
               <w:rPr>
@@ -1027,7 +1027,7 @@
               <w:szCs w:val="22"/>
             </w:rPr>
           </w:pPr>
-          <w:hyperlink w:anchor="_Toc125184806" w:history="1">
+          <w:hyperlink w:anchor="_Toc125491514" w:history="1">
             <w:r>
               <w:rPr>
                 <w:rStyle w:val="Hyperlink"/>
@@ -1064,7 +1064,7 @@
                 <w:noProof/>
                 <w:webHidden/>
               </w:rPr>
-              <w:instrText xml:space="preserve"> PAGEREF _Toc125184806 \h </w:instrText>
+              <w:instrText xml:space="preserve"> PAGEREF _Toc125491514 \h </w:instrText>
             </w:r>
             <w:r>
               <w:rPr>
@@ -1084,7 +1084,7 @@
                 <w:noProof/>
                 <w:webHidden/>
               </w:rPr>
-              <w:t>10</w:t>
+              <w:t>11</w:t>
             </w:r>
             <w:r>
               <w:rPr>
@@ -1108,7 +1108,7 @@
               <w:szCs w:val="22"/>
             </w:rPr>
           </w:pPr>
-          <w:hyperlink w:anchor="_Toc125184807" w:history="1">
+          <w:hyperlink w:anchor="_Toc125491515" w:history="1">
             <w:r>
               <w:rPr>
                 <w:rStyle w:val="Hyperlink"/>
@@ -1145,7 +1145,7 @@
                 <w:noProof/>
                 <w:webHidden/>
               </w:rPr>
-              <w:instrText xml:space="preserve"> PAGEREF _Toc125184807 \h </w:instrText>
+              <w:instrText xml:space="preserve"> PAGEREF _Toc125491515 \h </w:instrText>
             </w:r>
             <w:r>
               <w:rPr>
@@ -1165,7 +1165,7 @@
                 <w:noProof/>
                 <w:webHidden/>
               </w:rPr>
-              <w:t>11</w:t>
+              <w:t>12</w:t>
             </w:r>
             <w:r>
               <w:rPr>
@@ -1189,7 +1189,7 @@
               <w:szCs w:val="22"/>
             </w:rPr>
           </w:pPr>
-          <w:hyperlink w:anchor="_Toc125184808" w:history="1">
+          <w:hyperlink w:anchor="_Toc125491516" w:history="1">
             <w:r>
               <w:rPr>
                 <w:rStyle w:val="Hyperlink"/>
@@ -1224,7 +1224,7 @@
                 <w:noProof/>
                 <w:webHidden/>
               </w:rPr>
-              <w:instrText xml:space="preserve"> PAGEREF _Toc125184808 \h </w:instrText>
+              <w:instrText xml:space="preserve"> PAGEREF _Toc125491516 \h </w:instrText>
             </w:r>
             <w:r>
               <w:rPr>
@@ -1244,7 +1244,7 @@
                 <w:noProof/>
                 <w:webHidden/>
               </w:rPr>
-              <w:t>12</w:t>
+              <w:t>13</w:t>
             </w:r>
             <w:r>
               <w:rPr>
@@ -1268,7 +1268,7 @@
               <w:szCs w:val="22"/>
             </w:rPr>
           </w:pPr>
-          <w:hyperlink w:anchor="_Toc125184809" w:history="1">
+          <w:hyperlink w:anchor="_Toc125491517" w:history="1">
             <w:r>
               <w:rPr>
                 <w:rStyle w:val="Hyperlink"/>
@@ -1303,7 +1303,7 @@
                 <w:noProof/>
                 <w:webHidden/>
               </w:rPr>
-              <w:instrText xml:space="preserve"> PAGEREF _Toc125184809 \h </w:instrText>
+              <w:instrText xml:space="preserve"> PAGEREF _Toc125491517 \h </w:instrText>
             </w:r>
             <w:r>
               <w:rPr>
@@ -1323,7 +1323,7 @@
                 <w:noProof/>
                 <w:webHidden/>
               </w:rPr>
-              <w:t>12</w:t>
+              <w:t>13</w:t>
             </w:r>
             <w:r>
               <w:rPr>
@@ -1347,7 +1347,7 @@
               <w:szCs w:val="22"/>
             </w:rPr>
           </w:pPr>
-          <w:hyperlink w:anchor="_Toc125184810" w:history="1">
+          <w:hyperlink w:anchor="_Toc125491518" w:history="1">
             <w:r>
               <w:rPr>
                 <w:rStyle w:val="Hyperlink"/>
@@ -1384,7 +1384,7 @@
                 <w:noProof/>
                 <w:webHidden/>
               </w:rPr>
-              <w:instrText xml:space="preserve"> PAGEREF _Toc125184810 \h </w:instrText>
+              <w:instrText xml:space="preserve"> PAGEREF _Toc125491518 \h </w:instrText>
             </w:r>
             <w:r>
               <w:rPr>
@@ -1404,7 +1404,7 @@
                 <w:noProof/>
                 <w:webHidden/>
               </w:rPr>
-              <w:t>14</w:t>
+              <w:t>15</w:t>
             </w:r>
             <w:r>
               <w:rPr>
@@ -1428,7 +1428,7 @@
               <w:szCs w:val="22"/>
             </w:rPr>
           </w:pPr>
-          <w:hyperlink w:anchor="_Toc125184811" w:history="1">
+          <w:hyperlink w:anchor="_Toc125491519" w:history="1">
             <w:r>
               <w:rPr>
                 <w:rStyle w:val="Hyperlink"/>
@@ -1465,7 +1465,7 @@
                 <w:noProof/>
                 <w:webHidden/>
               </w:rPr>
-              <w:instrText xml:space="preserve"> PAGEREF _Toc125184811 \h </w:instrText>
+              <w:instrText xml:space="preserve"> PAGEREF _Toc125491519 \h </w:instrText>
             </w:r>
             <w:r>
               <w:rPr>
@@ -1485,7 +1485,7 @@
                 <w:noProof/>
                 <w:webHidden/>
               </w:rPr>
-              <w:t>14</w:t>
+              <w:t>15</w:t>
             </w:r>
             <w:r>
               <w:rPr>
@@ -1509,7 +1509,7 @@
               <w:szCs w:val="22"/>
             </w:rPr>
           </w:pPr>
-          <w:hyperlink w:anchor="_Toc125184812" w:history="1">
+          <w:hyperlink w:anchor="_Toc125491520" w:history="1">
             <w:r>
               <w:rPr>
                 <w:rStyle w:val="Hyperlink"/>
@@ -1546,7 +1546,7 @@
                 <w:noProof/>
                 <w:webHidden/>
               </w:rPr>
-              <w:instrText xml:space="preserve"> PAGEREF _Toc125184812 \h </w:instrText>
+              <w:instrText xml:space="preserve"> PAGEREF _Toc125491520 \h </w:instrText>
             </w:r>
             <w:r>
               <w:rPr>
@@ -1566,7 +1566,7 @@
                 <w:noProof/>
                 <w:webHidden/>
               </w:rPr>
-              <w:t>14</w:t>
+              <w:t>15</w:t>
             </w:r>
             <w:r>
               <w:rPr>
@@ -1590,7 +1590,7 @@
               <w:szCs w:val="22"/>
             </w:rPr>
           </w:pPr>
-          <w:hyperlink w:anchor="_Toc125184813" w:history="1">
+          <w:hyperlink w:anchor="_Toc125491521" w:history="1">
             <w:r>
               <w:rPr>
                 <w:rStyle w:val="Hyperlink"/>
@@ -1627,7 +1627,7 @@
                 <w:noProof/>
                 <w:webHidden/>
               </w:rPr>
-              <w:instrText xml:space="preserve"> PAGEREF _Toc125184813 \h </w:instrText>
+              <w:instrText xml:space="preserve"> PAGEREF _Toc125491521 \h </w:instrText>
             </w:r>
             <w:r>
               <w:rPr>
@@ -1647,7 +1647,7 @@
                 <w:noProof/>
                 <w:webHidden/>
               </w:rPr>
-              <w:t>15</w:t>
+              <w:t>16</w:t>
             </w:r>
             <w:r>
               <w:rPr>
@@ -1671,7 +1671,7 @@
               <w:szCs w:val="22"/>
             </w:rPr>
           </w:pPr>
-          <w:hyperlink w:anchor="_Toc125184814" w:history="1">
+          <w:hyperlink w:anchor="_Toc125491522" w:history="1">
             <w:r>
               <w:rPr>
                 <w:rStyle w:val="Hyperlink"/>
@@ -1708,7 +1708,7 @@
                 <w:noProof/>
                 <w:webHidden/>
               </w:rPr>
-              <w:instrText xml:space="preserve"> PAGEREF _Toc125184814 \h </w:instrText>
+              <w:instrText xml:space="preserve"> PAGEREF _Toc125491522 \h </w:instrText>
             </w:r>
             <w:r>
               <w:rPr>
@@ -1728,7 +1728,7 @@
                 <w:noProof/>
                 <w:webHidden/>
               </w:rPr>
-              <w:t>16</w:t>
+              <w:t>17</w:t>
             </w:r>
             <w:r>
               <w:rPr>
@@ -1752,7 +1752,7 @@
               <w:szCs w:val="22"/>
             </w:rPr>
           </w:pPr>
-          <w:hyperlink w:anchor="_Toc125184815" w:history="1">
+          <w:hyperlink w:anchor="_Toc125491523" w:history="1">
             <w:r>
               <w:rPr>
                 <w:rStyle w:val="Hyperlink"/>
@@ -1787,7 +1787,7 @@
                 <w:noProof/>
                 <w:webHidden/>
               </w:rPr>
-              <w:instrText xml:space="preserve"> PAGEREF _Toc125184815 \h </w:instrText>
+              <w:instrText xml:space="preserve"> PAGEREF _Toc125491523 \h </w:instrText>
             </w:r>
             <w:r>
               <w:rPr>
@@ -1807,7 +1807,7 @@
                 <w:noProof/>
                 <w:webHidden/>
               </w:rPr>
-              <w:t>16</w:t>
+              <w:t>17</w:t>
             </w:r>
             <w:r>
               <w:rPr>
@@ -1831,7 +1831,7 @@
               <w:szCs w:val="22"/>
             </w:rPr>
           </w:pPr>
-          <w:hyperlink w:anchor="_Toc125184816" w:history="1">
+          <w:hyperlink w:anchor="_Toc125491524" w:history="1">
             <w:r>
               <w:rPr>
                 <w:rStyle w:val="Hyperlink"/>
@@ -1868,7 +1868,7 @@
                 <w:noProof/>
                 <w:webHidden/>
               </w:rPr>
-              <w:instrText xml:space="preserve"> PAGEREF _Toc125184816 \h </w:instrText>
+              <w:instrText xml:space="preserve"> PAGEREF _Toc125491524 \h </w:instrText>
             </w:r>
             <w:r>
               <w:rPr>
@@ -1888,7 +1888,7 @@
                 <w:noProof/>
                 <w:webHidden/>
               </w:rPr>
-              <w:t>16</w:t>
+              <w:t>17</w:t>
             </w:r>
             <w:r>
               <w:rPr>
@@ -1912,7 +1912,7 @@
               <w:szCs w:val="22"/>
             </w:rPr>
           </w:pPr>
-          <w:hyperlink w:anchor="_Toc125184817" w:history="1">
+          <w:hyperlink w:anchor="_Toc125491525" w:history="1">
             <w:r>
               <w:rPr>
                 <w:rStyle w:val="Hyperlink"/>
@@ -1926,6 +1926,85 @@
                 <w:rStyle w:val="Hyperlink"/>
                 <w:noProof/>
               </w:rPr>
+              <w:t xml:space="preserve"> 3Sum | Find triplets that add up to a target value</w:t>
+            </w:r>
+            <w:r>
+              <w:rPr>
+                <w:noProof/>
+                <w:webHidden/>
+              </w:rPr>
+              <w:tab/>
+            </w:r>
+            <w:r>
+              <w:rPr>
+                <w:noProof/>
+                <w:webHidden/>
+              </w:rPr>
+              <w:fldChar w:fldCharType="begin"/>
+            </w:r>
+            <w:r>
+              <w:rPr>
+                <w:noProof/>
+                <w:webHidden/>
+              </w:rPr>
+              <w:instrText xml:space="preserve"> PAGEREF _Toc125491525 \h </w:instrText>
+            </w:r>
+            <w:r>
+              <w:rPr>
+                <w:noProof/>
+                <w:webHidden/>
+              </w:rPr>
+            </w:r>
+            <w:r>
+              <w:rPr>
+                <w:noProof/>
+                <w:webHidden/>
+              </w:rPr>
+              <w:fldChar w:fldCharType="separate"/>
+            </w:r>
+            <w:r>
+              <w:rPr>
+                <w:noProof/>
+                <w:webHidden/>
+              </w:rPr>
+              <w:t>18</w:t>
+            </w:r>
+            <w:r>
+              <w:rPr>
+                <w:noProof/>
+                <w:webHidden/>
+              </w:rPr>
+              <w:fldChar w:fldCharType="end"/>
+            </w:r>
+          </w:hyperlink>
+        </w:p>
+        <w:p>
+          <w:pPr>
+            <w:pStyle w:val="TOC3"/>
+            <w:tabs>
+              <w:tab w:val="right" w:leader="dot" w:pos="9350"/>
+            </w:tabs>
+            <w:rPr>
+              <w:rFonts w:asciiTheme="minorHAnsi" w:eastAsiaTheme="minorEastAsia" w:hAnsiTheme="minorHAnsi" w:cstheme="minorBidi"/>
+              <w:noProof/>
+              <w:sz w:val="22"/>
+              <w:szCs w:val="22"/>
+            </w:rPr>
+          </w:pPr>
+          <w:hyperlink w:anchor="_Toc125491526" w:history="1">
+            <w:r>
+              <w:rPr>
+                <w:rStyle w:val="Hyperlink"/>
+                <w:rFonts w:ascii="Ubuntu" w:hAnsi="Ubuntu"/>
+                <w:noProof/>
+              </w:rPr>
+              <w:t>4.3</w:t>
+            </w:r>
+            <w:r>
+              <w:rPr>
+                <w:rStyle w:val="Hyperlink"/>
+                <w:noProof/>
+              </w:rPr>
               <w:t xml:space="preserve"> 4 Sum | Find Quads that add up to a target value</w:t>
             </w:r>
             <w:r>
@@ -1947,7 +2026,7 @@
                 <w:noProof/>
                 <w:webHidden/>
               </w:rPr>
-              <w:instrText xml:space="preserve"> PAGEREF _Toc125184817 \h </w:instrText>
+              <w:instrText xml:space="preserve"> PAGEREF _Toc125491526 \h </w:instrText>
             </w:r>
             <w:r>
               <w:rPr>
@@ -1967,7 +2046,1048 @@
                 <w:noProof/>
                 <w:webHidden/>
               </w:rPr>
-              <w:t>17</w:t>
+              <w:t>19</w:t>
+            </w:r>
+            <w:r>
+              <w:rPr>
+                <w:noProof/>
+                <w:webHidden/>
+              </w:rPr>
+              <w:fldChar w:fldCharType="end"/>
+            </w:r>
+          </w:hyperlink>
+        </w:p>
+        <w:p>
+          <w:pPr>
+            <w:pStyle w:val="TOC3"/>
+            <w:tabs>
+              <w:tab w:val="right" w:leader="dot" w:pos="9350"/>
+            </w:tabs>
+            <w:rPr>
+              <w:rFonts w:asciiTheme="minorHAnsi" w:eastAsiaTheme="minorEastAsia" w:hAnsiTheme="minorHAnsi" w:cstheme="minorBidi"/>
+              <w:noProof/>
+              <w:sz w:val="22"/>
+              <w:szCs w:val="22"/>
+            </w:rPr>
+          </w:pPr>
+          <w:hyperlink w:anchor="_Toc125491527" w:history="1">
+            <w:r>
+              <w:rPr>
+                <w:rStyle w:val="Hyperlink"/>
+                <w:rFonts w:ascii="Ubuntu" w:hAnsi="Ubuntu"/>
+                <w:noProof/>
+              </w:rPr>
+              <w:t>4.4</w:t>
+            </w:r>
+            <w:r>
+              <w:rPr>
+                <w:rStyle w:val="Hyperlink"/>
+                <w:noProof/>
+              </w:rPr>
+              <w:t xml:space="preserve"> Longest Consecutive Sequence in an Array</w:t>
+            </w:r>
+            <w:r>
+              <w:rPr>
+                <w:noProof/>
+                <w:webHidden/>
+              </w:rPr>
+              <w:tab/>
+            </w:r>
+            <w:r>
+              <w:rPr>
+                <w:noProof/>
+                <w:webHidden/>
+              </w:rPr>
+              <w:fldChar w:fldCharType="begin"/>
+            </w:r>
+            <w:r>
+              <w:rPr>
+                <w:noProof/>
+                <w:webHidden/>
+              </w:rPr>
+              <w:instrText xml:space="preserve"> PAGEREF _Toc125491527 \h </w:instrText>
+            </w:r>
+            <w:r>
+              <w:rPr>
+                <w:noProof/>
+                <w:webHidden/>
+              </w:rPr>
+            </w:r>
+            <w:r>
+              <w:rPr>
+                <w:noProof/>
+                <w:webHidden/>
+              </w:rPr>
+              <w:fldChar w:fldCharType="separate"/>
+            </w:r>
+            <w:r>
+              <w:rPr>
+                <w:noProof/>
+                <w:webHidden/>
+              </w:rPr>
+              <w:t>20</w:t>
+            </w:r>
+            <w:r>
+              <w:rPr>
+                <w:noProof/>
+                <w:webHidden/>
+              </w:rPr>
+              <w:fldChar w:fldCharType="end"/>
+            </w:r>
+          </w:hyperlink>
+        </w:p>
+        <w:p>
+          <w:pPr>
+            <w:pStyle w:val="TOC3"/>
+            <w:tabs>
+              <w:tab w:val="right" w:leader="dot" w:pos="9350"/>
+            </w:tabs>
+            <w:rPr>
+              <w:rFonts w:asciiTheme="minorHAnsi" w:eastAsiaTheme="minorEastAsia" w:hAnsiTheme="minorHAnsi" w:cstheme="minorBidi"/>
+              <w:noProof/>
+              <w:sz w:val="22"/>
+              <w:szCs w:val="22"/>
+            </w:rPr>
+          </w:pPr>
+          <w:hyperlink w:anchor="_Toc125491528" w:history="1">
+            <w:r>
+              <w:rPr>
+                <w:rStyle w:val="Hyperlink"/>
+                <w:rFonts w:ascii="Ubuntu" w:hAnsi="Ubuntu"/>
+                <w:noProof/>
+                <w:lang w:val="en-IN"/>
+              </w:rPr>
+              <w:t>4.5</w:t>
+            </w:r>
+            <w:r>
+              <w:rPr>
+                <w:rStyle w:val="Hyperlink"/>
+                <w:noProof/>
+                <w:lang w:val="en-IN"/>
+              </w:rPr>
+              <w:t xml:space="preserve"> Length of the longest subarray with zero Sum</w:t>
+            </w:r>
+            <w:r>
+              <w:rPr>
+                <w:noProof/>
+                <w:webHidden/>
+              </w:rPr>
+              <w:tab/>
+            </w:r>
+            <w:r>
+              <w:rPr>
+                <w:noProof/>
+                <w:webHidden/>
+              </w:rPr>
+              <w:fldChar w:fldCharType="begin"/>
+            </w:r>
+            <w:r>
+              <w:rPr>
+                <w:noProof/>
+                <w:webHidden/>
+              </w:rPr>
+              <w:instrText xml:space="preserve"> PAGEREF _Toc125491528 \h </w:instrText>
+            </w:r>
+            <w:r>
+              <w:rPr>
+                <w:noProof/>
+                <w:webHidden/>
+              </w:rPr>
+            </w:r>
+            <w:r>
+              <w:rPr>
+                <w:noProof/>
+                <w:webHidden/>
+              </w:rPr>
+              <w:fldChar w:fldCharType="separate"/>
+            </w:r>
+            <w:r>
+              <w:rPr>
+                <w:noProof/>
+                <w:webHidden/>
+              </w:rPr>
+              <w:t>21</w:t>
+            </w:r>
+            <w:r>
+              <w:rPr>
+                <w:noProof/>
+                <w:webHidden/>
+              </w:rPr>
+              <w:fldChar w:fldCharType="end"/>
+            </w:r>
+          </w:hyperlink>
+        </w:p>
+        <w:p>
+          <w:pPr>
+            <w:pStyle w:val="TOC3"/>
+            <w:tabs>
+              <w:tab w:val="right" w:leader="dot" w:pos="9350"/>
+            </w:tabs>
+            <w:rPr>
+              <w:rFonts w:asciiTheme="minorHAnsi" w:eastAsiaTheme="minorEastAsia" w:hAnsiTheme="minorHAnsi" w:cstheme="minorBidi"/>
+              <w:noProof/>
+              <w:sz w:val="22"/>
+              <w:szCs w:val="22"/>
+            </w:rPr>
+          </w:pPr>
+          <w:hyperlink w:anchor="_Toc125491529" w:history="1">
+            <w:r>
+              <w:rPr>
+                <w:rStyle w:val="Hyperlink"/>
+                <w:rFonts w:ascii="Ubuntu" w:hAnsi="Ubuntu"/>
+                <w:noProof/>
+                <w:lang w:val="en-IN"/>
+              </w:rPr>
+              <w:t>4.6</w:t>
+            </w:r>
+            <w:r>
+              <w:rPr>
+                <w:rStyle w:val="Hyperlink"/>
+                <w:noProof/>
+                <w:lang w:val="en-IN"/>
+              </w:rPr>
+              <w:t xml:space="preserve"> Count the number of subarrays with given xor K</w:t>
+            </w:r>
+            <w:r>
+              <w:rPr>
+                <w:noProof/>
+                <w:webHidden/>
+              </w:rPr>
+              <w:tab/>
+            </w:r>
+            <w:r>
+              <w:rPr>
+                <w:noProof/>
+                <w:webHidden/>
+              </w:rPr>
+              <w:fldChar w:fldCharType="begin"/>
+            </w:r>
+            <w:r>
+              <w:rPr>
+                <w:noProof/>
+                <w:webHidden/>
+              </w:rPr>
+              <w:instrText xml:space="preserve"> PAGEREF _Toc125491529 \h </w:instrText>
+            </w:r>
+            <w:r>
+              <w:rPr>
+                <w:noProof/>
+                <w:webHidden/>
+              </w:rPr>
+            </w:r>
+            <w:r>
+              <w:rPr>
+                <w:noProof/>
+                <w:webHidden/>
+              </w:rPr>
+              <w:fldChar w:fldCharType="separate"/>
+            </w:r>
+            <w:r>
+              <w:rPr>
+                <w:noProof/>
+                <w:webHidden/>
+              </w:rPr>
+              <w:t>22</w:t>
+            </w:r>
+            <w:r>
+              <w:rPr>
+                <w:noProof/>
+                <w:webHidden/>
+              </w:rPr>
+              <w:fldChar w:fldCharType="end"/>
+            </w:r>
+          </w:hyperlink>
+        </w:p>
+        <w:p>
+          <w:pPr>
+            <w:pStyle w:val="TOC3"/>
+            <w:tabs>
+              <w:tab w:val="right" w:leader="dot" w:pos="9350"/>
+            </w:tabs>
+            <w:rPr>
+              <w:rFonts w:asciiTheme="minorHAnsi" w:eastAsiaTheme="minorEastAsia" w:hAnsiTheme="minorHAnsi" w:cstheme="minorBidi"/>
+              <w:noProof/>
+              <w:sz w:val="22"/>
+              <w:szCs w:val="22"/>
+            </w:rPr>
+          </w:pPr>
+          <w:hyperlink w:anchor="_Toc125491530" w:history="1">
+            <w:r>
+              <w:rPr>
+                <w:rStyle w:val="Hyperlink"/>
+                <w:rFonts w:ascii="Ubuntu" w:hAnsi="Ubuntu"/>
+                <w:noProof/>
+                <w:lang w:val="en-IN"/>
+              </w:rPr>
+              <w:t>4.7</w:t>
+            </w:r>
+            <w:r>
+              <w:rPr>
+                <w:rStyle w:val="Hyperlink"/>
+                <w:noProof/>
+                <w:lang w:val="en-IN"/>
+              </w:rPr>
+              <w:t xml:space="preserve"> Longest Substring Without Repeating Characters</w:t>
+            </w:r>
+            <w:r>
+              <w:rPr>
+                <w:noProof/>
+                <w:webHidden/>
+              </w:rPr>
+              <w:tab/>
+            </w:r>
+            <w:r>
+              <w:rPr>
+                <w:noProof/>
+                <w:webHidden/>
+              </w:rPr>
+              <w:fldChar w:fldCharType="begin"/>
+            </w:r>
+            <w:r>
+              <w:rPr>
+                <w:noProof/>
+                <w:webHidden/>
+              </w:rPr>
+              <w:instrText xml:space="preserve"> PAGEREF _Toc125491530 \h </w:instrText>
+            </w:r>
+            <w:r>
+              <w:rPr>
+                <w:noProof/>
+                <w:webHidden/>
+              </w:rPr>
+            </w:r>
+            <w:r>
+              <w:rPr>
+                <w:noProof/>
+                <w:webHidden/>
+              </w:rPr>
+              <w:fldChar w:fldCharType="separate"/>
+            </w:r>
+            <w:r>
+              <w:rPr>
+                <w:noProof/>
+                <w:webHidden/>
+              </w:rPr>
+              <w:t>24</w:t>
+            </w:r>
+            <w:r>
+              <w:rPr>
+                <w:noProof/>
+                <w:webHidden/>
+              </w:rPr>
+              <w:fldChar w:fldCharType="end"/>
+            </w:r>
+          </w:hyperlink>
+        </w:p>
+        <w:p>
+          <w:pPr>
+            <w:pStyle w:val="TOC2"/>
+            <w:tabs>
+              <w:tab w:val="right" w:leader="dot" w:pos="9350"/>
+            </w:tabs>
+            <w:rPr>
+              <w:rFonts w:asciiTheme="minorHAnsi" w:eastAsiaTheme="minorEastAsia" w:hAnsiTheme="minorHAnsi" w:cstheme="minorBidi"/>
+              <w:noProof/>
+              <w:sz w:val="22"/>
+              <w:szCs w:val="22"/>
+            </w:rPr>
+          </w:pPr>
+          <w:hyperlink w:anchor="_Toc125491531" w:history="1">
+            <w:r>
+              <w:rPr>
+                <w:rStyle w:val="Hyperlink"/>
+                <w:rFonts w:ascii="Ubuntu" w:hAnsi="Ubuntu"/>
+                <w:noProof/>
+              </w:rPr>
+              <w:t>5</w:t>
+            </w:r>
+            <w:r>
+              <w:rPr>
+                <w:rStyle w:val="Hyperlink"/>
+                <w:noProof/>
+              </w:rPr>
+              <w:t xml:space="preserve"> Linked List</w:t>
+            </w:r>
+            <w:r>
+              <w:rPr>
+                <w:noProof/>
+                <w:webHidden/>
+              </w:rPr>
+              <w:tab/>
+            </w:r>
+            <w:r>
+              <w:rPr>
+                <w:noProof/>
+                <w:webHidden/>
+              </w:rPr>
+              <w:fldChar w:fldCharType="begin"/>
+            </w:r>
+            <w:r>
+              <w:rPr>
+                <w:noProof/>
+                <w:webHidden/>
+              </w:rPr>
+              <w:instrText xml:space="preserve"> PAGEREF _Toc125491531 \h </w:instrText>
+            </w:r>
+            <w:r>
+              <w:rPr>
+                <w:noProof/>
+                <w:webHidden/>
+              </w:rPr>
+            </w:r>
+            <w:r>
+              <w:rPr>
+                <w:noProof/>
+                <w:webHidden/>
+              </w:rPr>
+              <w:fldChar w:fldCharType="separate"/>
+            </w:r>
+            <w:r>
+              <w:rPr>
+                <w:noProof/>
+                <w:webHidden/>
+              </w:rPr>
+              <w:t>25</w:t>
+            </w:r>
+            <w:r>
+              <w:rPr>
+                <w:noProof/>
+                <w:webHidden/>
+              </w:rPr>
+              <w:fldChar w:fldCharType="end"/>
+            </w:r>
+          </w:hyperlink>
+        </w:p>
+        <w:p>
+          <w:pPr>
+            <w:pStyle w:val="TOC3"/>
+            <w:tabs>
+              <w:tab w:val="right" w:leader="dot" w:pos="9350"/>
+            </w:tabs>
+            <w:rPr>
+              <w:rFonts w:asciiTheme="minorHAnsi" w:eastAsiaTheme="minorEastAsia" w:hAnsiTheme="minorHAnsi" w:cstheme="minorBidi"/>
+              <w:noProof/>
+              <w:sz w:val="22"/>
+              <w:szCs w:val="22"/>
+            </w:rPr>
+          </w:pPr>
+          <w:hyperlink w:anchor="_Toc125491532" w:history="1">
+            <w:r>
+              <w:rPr>
+                <w:rStyle w:val="Hyperlink"/>
+                <w:rFonts w:ascii="Ubuntu" w:hAnsi="Ubuntu"/>
+                <w:noProof/>
+              </w:rPr>
+              <w:t>5.1</w:t>
+            </w:r>
+            <w:r>
+              <w:rPr>
+                <w:rStyle w:val="Hyperlink"/>
+                <w:noProof/>
+              </w:rPr>
+              <w:t xml:space="preserve"> Reverse a Linked List</w:t>
+            </w:r>
+            <w:r>
+              <w:rPr>
+                <w:noProof/>
+                <w:webHidden/>
+              </w:rPr>
+              <w:tab/>
+            </w:r>
+            <w:r>
+              <w:rPr>
+                <w:noProof/>
+                <w:webHidden/>
+              </w:rPr>
+              <w:fldChar w:fldCharType="begin"/>
+            </w:r>
+            <w:r>
+              <w:rPr>
+                <w:noProof/>
+                <w:webHidden/>
+              </w:rPr>
+              <w:instrText xml:space="preserve"> PAGEREF _Toc125491532 \h </w:instrText>
+            </w:r>
+            <w:r>
+              <w:rPr>
+                <w:noProof/>
+                <w:webHidden/>
+              </w:rPr>
+            </w:r>
+            <w:r>
+              <w:rPr>
+                <w:noProof/>
+                <w:webHidden/>
+              </w:rPr>
+              <w:fldChar w:fldCharType="separate"/>
+            </w:r>
+            <w:r>
+              <w:rPr>
+                <w:noProof/>
+                <w:webHidden/>
+              </w:rPr>
+              <w:t>25</w:t>
+            </w:r>
+            <w:r>
+              <w:rPr>
+                <w:noProof/>
+                <w:webHidden/>
+              </w:rPr>
+              <w:fldChar w:fldCharType="end"/>
+            </w:r>
+          </w:hyperlink>
+        </w:p>
+        <w:p>
+          <w:pPr>
+            <w:pStyle w:val="TOC3"/>
+            <w:tabs>
+              <w:tab w:val="right" w:leader="dot" w:pos="9350"/>
+            </w:tabs>
+            <w:rPr>
+              <w:rFonts w:asciiTheme="minorHAnsi" w:eastAsiaTheme="minorEastAsia" w:hAnsiTheme="minorHAnsi" w:cstheme="minorBidi"/>
+              <w:noProof/>
+              <w:sz w:val="22"/>
+              <w:szCs w:val="22"/>
+            </w:rPr>
+          </w:pPr>
+          <w:hyperlink w:anchor="_Toc125491533" w:history="1">
+            <w:r>
+              <w:rPr>
+                <w:rStyle w:val="Hyperlink"/>
+                <w:rFonts w:ascii="Ubuntu" w:hAnsi="Ubuntu"/>
+                <w:noProof/>
+                <w:lang w:val="en-IN"/>
+              </w:rPr>
+              <w:t>5.2</w:t>
+            </w:r>
+            <w:r>
+              <w:rPr>
+                <w:rStyle w:val="Hyperlink"/>
+                <w:noProof/>
+                <w:lang w:val="en-IN"/>
+              </w:rPr>
+              <w:t xml:space="preserve"> Middle of the Linked List</w:t>
+            </w:r>
+            <w:r>
+              <w:rPr>
+                <w:noProof/>
+                <w:webHidden/>
+              </w:rPr>
+              <w:tab/>
+            </w:r>
+            <w:r>
+              <w:rPr>
+                <w:noProof/>
+                <w:webHidden/>
+              </w:rPr>
+              <w:fldChar w:fldCharType="begin"/>
+            </w:r>
+            <w:r>
+              <w:rPr>
+                <w:noProof/>
+                <w:webHidden/>
+              </w:rPr>
+              <w:instrText xml:space="preserve"> PAGEREF _Toc125491533 \h </w:instrText>
+            </w:r>
+            <w:r>
+              <w:rPr>
+                <w:noProof/>
+                <w:webHidden/>
+              </w:rPr>
+            </w:r>
+            <w:r>
+              <w:rPr>
+                <w:noProof/>
+                <w:webHidden/>
+              </w:rPr>
+              <w:fldChar w:fldCharType="separate"/>
+            </w:r>
+            <w:r>
+              <w:rPr>
+                <w:noProof/>
+                <w:webHidden/>
+              </w:rPr>
+              <w:t>26</w:t>
+            </w:r>
+            <w:r>
+              <w:rPr>
+                <w:noProof/>
+                <w:webHidden/>
+              </w:rPr>
+              <w:fldChar w:fldCharType="end"/>
+            </w:r>
+          </w:hyperlink>
+        </w:p>
+        <w:p>
+          <w:pPr>
+            <w:pStyle w:val="TOC3"/>
+            <w:tabs>
+              <w:tab w:val="right" w:leader="dot" w:pos="9350"/>
+            </w:tabs>
+            <w:rPr>
+              <w:rFonts w:asciiTheme="minorHAnsi" w:eastAsiaTheme="minorEastAsia" w:hAnsiTheme="minorHAnsi" w:cstheme="minorBidi"/>
+              <w:noProof/>
+              <w:sz w:val="22"/>
+              <w:szCs w:val="22"/>
+            </w:rPr>
+          </w:pPr>
+          <w:hyperlink w:anchor="_Toc125491534" w:history="1">
+            <w:r>
+              <w:rPr>
+                <w:rStyle w:val="Hyperlink"/>
+                <w:rFonts w:ascii="Ubuntu" w:hAnsi="Ubuntu"/>
+                <w:noProof/>
+                <w:lang w:val="en-IN"/>
+              </w:rPr>
+              <w:t>5.3</w:t>
+            </w:r>
+            <w:r>
+              <w:rPr>
+                <w:rStyle w:val="Hyperlink"/>
+                <w:noProof/>
+                <w:lang w:val="en-IN"/>
+              </w:rPr>
+              <w:t xml:space="preserve"> Merge Two Sorted Lists</w:t>
+            </w:r>
+            <w:r>
+              <w:rPr>
+                <w:noProof/>
+                <w:webHidden/>
+              </w:rPr>
+              <w:tab/>
+            </w:r>
+            <w:r>
+              <w:rPr>
+                <w:noProof/>
+                <w:webHidden/>
+              </w:rPr>
+              <w:fldChar w:fldCharType="begin"/>
+            </w:r>
+            <w:r>
+              <w:rPr>
+                <w:noProof/>
+                <w:webHidden/>
+              </w:rPr>
+              <w:instrText xml:space="preserve"> PAGEREF _Toc125491534 \h </w:instrText>
+            </w:r>
+            <w:r>
+              <w:rPr>
+                <w:noProof/>
+                <w:webHidden/>
+              </w:rPr>
+            </w:r>
+            <w:r>
+              <w:rPr>
+                <w:noProof/>
+                <w:webHidden/>
+              </w:rPr>
+              <w:fldChar w:fldCharType="separate"/>
+            </w:r>
+            <w:r>
+              <w:rPr>
+                <w:noProof/>
+                <w:webHidden/>
+              </w:rPr>
+              <w:t>26</w:t>
+            </w:r>
+            <w:r>
+              <w:rPr>
+                <w:noProof/>
+                <w:webHidden/>
+              </w:rPr>
+              <w:fldChar w:fldCharType="end"/>
+            </w:r>
+          </w:hyperlink>
+        </w:p>
+        <w:p>
+          <w:pPr>
+            <w:pStyle w:val="TOC3"/>
+            <w:tabs>
+              <w:tab w:val="right" w:leader="dot" w:pos="9350"/>
+            </w:tabs>
+            <w:rPr>
+              <w:rFonts w:asciiTheme="minorHAnsi" w:eastAsiaTheme="minorEastAsia" w:hAnsiTheme="minorHAnsi" w:cstheme="minorBidi"/>
+              <w:noProof/>
+              <w:sz w:val="22"/>
+              <w:szCs w:val="22"/>
+            </w:rPr>
+          </w:pPr>
+          <w:hyperlink w:anchor="_Toc125491535" w:history="1">
+            <w:r>
+              <w:rPr>
+                <w:rStyle w:val="Hyperlink"/>
+                <w:rFonts w:ascii="Ubuntu" w:hAnsi="Ubuntu"/>
+                <w:noProof/>
+                <w:lang w:val="en-IN"/>
+              </w:rPr>
+              <w:t>5.4</w:t>
+            </w:r>
+            <w:r>
+              <w:rPr>
+                <w:rStyle w:val="Hyperlink"/>
+                <w:noProof/>
+                <w:lang w:val="en-IN"/>
+              </w:rPr>
+              <w:t xml:space="preserve"> Remove Nth Node From End of List</w:t>
+            </w:r>
+            <w:r>
+              <w:rPr>
+                <w:noProof/>
+                <w:webHidden/>
+              </w:rPr>
+              <w:tab/>
+            </w:r>
+            <w:r>
+              <w:rPr>
+                <w:noProof/>
+                <w:webHidden/>
+              </w:rPr>
+              <w:fldChar w:fldCharType="begin"/>
+            </w:r>
+            <w:r>
+              <w:rPr>
+                <w:noProof/>
+                <w:webHidden/>
+              </w:rPr>
+              <w:instrText xml:space="preserve"> PAGEREF _Toc125491535 \h </w:instrText>
+            </w:r>
+            <w:r>
+              <w:rPr>
+                <w:noProof/>
+                <w:webHidden/>
+              </w:rPr>
+            </w:r>
+            <w:r>
+              <w:rPr>
+                <w:noProof/>
+                <w:webHidden/>
+              </w:rPr>
+              <w:fldChar w:fldCharType="separate"/>
+            </w:r>
+            <w:r>
+              <w:rPr>
+                <w:noProof/>
+                <w:webHidden/>
+              </w:rPr>
+              <w:t>27</w:t>
+            </w:r>
+            <w:r>
+              <w:rPr>
+                <w:noProof/>
+                <w:webHidden/>
+              </w:rPr>
+              <w:fldChar w:fldCharType="end"/>
+            </w:r>
+          </w:hyperlink>
+        </w:p>
+        <w:p>
+          <w:pPr>
+            <w:pStyle w:val="TOC3"/>
+            <w:tabs>
+              <w:tab w:val="right" w:leader="dot" w:pos="9350"/>
+            </w:tabs>
+            <w:rPr>
+              <w:rFonts w:asciiTheme="minorHAnsi" w:eastAsiaTheme="minorEastAsia" w:hAnsiTheme="minorHAnsi" w:cstheme="minorBidi"/>
+              <w:noProof/>
+              <w:sz w:val="22"/>
+              <w:szCs w:val="22"/>
+            </w:rPr>
+          </w:pPr>
+          <w:hyperlink w:anchor="_Toc125491536" w:history="1">
+            <w:r>
+              <w:rPr>
+                <w:rStyle w:val="Hyperlink"/>
+                <w:rFonts w:ascii="Ubuntu" w:hAnsi="Ubuntu"/>
+                <w:noProof/>
+              </w:rPr>
+              <w:t>5.5</w:t>
+            </w:r>
+            <w:r>
+              <w:rPr>
+                <w:rStyle w:val="Hyperlink"/>
+                <w:noProof/>
+              </w:rPr>
+              <w:t xml:space="preserve"> Add two numbers represented as Linked Lists</w:t>
+            </w:r>
+            <w:r>
+              <w:rPr>
+                <w:noProof/>
+                <w:webHidden/>
+              </w:rPr>
+              <w:tab/>
+            </w:r>
+            <w:r>
+              <w:rPr>
+                <w:noProof/>
+                <w:webHidden/>
+              </w:rPr>
+              <w:fldChar w:fldCharType="begin"/>
+            </w:r>
+            <w:r>
+              <w:rPr>
+                <w:noProof/>
+                <w:webHidden/>
+              </w:rPr>
+              <w:instrText xml:space="preserve"> PAGEREF _Toc125491536 \h </w:instrText>
+            </w:r>
+            <w:r>
+              <w:rPr>
+                <w:noProof/>
+                <w:webHidden/>
+              </w:rPr>
+            </w:r>
+            <w:r>
+              <w:rPr>
+                <w:noProof/>
+                <w:webHidden/>
+              </w:rPr>
+              <w:fldChar w:fldCharType="separate"/>
+            </w:r>
+            <w:r>
+              <w:rPr>
+                <w:noProof/>
+                <w:webHidden/>
+              </w:rPr>
+              <w:t>28</w:t>
+            </w:r>
+            <w:r>
+              <w:rPr>
+                <w:noProof/>
+                <w:webHidden/>
+              </w:rPr>
+              <w:fldChar w:fldCharType="end"/>
+            </w:r>
+          </w:hyperlink>
+        </w:p>
+        <w:p>
+          <w:pPr>
+            <w:pStyle w:val="TOC3"/>
+            <w:tabs>
+              <w:tab w:val="right" w:leader="dot" w:pos="9350"/>
+            </w:tabs>
+            <w:rPr>
+              <w:rFonts w:asciiTheme="minorHAnsi" w:eastAsiaTheme="minorEastAsia" w:hAnsiTheme="minorHAnsi" w:cstheme="minorBidi"/>
+              <w:noProof/>
+              <w:sz w:val="22"/>
+              <w:szCs w:val="22"/>
+            </w:rPr>
+          </w:pPr>
+          <w:hyperlink w:anchor="_Toc125491537" w:history="1">
+            <w:r>
+              <w:rPr>
+                <w:rStyle w:val="Hyperlink"/>
+                <w:rFonts w:ascii="Ubuntu" w:hAnsi="Ubuntu"/>
+                <w:noProof/>
+              </w:rPr>
+              <w:t>5.6</w:t>
+            </w:r>
+            <w:r>
+              <w:rPr>
+                <w:rStyle w:val="Hyperlink"/>
+                <w:noProof/>
+              </w:rPr>
+              <w:t xml:space="preserve"> Delete given node in a Linked List: O (1) approach</w:t>
+            </w:r>
+            <w:r>
+              <w:rPr>
+                <w:noProof/>
+                <w:webHidden/>
+              </w:rPr>
+              <w:tab/>
+            </w:r>
+            <w:r>
+              <w:rPr>
+                <w:noProof/>
+                <w:webHidden/>
+              </w:rPr>
+              <w:fldChar w:fldCharType="begin"/>
+            </w:r>
+            <w:r>
+              <w:rPr>
+                <w:noProof/>
+                <w:webHidden/>
+              </w:rPr>
+              <w:instrText xml:space="preserve"> PAGEREF _Toc125491537 \h </w:instrText>
+            </w:r>
+            <w:r>
+              <w:rPr>
+                <w:noProof/>
+                <w:webHidden/>
+              </w:rPr>
+            </w:r>
+            <w:r>
+              <w:rPr>
+                <w:noProof/>
+                <w:webHidden/>
+              </w:rPr>
+              <w:fldChar w:fldCharType="separate"/>
+            </w:r>
+            <w:r>
+              <w:rPr>
+                <w:noProof/>
+                <w:webHidden/>
+              </w:rPr>
+              <w:t>28</w:t>
+            </w:r>
+            <w:r>
+              <w:rPr>
+                <w:noProof/>
+                <w:webHidden/>
+              </w:rPr>
+              <w:fldChar w:fldCharType="end"/>
+            </w:r>
+          </w:hyperlink>
+        </w:p>
+        <w:p>
+          <w:pPr>
+            <w:pStyle w:val="TOC2"/>
+            <w:tabs>
+              <w:tab w:val="right" w:leader="dot" w:pos="9350"/>
+            </w:tabs>
+            <w:rPr>
+              <w:rFonts w:asciiTheme="minorHAnsi" w:eastAsiaTheme="minorEastAsia" w:hAnsiTheme="minorHAnsi" w:cstheme="minorBidi"/>
+              <w:noProof/>
+              <w:sz w:val="22"/>
+              <w:szCs w:val="22"/>
+            </w:rPr>
+          </w:pPr>
+          <w:hyperlink w:anchor="_Toc125491538" w:history="1">
+            <w:r>
+              <w:rPr>
+                <w:rStyle w:val="Hyperlink"/>
+                <w:rFonts w:ascii="Ubuntu" w:hAnsi="Ubuntu"/>
+                <w:noProof/>
+              </w:rPr>
+              <w:t>6</w:t>
+            </w:r>
+            <w:r>
+              <w:rPr>
+                <w:rStyle w:val="Hyperlink"/>
+                <w:noProof/>
+              </w:rPr>
+              <w:t xml:space="preserve"> Linked List Part-II</w:t>
+            </w:r>
+            <w:r>
+              <w:rPr>
+                <w:noProof/>
+                <w:webHidden/>
+              </w:rPr>
+              <w:tab/>
+            </w:r>
+            <w:r>
+              <w:rPr>
+                <w:noProof/>
+                <w:webHidden/>
+              </w:rPr>
+              <w:fldChar w:fldCharType="begin"/>
+            </w:r>
+            <w:r>
+              <w:rPr>
+                <w:noProof/>
+                <w:webHidden/>
+              </w:rPr>
+              <w:instrText xml:space="preserve"> PAGEREF _Toc125491538 \h </w:instrText>
+            </w:r>
+            <w:r>
+              <w:rPr>
+                <w:noProof/>
+                <w:webHidden/>
+              </w:rPr>
+            </w:r>
+            <w:r>
+              <w:rPr>
+                <w:noProof/>
+                <w:webHidden/>
+              </w:rPr>
+              <w:fldChar w:fldCharType="separate"/>
+            </w:r>
+            <w:r>
+              <w:rPr>
+                <w:noProof/>
+                <w:webHidden/>
+              </w:rPr>
+              <w:t>29</w:t>
+            </w:r>
+            <w:r>
+              <w:rPr>
+                <w:noProof/>
+                <w:webHidden/>
+              </w:rPr>
+              <w:fldChar w:fldCharType="end"/>
+            </w:r>
+          </w:hyperlink>
+        </w:p>
+        <w:p>
+          <w:pPr>
+            <w:pStyle w:val="TOC3"/>
+            <w:tabs>
+              <w:tab w:val="right" w:leader="dot" w:pos="9350"/>
+            </w:tabs>
+            <w:rPr>
+              <w:rFonts w:asciiTheme="minorHAnsi" w:eastAsiaTheme="minorEastAsia" w:hAnsiTheme="minorHAnsi" w:cstheme="minorBidi"/>
+              <w:noProof/>
+              <w:sz w:val="22"/>
+              <w:szCs w:val="22"/>
+            </w:rPr>
+          </w:pPr>
+          <w:hyperlink w:anchor="_Toc125491539" w:history="1">
+            <w:r>
+              <w:rPr>
+                <w:rStyle w:val="Hyperlink"/>
+                <w:rFonts w:ascii="Ubuntu" w:hAnsi="Ubuntu"/>
+                <w:noProof/>
+                <w:lang w:val="en-IN"/>
+              </w:rPr>
+              <w:t>6.1</w:t>
+            </w:r>
+            <w:r>
+              <w:rPr>
+                <w:rStyle w:val="Hyperlink"/>
+                <w:noProof/>
+                <w:lang w:val="en-IN"/>
+              </w:rPr>
+              <w:t xml:space="preserve"> Find intersection of Two Linked Lists</w:t>
+            </w:r>
+            <w:r>
+              <w:rPr>
+                <w:noProof/>
+                <w:webHidden/>
+              </w:rPr>
+              <w:tab/>
+            </w:r>
+            <w:r>
+              <w:rPr>
+                <w:noProof/>
+                <w:webHidden/>
+              </w:rPr>
+              <w:fldChar w:fldCharType="begin"/>
+            </w:r>
+            <w:r>
+              <w:rPr>
+                <w:noProof/>
+                <w:webHidden/>
+              </w:rPr>
+              <w:instrText xml:space="preserve"> PAGEREF _Toc125491539 \h </w:instrText>
+            </w:r>
+            <w:r>
+              <w:rPr>
+                <w:noProof/>
+                <w:webHidden/>
+              </w:rPr>
+            </w:r>
+            <w:r>
+              <w:rPr>
+                <w:noProof/>
+                <w:webHidden/>
+              </w:rPr>
+              <w:fldChar w:fldCharType="separate"/>
+            </w:r>
+            <w:r>
+              <w:rPr>
+                <w:noProof/>
+                <w:webHidden/>
+              </w:rPr>
+              <w:t>29</w:t>
             </w:r>
             <w:r>
               <w:rPr>
@@ -2001,7 +3121,7 @@
       <w:pPr>
         <w:pStyle w:val="Heading2"/>
       </w:pPr>
-      <w:bookmarkStart w:id="0" w:name="_Toc125184794"/>
+      <w:bookmarkStart w:id="0" w:name="_Toc125491502"/>
       <w:r>
         <w:t>Arrays</w:t>
       </w:r>
@@ -2020,7 +3140,7 @@
           <w:lang w:val="en-IN"/>
         </w:rPr>
       </w:pPr>
-      <w:bookmarkStart w:id="1" w:name="_Toc125184795"/>
+      <w:bookmarkStart w:id="1" w:name="_Toc125491503"/>
       <w:r>
         <w:rPr>
           <w:lang w:val="en-IN"/>
@@ -2621,7 +3741,7 @@
           <w:lang w:val="en-IN"/>
         </w:rPr>
       </w:pPr>
-      <w:bookmarkStart w:id="2" w:name="_Toc125184796"/>
+      <w:bookmarkStart w:id="2" w:name="_Toc125491504"/>
       <w:r>
         <w:rPr>
           <w:lang w:val="en-IN"/>
@@ -4181,7 +5301,7 @@
           <w:lang w:val="en-IN"/>
         </w:rPr>
       </w:pPr>
-      <w:bookmarkStart w:id="3" w:name="_Toc125184797"/>
+      <w:bookmarkStart w:id="3" w:name="_Toc125491505"/>
       <w:r>
         <w:rPr>
           <w:lang w:val="en-IN"/>
@@ -5048,7 +6168,7 @@
       <w:pPr>
         <w:pStyle w:val="Heading3"/>
       </w:pPr>
-      <w:bookmarkStart w:id="5" w:name="_Toc125184798"/>
+      <w:bookmarkStart w:id="5" w:name="_Toc125491506"/>
       <w:r>
         <w:t>Kadane’s Algorithm</w:t>
       </w:r>
@@ -6789,7 +7909,7 @@
       <w:pPr>
         <w:pStyle w:val="Heading3"/>
       </w:pPr>
-      <w:bookmarkStart w:id="6" w:name="_Toc125184799"/>
+      <w:bookmarkStart w:id="6" w:name="_Toc125491507"/>
       <w:r>
         <w:t>Sort an array of 0s, 1s and 2s</w:t>
       </w:r>
@@ -7477,7 +8597,7 @@
       <w:pPr>
         <w:pStyle w:val="Heading3"/>
       </w:pPr>
-      <w:bookmarkStart w:id="7" w:name="_Toc125184800"/>
+      <w:bookmarkStart w:id="7" w:name="_Toc125491508"/>
       <w:r>
         <w:t xml:space="preserve">Stock Buy </w:t>
       </w:r>
@@ -7653,7 +8773,7 @@
       <w:pPr>
         <w:pStyle w:val="Heading2"/>
       </w:pPr>
-      <w:bookmarkStart w:id="8" w:name="_Toc125184801"/>
+      <w:bookmarkStart w:id="8" w:name="_Toc125491509"/>
       <w:r>
         <w:t>Arrays II</w:t>
       </w:r>
@@ -7666,7 +8786,7 @@
           <w:lang w:val="en-IN"/>
         </w:rPr>
       </w:pPr>
-      <w:bookmarkStart w:id="9" w:name="_Toc125184802"/>
+      <w:bookmarkStart w:id="9" w:name="_Toc125491510"/>
       <w:r>
         <w:rPr>
           <w:lang w:val="en-IN"/>
@@ -7915,7 +9035,7 @@
           <w:lang w:val="en-IN"/>
         </w:rPr>
       </w:pPr>
-      <w:bookmarkStart w:id="10" w:name="_Toc125184803"/>
+      <w:bookmarkStart w:id="10" w:name="_Toc125491511"/>
       <w:r>
         <w:rPr>
           <w:lang w:val="en-IN"/>
@@ -8637,7 +9757,7 @@
           <w:lang w:val="en-IN"/>
         </w:rPr>
       </w:pPr>
-      <w:bookmarkStart w:id="11" w:name="_Toc125184804"/>
+      <w:bookmarkStart w:id="11" w:name="_Toc125491512"/>
       <w:r>
         <w:rPr>
           <w:lang w:val="en-IN"/>
@@ -9719,7 +10839,7 @@
           <w:lang w:val="en-IN"/>
         </w:rPr>
       </w:pPr>
-      <w:bookmarkStart w:id="12" w:name="_Toc125184805"/>
+      <w:bookmarkStart w:id="12" w:name="_Toc125491513"/>
       <w:r>
         <w:rPr>
           <w:lang w:val="en-IN"/>
@@ -10562,7 +11682,7 @@
           <w:lang w:val="en-IN"/>
         </w:rPr>
       </w:pPr>
-      <w:bookmarkStart w:id="13" w:name="_Toc125184806"/>
+      <w:bookmarkStart w:id="13" w:name="_Toc125491514"/>
       <w:r>
         <w:rPr>
           <w:lang w:val="en-IN"/>
@@ -11994,7 +13114,7 @@
           <w:lang w:val="en-IN"/>
         </w:rPr>
       </w:pPr>
-      <w:bookmarkStart w:id="14" w:name="_Toc125184807"/>
+      <w:bookmarkStart w:id="14" w:name="_Toc125491515"/>
       <w:r>
         <w:rPr>
           <w:lang w:val="en-IN"/>
@@ -12793,7 +13913,7 @@
       <w:pPr>
         <w:pStyle w:val="Heading2"/>
       </w:pPr>
-      <w:bookmarkStart w:id="15" w:name="_Toc125184808"/>
+      <w:bookmarkStart w:id="15" w:name="_Toc125491516"/>
       <w:r>
         <w:t>Arrays III</w:t>
       </w:r>
@@ -12803,7 +13923,7 @@
       <w:pPr>
         <w:pStyle w:val="Heading3"/>
       </w:pPr>
-      <w:bookmarkStart w:id="16" w:name="_Toc125184809"/>
+      <w:bookmarkStart w:id="16" w:name="_Toc125491517"/>
       <w:r>
         <w:t>Search in a sorted 2D matrix</w:t>
       </w:r>
@@ -13412,7 +14532,7 @@
           <w:lang w:val="en-IN"/>
         </w:rPr>
       </w:pPr>
-      <w:bookmarkStart w:id="17" w:name="_Toc125184810"/>
+      <w:bookmarkStart w:id="17" w:name="_Toc125491518"/>
       <w:r>
         <w:rPr>
           <w:lang w:val="en-IN"/>
@@ -13813,7 +14933,7 @@
           <w:lang w:val="en-IN"/>
         </w:rPr>
       </w:pPr>
-      <w:bookmarkStart w:id="18" w:name="_Toc125184811"/>
+      <w:bookmarkStart w:id="18" w:name="_Toc125491519"/>
       <w:r>
         <w:rPr>
           <w:lang w:val="en-IN"/>
@@ -14268,7 +15388,7 @@
           <w:lang w:val="en-IN"/>
         </w:rPr>
       </w:pPr>
-      <w:bookmarkStart w:id="19" w:name="_Toc125184812"/>
+      <w:bookmarkStart w:id="19" w:name="_Toc125491520"/>
       <w:r>
         <w:rPr>
           <w:lang w:val="en-IN"/>
@@ -14554,7 +15674,7 @@
           <w:lang w:val="en-IN"/>
         </w:rPr>
       </w:pPr>
-      <w:bookmarkStart w:id="20" w:name="_Toc125184813"/>
+      <w:bookmarkStart w:id="20" w:name="_Toc125491521"/>
       <w:r>
         <w:rPr>
           <w:lang w:val="en-IN"/>
@@ -15140,7 +16260,7 @@
           <w:lang w:val="en-IN"/>
         </w:rPr>
       </w:pPr>
-      <w:bookmarkStart w:id="21" w:name="_Toc125184814"/>
+      <w:bookmarkStart w:id="21" w:name="_Toc125491522"/>
       <w:r>
         <w:rPr>
           <w:lang w:val="en-IN"/>
@@ -16404,7 +17524,7 @@
       <w:pPr>
         <w:pStyle w:val="Heading2"/>
       </w:pPr>
-      <w:bookmarkStart w:id="22" w:name="_Toc125184815"/>
+      <w:bookmarkStart w:id="22" w:name="_Toc125491523"/>
       <w:r>
         <w:t>Arrays IV</w:t>
       </w:r>
@@ -16417,7 +17537,7 @@
           <w:lang w:val="en-IN"/>
         </w:rPr>
       </w:pPr>
-      <w:bookmarkStart w:id="23" w:name="_Toc125184816"/>
+      <w:bookmarkStart w:id="23" w:name="_Toc125491524"/>
       <w:r>
         <w:rPr>
           <w:lang w:val="en-IN"/>
@@ -16920,6 +18040,7 @@
       <w:pPr>
         <w:pStyle w:val="Heading3"/>
       </w:pPr>
+      <w:bookmarkStart w:id="24" w:name="_Toc125491525"/>
       <w:r>
         <w:t>3Sum</w:t>
       </w:r>
@@ -16929,6 +18050,7 @@
       <w:r>
         <w:t>| Find triplets that add up to a target value</w:t>
       </w:r>
+      <w:bookmarkEnd w:id="24"/>
     </w:p>
     <w:p>
       <w:pPr>
@@ -17413,11 +18535,11 @@
       <w:pPr>
         <w:pStyle w:val="Heading3"/>
       </w:pPr>
-      <w:bookmarkStart w:id="24" w:name="_Toc125184817"/>
+      <w:bookmarkStart w:id="25" w:name="_Toc125491526"/>
       <w:r>
         <w:t>4 Sum | Find Quads that add up to a target value</w:t>
       </w:r>
-      <w:bookmarkEnd w:id="24"/>
+      <w:bookmarkEnd w:id="25"/>
     </w:p>
     <w:p>
       <w:r>
@@ -18189,9 +19311,11 @@
       <w:pPr>
         <w:pStyle w:val="Heading3"/>
       </w:pPr>
+      <w:bookmarkStart w:id="26" w:name="_Toc125491527"/>
       <w:r>
         <w:t>Longest Consecutive Sequence in an Array</w:t>
       </w:r>
+      <w:bookmarkEnd w:id="26"/>
     </w:p>
     <w:p>
       <w:r>
@@ -18429,12 +19553,14 @@
           <w:lang w:val="en-IN"/>
         </w:rPr>
       </w:pPr>
+      <w:bookmarkStart w:id="27" w:name="_Toc125491528"/>
       <w:r>
         <w:rPr>
           <w:lang w:val="en-IN"/>
         </w:rPr>
         <w:t>Length of the longest subarray with zero Sum</w:t>
       </w:r>
+      <w:bookmarkEnd w:id="27"/>
     </w:p>
     <w:p>
       <w:pPr>
@@ -19129,12 +20255,14 @@
           <w:lang w:val="en-IN"/>
         </w:rPr>
       </w:pPr>
+      <w:bookmarkStart w:id="28" w:name="_Toc125491529"/>
       <w:r>
         <w:rPr>
           <w:lang w:val="en-IN"/>
         </w:rPr>
         <w:t>Count the number of subarrays with given xor K</w:t>
       </w:r>
+      <w:bookmarkEnd w:id="28"/>
     </w:p>
     <w:p>
       <w:pPr>
@@ -20490,6 +21618,7 @@
           <w:lang w:val="en-IN"/>
         </w:rPr>
       </w:pPr>
+      <w:bookmarkStart w:id="29" w:name="_Toc125491530"/>
       <w:r>
         <w:rPr>
           <w:lang w:val="en-IN"/>
@@ -20497,6 +21626,7 @@
         <w:lastRenderedPageBreak/>
         <w:t>Longest Substring Without Repeating Characters</w:t>
       </w:r>
+      <w:bookmarkEnd w:id="29"/>
     </w:p>
     <w:p>
       <w:pPr>
@@ -21195,17 +22325,21 @@
       <w:pPr>
         <w:pStyle w:val="Heading2"/>
       </w:pPr>
+      <w:bookmarkStart w:id="30" w:name="_Toc125491531"/>
       <w:r>
         <w:t>Linked List</w:t>
       </w:r>
+      <w:bookmarkEnd w:id="30"/>
     </w:p>
     <w:p>
       <w:pPr>
         <w:pStyle w:val="Heading3"/>
       </w:pPr>
+      <w:bookmarkStart w:id="31" w:name="_Toc125491532"/>
       <w:r>
         <w:t>Reverse a Linked List</w:t>
       </w:r>
+      <w:bookmarkEnd w:id="31"/>
     </w:p>
     <w:p>
       <w:pPr>
@@ -21408,19 +22542,7 @@
         <w:rPr>
           <w:lang w:val="en-IN"/>
         </w:rPr>
-        <w:t xml:space="preserve">Apart from recursion using stack space, no external storage is used. Thus, space complexity is </w:t>
-      </w:r>
-      <w:r>
-        <w:rPr>
-          <w:lang w:val="en-IN"/>
-        </w:rPr>
-        <w:t>O (</w:t>
-      </w:r>
-      <w:r>
-        <w:rPr>
-          <w:lang w:val="en-IN"/>
-        </w:rPr>
-        <w:t>1).</w:t>
+        <w:t>Apart from recursion using stack space, no external storage is used. Thus, space complexity is O (1).</w:t>
       </w:r>
     </w:p>
     <w:p>
@@ -21444,6 +22566,7 @@
           <w:lang w:val="en-IN"/>
         </w:rPr>
       </w:pPr>
+      <w:bookmarkStart w:id="32" w:name="_Toc125491533"/>
       <w:r>
         <w:rPr>
           <w:lang w:val="en-IN"/>
@@ -21451,6 +22574,7 @@
         <w:lastRenderedPageBreak/>
         <w:t>Middle of the Linked List</w:t>
       </w:r>
+      <w:bookmarkEnd w:id="32"/>
     </w:p>
     <w:p>
       <w:pPr>
@@ -21638,25 +22762,195 @@
         <w:rPr>
           <w:lang w:val="en-IN"/>
         </w:rPr>
+        <w:t xml:space="preserve">Space Complexity: We are not using any extra </w:t>
+      </w:r>
+      <w:r>
+        <w:rPr>
+          <w:lang w:val="en-IN"/>
+        </w:rPr>
+        <w:t>space,</w:t>
+      </w:r>
+      <w:r>
+        <w:rPr>
+          <w:lang w:val="en-IN"/>
+        </w:rPr>
+        <w:t xml:space="preserve"> so it will be </w:t>
+      </w:r>
+      <w:proofErr w:type="gramStart"/>
+      <w:r>
+        <w:rPr>
+          <w:lang w:val="en-IN"/>
+        </w:rPr>
+        <w:t>O(</w:t>
+      </w:r>
+      <w:proofErr w:type="gramEnd"/>
+      <w:r>
+        <w:rPr>
+          <w:lang w:val="en-IN"/>
+        </w:rPr>
+        <w:t>1).</w:t>
+      </w:r>
+    </w:p>
+    <w:p>
+      <w:pPr>
+        <w:rPr>
+          <w:lang w:val="en-IN"/>
+        </w:rPr>
+      </w:pPr>
+      <w:r>
+        <w:rPr>
+          <w:b/>
+          <w:bCs/>
+          <w:lang w:val="en-IN"/>
+        </w:rPr>
+        <w:t>Tortoise-Hare-</w:t>
+      </w:r>
+      <w:proofErr w:type="gramStart"/>
+      <w:r>
+        <w:rPr>
+          <w:b/>
+          <w:bCs/>
+          <w:lang w:val="en-IN"/>
+        </w:rPr>
+        <w:t>Approach</w:t>
+      </w:r>
+      <w:r>
+        <w:rPr>
+          <w:b/>
+          <w:bCs/>
+          <w:lang w:val="en-IN"/>
+        </w:rPr>
+        <w:t xml:space="preserve"> :</w:t>
+      </w:r>
+      <w:proofErr w:type="gramEnd"/>
+      <w:r>
+        <w:rPr>
+          <w:b/>
+          <w:bCs/>
+          <w:lang w:val="en-IN"/>
+        </w:rPr>
+        <w:t xml:space="preserve"> </w:t>
+      </w:r>
+      <w:r>
+        <w:rPr>
+          <w:lang w:val="en-IN"/>
+        </w:rPr>
+        <w:t xml:space="preserve">we increment slow ptr by 1 and fast ptr by 2, so if take a close look fast ptr will travel double than that of the slow pointer. </w:t>
+      </w:r>
+      <w:proofErr w:type="gramStart"/>
+      <w:r>
+        <w:rPr>
+          <w:lang w:val="en-IN"/>
+        </w:rPr>
+        <w:t>So</w:t>
+      </w:r>
+      <w:proofErr w:type="gramEnd"/>
+      <w:r>
+        <w:rPr>
+          <w:lang w:val="en-IN"/>
+        </w:rPr>
+        <w:t xml:space="preserve"> when the fast ptr will be at the end of Linked List, slow ptr would have covered half of Linked List till then. So slow ptr will be pointing towards the middle of Linked List.</w:t>
+      </w:r>
+    </w:p>
+    <w:p>
+      <w:pPr>
+        <w:rPr>
+          <w:lang w:val="en-IN"/>
+        </w:rPr>
+      </w:pPr>
+      <w:r>
+        <w:rPr>
+          <w:lang w:val="en-IN"/>
+        </w:rPr>
+        <w:t>If there are two middle nodes, to return the first middle node</w:t>
+      </w:r>
+      <w:r>
+        <w:rPr>
+          <w:lang w:val="en-IN"/>
+        </w:rPr>
+        <w:t>.</w:t>
+      </w:r>
+      <w:r>
+        <w:rPr>
+          <w:lang w:val="en-IN"/>
+        </w:rPr>
+        <w:t xml:space="preserve"> </w:t>
+      </w:r>
+    </w:p>
+    <w:p>
+      <w:pPr>
+        <w:rPr>
+          <w:lang w:val="en-IN"/>
+        </w:rPr>
+      </w:pPr>
+      <w:r>
+        <w:rPr>
+          <w:lang w:val="en-IN"/>
+        </w:rPr>
+        <w:t xml:space="preserve">initialize </w:t>
+      </w:r>
+    </w:p>
+    <w:p>
+      <w:pPr>
+        <w:rPr>
+          <w:lang w:val="en-IN"/>
+        </w:rPr>
+      </w:pPr>
+      <w:r>
+        <w:rPr>
+          <w:lang w:val="en-IN"/>
+        </w:rPr>
+        <w:t>fast_ptr = head -&gt;</w:t>
+      </w:r>
+      <w:proofErr w:type="gramStart"/>
+      <w:r>
+        <w:rPr>
+          <w:lang w:val="en-IN"/>
+        </w:rPr>
+        <w:t>next ;</w:t>
+      </w:r>
+      <w:proofErr w:type="gramEnd"/>
+    </w:p>
+    <w:p>
+      <w:pPr>
+        <w:rPr>
+          <w:lang w:val="en-IN"/>
+        </w:rPr>
+      </w:pPr>
+      <w:r>
+        <w:rPr>
+          <w:b/>
+          <w:bCs/>
+          <w:lang w:val="en-IN"/>
+        </w:rPr>
+        <w:t>Time Complexity:</w:t>
+      </w:r>
+      <w:r>
+        <w:rPr>
+          <w:lang w:val="en-IN"/>
+        </w:rPr>
+        <w:t xml:space="preserve"> O(N)</w:t>
+      </w:r>
+    </w:p>
+    <w:p>
+      <w:pPr>
+        <w:rPr>
+          <w:lang w:val="en-IN"/>
+        </w:rPr>
+      </w:pPr>
+      <w:r>
+        <w:rPr>
+          <w:b/>
+          <w:bCs/>
+          <w:lang w:val="en-IN"/>
+        </w:rPr>
         <w:t>Space Complexity:</w:t>
       </w:r>
       <w:r>
         <w:rPr>
           <w:lang w:val="en-IN"/>
         </w:rPr>
-        <w:t xml:space="preserve"> We are not using any extra </w:t>
-      </w:r>
-      <w:r>
-        <w:rPr>
-          <w:lang w:val="en-IN"/>
-        </w:rPr>
-        <w:t>space,</w:t>
-      </w:r>
-      <w:r>
-        <w:rPr>
-          <w:lang w:val="en-IN"/>
-        </w:rPr>
-        <w:t xml:space="preserve"> so it will be </w:t>
+        <w:t xml:space="preserve"> </w:t>
       </w:r>
       <w:proofErr w:type="gramStart"/>
       <w:r>
@@ -21670,182 +22964,6 @@
         <w:rPr>
           <w:lang w:val="en-IN"/>
         </w:rPr>
-        <w:t>1).</w:t>
-      </w:r>
-    </w:p>
-    <w:p>
-      <w:pPr>
-        <w:rPr>
-          <w:lang w:val="en-IN"/>
-        </w:rPr>
-      </w:pPr>
-      <w:r>
-        <w:rPr>
-          <w:b/>
-          <w:bCs/>
-          <w:lang w:val="en-IN"/>
-        </w:rPr>
-        <w:t>Tortoise-Hare-</w:t>
-      </w:r>
-      <w:proofErr w:type="gramStart"/>
-      <w:r>
-        <w:rPr>
-          <w:b/>
-          <w:bCs/>
-          <w:lang w:val="en-IN"/>
-        </w:rPr>
-        <w:t>Approach</w:t>
-      </w:r>
-      <w:r>
-        <w:rPr>
-          <w:b/>
-          <w:bCs/>
-          <w:lang w:val="en-IN"/>
-        </w:rPr>
-        <w:t xml:space="preserve"> :</w:t>
-      </w:r>
-      <w:proofErr w:type="gramEnd"/>
-      <w:r>
-        <w:rPr>
-          <w:b/>
-          <w:bCs/>
-          <w:lang w:val="en-IN"/>
-        </w:rPr>
-        <w:t xml:space="preserve"> </w:t>
-      </w:r>
-      <w:r>
-        <w:rPr>
-          <w:lang w:val="en-IN"/>
-        </w:rPr>
-        <w:t xml:space="preserve">we increment slow ptr by 1 and fast ptr by 2, so if take a close look fast ptr will travel double than that of the slow pointer. </w:t>
-      </w:r>
-      <w:proofErr w:type="gramStart"/>
-      <w:r>
-        <w:rPr>
-          <w:lang w:val="en-IN"/>
-        </w:rPr>
-        <w:t>So</w:t>
-      </w:r>
-      <w:proofErr w:type="gramEnd"/>
-      <w:r>
-        <w:rPr>
-          <w:lang w:val="en-IN"/>
-        </w:rPr>
-        <w:t xml:space="preserve"> when the fast ptr will be at the end of Linked List, slow ptr would have covered half of Linked List till then. So slow ptr will be pointing towards the middle of Linked List.</w:t>
-      </w:r>
-    </w:p>
-    <w:p>
-      <w:pPr>
-        <w:rPr>
-          <w:lang w:val="en-IN"/>
-        </w:rPr>
-      </w:pPr>
-      <w:r>
-        <w:rPr>
-          <w:lang w:val="en-IN"/>
-        </w:rPr>
-        <w:t>If there are two middle nodes, to return the first middle node</w:t>
-      </w:r>
-      <w:r>
-        <w:rPr>
-          <w:lang w:val="en-IN"/>
-        </w:rPr>
-        <w:t>.</w:t>
-      </w:r>
-      <w:r>
-        <w:rPr>
-          <w:lang w:val="en-IN"/>
-        </w:rPr>
-        <w:t xml:space="preserve"> </w:t>
-      </w:r>
-    </w:p>
-    <w:p>
-      <w:pPr>
-        <w:rPr>
-          <w:lang w:val="en-IN"/>
-        </w:rPr>
-      </w:pPr>
-      <w:r>
-        <w:rPr>
-          <w:lang w:val="en-IN"/>
-        </w:rPr>
-        <w:t xml:space="preserve">initialize </w:t>
-      </w:r>
-    </w:p>
-    <w:p>
-      <w:pPr>
-        <w:rPr>
-          <w:lang w:val="en-IN"/>
-        </w:rPr>
-      </w:pPr>
-      <w:r>
-        <w:rPr>
-          <w:lang w:val="en-IN"/>
-        </w:rPr>
-        <w:t>fast_ptr = head -&gt;</w:t>
-      </w:r>
-      <w:proofErr w:type="gramStart"/>
-      <w:r>
-        <w:rPr>
-          <w:lang w:val="en-IN"/>
-        </w:rPr>
-        <w:t>next ;</w:t>
-      </w:r>
-      <w:proofErr w:type="gramEnd"/>
-    </w:p>
-    <w:p>
-      <w:pPr>
-        <w:rPr>
-          <w:lang w:val="en-IN"/>
-        </w:rPr>
-      </w:pPr>
-      <w:r>
-        <w:rPr>
-          <w:b/>
-          <w:bCs/>
-          <w:lang w:val="en-IN"/>
-        </w:rPr>
-        <w:t>Time Complexity:</w:t>
-      </w:r>
-      <w:r>
-        <w:rPr>
-          <w:lang w:val="en-IN"/>
-        </w:rPr>
-        <w:t xml:space="preserve"> O(N)</w:t>
-      </w:r>
-    </w:p>
-    <w:p>
-      <w:pPr>
-        <w:rPr>
-          <w:lang w:val="en-IN"/>
-        </w:rPr>
-      </w:pPr>
-      <w:r>
-        <w:rPr>
-          <w:b/>
-          <w:bCs/>
-          <w:lang w:val="en-IN"/>
-        </w:rPr>
-        <w:t>Space Complexity:</w:t>
-      </w:r>
-      <w:r>
-        <w:rPr>
-          <w:lang w:val="en-IN"/>
-        </w:rPr>
-        <w:t xml:space="preserve"> </w:t>
-      </w:r>
-      <w:proofErr w:type="gramStart"/>
-      <w:r>
-        <w:rPr>
-          <w:lang w:val="en-IN"/>
-        </w:rPr>
-        <w:t>O(</w:t>
-      </w:r>
-      <w:proofErr w:type="gramEnd"/>
-      <w:r>
-        <w:rPr>
-          <w:lang w:val="en-IN"/>
-        </w:rPr>
         <w:t>1)</w:t>
       </w:r>
     </w:p>
@@ -21856,12 +22974,14 @@
           <w:lang w:val="en-IN"/>
         </w:rPr>
       </w:pPr>
+      <w:bookmarkStart w:id="33" w:name="_Toc125491534"/>
       <w:r>
         <w:rPr>
           <w:lang w:val="en-IN"/>
         </w:rPr>
         <w:t>Merge Two Sorted Lists</w:t>
       </w:r>
+      <w:bookmarkEnd w:id="33"/>
     </w:p>
     <w:p>
       <w:pPr>
@@ -22360,6 +23480,7 @@
           <w:lang w:val="en-IN"/>
         </w:rPr>
       </w:pPr>
+      <w:bookmarkStart w:id="34" w:name="_Toc125491535"/>
       <w:r>
         <w:rPr>
           <w:lang w:val="en-IN"/>
@@ -22380,6 +23501,7 @@
         </w:rPr>
         <w:t xml:space="preserve"> End of List</w:t>
       </w:r>
+      <w:bookmarkEnd w:id="34"/>
     </w:p>
     <w:p>
       <w:pPr>
@@ -22781,8 +23903,1490 @@
     </w:p>
     <w:p>
       <w:pPr>
-        <w:rPr>
-          <w:lang w:val="en-IN"/>
+        <w:pStyle w:val="Heading3"/>
+      </w:pPr>
+      <w:bookmarkStart w:id="35" w:name="_Toc125491536"/>
+      <w:r>
+        <w:t>Add two numbers represented as Linked Lists</w:t>
+      </w:r>
+      <w:bookmarkEnd w:id="35"/>
+    </w:p>
+    <w:p>
+      <w:pPr>
+        <w:rPr>
+          <w:lang w:val="en-IN"/>
+        </w:rPr>
+      </w:pPr>
+      <w:r>
+        <w:rPr>
+          <w:b/>
+          <w:bCs/>
+          <w:lang w:val="en-IN"/>
+        </w:rPr>
+        <w:t>Problem Statement:</w:t>
+      </w:r>
+      <w:r>
+        <w:rPr>
+          <w:lang w:val="en-IN"/>
+        </w:rPr>
+        <w:t xml:space="preserve"> Given the heads of two non-empty linked lists representing two non-negative integers. The digits are stored in reverse order, and each of their nodes contains a single digit. Add the two numbers and return the sum as a linked list.</w:t>
+      </w:r>
+    </w:p>
+    <w:p>
+      <w:pPr>
+        <w:rPr>
+          <w:lang w:val="en-IN"/>
+        </w:rPr>
+      </w:pPr>
+      <w:r>
+        <w:rPr>
+          <w:lang w:val="en-IN"/>
+        </w:rPr>
+        <w:t>Input: l1 = [2,4,3], l2 = [5,6,4]</w:t>
+      </w:r>
+    </w:p>
+    <w:p>
+      <w:pPr>
+        <w:rPr>
+          <w:lang w:val="en-IN"/>
+        </w:rPr>
+      </w:pPr>
+      <w:r>
+        <w:rPr>
+          <w:lang w:val="en-IN"/>
+        </w:rPr>
+        <w:t>Output: [7,0,8]</w:t>
+      </w:r>
+      <w:r>
+        <w:rPr>
+          <w:lang w:val="en-IN"/>
+        </w:rPr>
+        <w:t xml:space="preserve"> (since </w:t>
+      </w:r>
+      <w:r>
+        <w:rPr>
+          <w:lang w:val="en-IN"/>
+        </w:rPr>
+        <w:t xml:space="preserve">input is </w:t>
+      </w:r>
+      <w:r>
+        <w:rPr>
+          <w:lang w:val="en-IN"/>
+        </w:rPr>
+        <w:t>given in the reverse order)</w:t>
+      </w:r>
+    </w:p>
+    <w:p>
+      <w:pPr>
+        <w:rPr>
+          <w:lang w:val="en-IN"/>
+        </w:rPr>
+      </w:pPr>
+      <w:r>
+        <w:rPr>
+          <w:lang w:val="en-IN"/>
+        </w:rPr>
+        <w:t>Explanation: 342 + 465 = 807.</w:t>
+      </w:r>
+    </w:p>
+    <w:p>
+      <w:pPr>
+        <w:rPr>
+          <w:lang w:val="en-IN"/>
+        </w:rPr>
+      </w:pPr>
+      <w:proofErr w:type="gramStart"/>
+      <w:r>
+        <w:rPr>
+          <w:lang w:val="en-IN"/>
+        </w:rPr>
+        <w:t>Solution :</w:t>
+      </w:r>
+      <w:proofErr w:type="gramEnd"/>
+      <w:r>
+        <w:rPr>
+          <w:lang w:val="en-IN"/>
+        </w:rPr>
+        <w:t xml:space="preserve"> </w:t>
+      </w:r>
+    </w:p>
+    <w:p>
+      <w:pPr>
+        <w:rPr>
+          <w:lang w:val="en-IN"/>
+        </w:rPr>
+      </w:pPr>
+      <w:r>
+        <w:rPr>
+          <w:lang w:val="en-IN"/>
+        </w:rPr>
+        <w:t>If lists are given straightly , we need to perform reverse operation first , then the addition and finally consider</w:t>
+      </w:r>
+      <w:r>
+        <w:rPr>
+          <w:lang w:val="en-IN"/>
+        </w:rPr>
+        <w:t xml:space="preserve"> </w:t>
+      </w:r>
+      <w:r>
+        <w:rPr>
+          <w:lang w:val="en-IN"/>
+        </w:rPr>
+        <w:t>reversing the result</w:t>
+      </w:r>
+      <w:r>
+        <w:rPr>
+          <w:lang w:val="en-IN"/>
+        </w:rPr>
+        <w:t>.</w:t>
+      </w:r>
+    </w:p>
+    <w:p>
+      <w:pPr>
+        <w:pStyle w:val="ListParagraph"/>
+        <w:numPr>
+          <w:ilvl w:val="0"/>
+          <w:numId w:val="21"/>
+        </w:numPr>
+        <w:rPr>
+          <w:lang w:val="en-IN"/>
+        </w:rPr>
+      </w:pPr>
+      <w:r>
+        <w:rPr>
+          <w:lang w:val="en-IN"/>
+        </w:rPr>
+        <w:t>Create a dummy node to represent the head of the new linked list that will hold the sum of the two input linked lists.</w:t>
+      </w:r>
+    </w:p>
+    <w:p>
+      <w:pPr>
+        <w:pStyle w:val="ListParagraph"/>
+        <w:numPr>
+          <w:ilvl w:val="0"/>
+          <w:numId w:val="21"/>
+        </w:numPr>
+        <w:rPr>
+          <w:lang w:val="en-IN"/>
+        </w:rPr>
+      </w:pPr>
+      <w:r>
+        <w:rPr>
+          <w:lang w:val="en-IN"/>
+        </w:rPr>
+        <w:t>Initialize a variable called "carry" to 0, which will be used to keep track of any "carry over" from adding digits.</w:t>
+      </w:r>
+    </w:p>
+    <w:p>
+      <w:pPr>
+        <w:pStyle w:val="ListParagraph"/>
+        <w:numPr>
+          <w:ilvl w:val="0"/>
+          <w:numId w:val="21"/>
+        </w:numPr>
+        <w:rPr>
+          <w:lang w:val="en-IN"/>
+        </w:rPr>
+      </w:pPr>
+      <w:r>
+        <w:rPr>
+          <w:lang w:val="en-IN"/>
+        </w:rPr>
+        <w:t xml:space="preserve">Create a while loop that will continue until both </w:t>
+      </w:r>
+      <w:proofErr w:type="gramStart"/>
+      <w:r>
+        <w:rPr>
+          <w:lang w:val="en-IN"/>
+        </w:rPr>
+        <w:t>input</w:t>
+      </w:r>
+      <w:proofErr w:type="gramEnd"/>
+      <w:r>
+        <w:rPr>
+          <w:lang w:val="en-IN"/>
+        </w:rPr>
+        <w:t xml:space="preserve"> linked lists are empty.</w:t>
+      </w:r>
+    </w:p>
+    <w:p>
+      <w:pPr>
+        <w:pStyle w:val="ListParagraph"/>
+        <w:numPr>
+          <w:ilvl w:val="0"/>
+          <w:numId w:val="21"/>
+        </w:numPr>
+        <w:rPr>
+          <w:lang w:val="en-IN"/>
+        </w:rPr>
+      </w:pPr>
+      <w:r>
+        <w:rPr>
+          <w:lang w:val="en-IN"/>
+        </w:rPr>
+        <w:t>Within the while loop, add the values of the current nodes of the two input linked lists (if they exist) and the current value of the "carry" variable.</w:t>
+      </w:r>
+    </w:p>
+    <w:p>
+      <w:pPr>
+        <w:pStyle w:val="ListParagraph"/>
+        <w:numPr>
+          <w:ilvl w:val="0"/>
+          <w:numId w:val="21"/>
+        </w:numPr>
+        <w:rPr>
+          <w:lang w:val="en-IN"/>
+        </w:rPr>
+      </w:pPr>
+      <w:r>
+        <w:rPr>
+          <w:lang w:val="en-IN"/>
+        </w:rPr>
+        <w:t>Take the remainder of the sum divided by 10 and set it as the value of the current node of the new linked list.</w:t>
+      </w:r>
+    </w:p>
+    <w:p>
+      <w:pPr>
+        <w:pStyle w:val="ListParagraph"/>
+        <w:numPr>
+          <w:ilvl w:val="0"/>
+          <w:numId w:val="21"/>
+        </w:numPr>
+        <w:rPr>
+          <w:lang w:val="en-IN"/>
+        </w:rPr>
+      </w:pPr>
+      <w:r>
+        <w:rPr>
+          <w:lang w:val="en-IN"/>
+        </w:rPr>
+        <w:t>Update the "carry" variable to be the quotient of the sum divided by 10.</w:t>
+      </w:r>
+    </w:p>
+    <w:p>
+      <w:pPr>
+        <w:pStyle w:val="ListParagraph"/>
+        <w:numPr>
+          <w:ilvl w:val="0"/>
+          <w:numId w:val="21"/>
+        </w:numPr>
+        <w:rPr>
+          <w:lang w:val="en-IN"/>
+        </w:rPr>
+      </w:pPr>
+      <w:r>
+        <w:rPr>
+          <w:lang w:val="en-IN"/>
+        </w:rPr>
+        <w:t xml:space="preserve">Move on to the next node of both </w:t>
+      </w:r>
+      <w:r>
+        <w:rPr>
+          <w:lang w:val="en-IN"/>
+        </w:rPr>
+        <w:t>inputs</w:t>
+      </w:r>
+      <w:r>
+        <w:rPr>
+          <w:lang w:val="en-IN"/>
+        </w:rPr>
+        <w:t xml:space="preserve"> linked lists.</w:t>
+      </w:r>
+    </w:p>
+    <w:p>
+      <w:pPr>
+        <w:pStyle w:val="ListParagraph"/>
+        <w:numPr>
+          <w:ilvl w:val="0"/>
+          <w:numId w:val="21"/>
+        </w:numPr>
+        <w:rPr>
+          <w:lang w:val="en-IN"/>
+        </w:rPr>
+      </w:pPr>
+      <w:r>
+        <w:rPr>
+          <w:lang w:val="en-IN"/>
+        </w:rPr>
+        <w:t>Once the while loop is finished, check if there is any remaining "carry" value. If so, create a new node with the value of the carry and add it to the new linked list.</w:t>
+      </w:r>
+    </w:p>
+    <w:p>
+      <w:pPr>
+        <w:pStyle w:val="ListParagraph"/>
+        <w:numPr>
+          <w:ilvl w:val="0"/>
+          <w:numId w:val="21"/>
+        </w:numPr>
+        <w:rPr>
+          <w:lang w:val="en-IN"/>
+        </w:rPr>
+      </w:pPr>
+      <w:r>
+        <w:rPr>
+          <w:lang w:val="en-IN"/>
+        </w:rPr>
+        <w:t>Return the new linked list.</w:t>
+      </w:r>
+    </w:p>
+    <w:p>
+      <w:pPr>
+        <w:pStyle w:val="ListParagraph"/>
+        <w:numPr>
+          <w:ilvl w:val="0"/>
+          <w:numId w:val="21"/>
+        </w:numPr>
+        <w:rPr>
+          <w:lang w:val="en-IN"/>
+        </w:rPr>
+      </w:pPr>
+      <w:r>
+        <w:rPr>
+          <w:lang w:val="en-IN"/>
+        </w:rPr>
+        <w:t>Done.</w:t>
+      </w:r>
+    </w:p>
+    <w:p>
+      <w:pPr>
+        <w:rPr>
+          <w:lang w:val="en-IN"/>
+        </w:rPr>
+      </w:pPr>
+    </w:p>
+    <w:p>
+      <w:pPr>
+        <w:rPr>
+          <w:lang w:val="en-IN"/>
+        </w:rPr>
+      </w:pPr>
+      <w:r>
+        <w:rPr>
+          <w:lang w:val="en-IN"/>
+        </w:rPr>
+        <w:t>Time Complexity: O(max(</w:t>
+      </w:r>
+      <w:proofErr w:type="gramStart"/>
+      <w:r>
+        <w:rPr>
+          <w:lang w:val="en-IN"/>
+        </w:rPr>
+        <w:t>m,n</w:t>
+      </w:r>
+      <w:proofErr w:type="gramEnd"/>
+      <w:r>
+        <w:rPr>
+          <w:lang w:val="en-IN"/>
+        </w:rPr>
+        <w:t>)). Assume that m and n represent the length of l1 and l2 respectively, the algorithm above iterates at most max(</w:t>
+      </w:r>
+      <w:proofErr w:type="gramStart"/>
+      <w:r>
+        <w:rPr>
+          <w:lang w:val="en-IN"/>
+        </w:rPr>
+        <w:t>m,n</w:t>
+      </w:r>
+      <w:proofErr w:type="gramEnd"/>
+      <w:r>
+        <w:rPr>
+          <w:lang w:val="en-IN"/>
+        </w:rPr>
+        <w:t>) times.</w:t>
+      </w:r>
+    </w:p>
+    <w:p>
+      <w:pPr>
+        <w:rPr>
+          <w:lang w:val="en-IN"/>
+        </w:rPr>
+      </w:pPr>
+      <w:r>
+        <w:rPr>
+          <w:lang w:val="en-IN"/>
+        </w:rPr>
+        <w:t>Space Complexity: O(max(</w:t>
+      </w:r>
+      <w:proofErr w:type="gramStart"/>
+      <w:r>
+        <w:rPr>
+          <w:lang w:val="en-IN"/>
+        </w:rPr>
+        <w:t>m,n</w:t>
+      </w:r>
+      <w:proofErr w:type="gramEnd"/>
+      <w:r>
+        <w:rPr>
+          <w:lang w:val="en-IN"/>
+        </w:rPr>
+        <w:t>)). The length of the new list is at most max(m,n)+1</w:t>
+      </w:r>
+      <w:r>
+        <w:rPr>
+          <w:lang w:val="en-IN"/>
+        </w:rPr>
+        <w:t xml:space="preserve"> , but this need not to be considered as it is </w:t>
+      </w:r>
+      <w:r>
+        <w:rPr>
+          <w:lang w:val="en-IN"/>
+        </w:rPr>
+        <w:t>required to store the answer.</w:t>
+      </w:r>
+    </w:p>
+    <w:p>
+      <w:pPr>
+        <w:pStyle w:val="Heading3"/>
+      </w:pPr>
+      <w:bookmarkStart w:id="36" w:name="_Toc125491537"/>
+      <w:r>
+        <w:t xml:space="preserve">Delete given node in a Linked </w:t>
+      </w:r>
+      <w:r>
+        <w:t>List:</w:t>
+      </w:r>
+      <w:r>
+        <w:t xml:space="preserve"> </w:t>
+      </w:r>
+      <w:r>
+        <w:t>O (</w:t>
+      </w:r>
+      <w:r>
+        <w:t>1) approach</w:t>
+      </w:r>
+      <w:bookmarkEnd w:id="36"/>
+    </w:p>
+    <w:p>
+      <w:pPr>
+        <w:rPr>
+          <w:lang w:val="en-IN"/>
+        </w:rPr>
+      </w:pPr>
+      <w:r>
+        <w:rPr>
+          <w:b/>
+          <w:bCs/>
+          <w:lang w:val="en-IN"/>
+        </w:rPr>
+        <w:t>Problem Statement:</w:t>
+      </w:r>
+      <w:r>
+        <w:rPr>
+          <w:lang w:val="en-IN"/>
+        </w:rPr>
+        <w:t xml:space="preserve"> Write a function to delete a node in a singly-linked list. You will not be given access to the head of the list </w:t>
+      </w:r>
+      <w:r>
+        <w:rPr>
+          <w:lang w:val="en-IN"/>
+        </w:rPr>
+        <w:t>instead</w:t>
+      </w:r>
+      <w:r>
+        <w:rPr>
+          <w:lang w:val="en-IN"/>
+        </w:rPr>
+        <w:t>;</w:t>
+      </w:r>
+      <w:r>
+        <w:rPr>
+          <w:lang w:val="en-IN"/>
+        </w:rPr>
+        <w:t xml:space="preserve"> you will be given access to the node to be deleted directly. It is guaranteed that the node to be deleted is not a tail node in the list.</w:t>
+      </w:r>
+    </w:p>
+    <w:p>
+      <w:pPr>
+        <w:rPr>
+          <w:lang w:val="en-IN"/>
+        </w:rPr>
+      </w:pPr>
+      <w:r>
+        <w:rPr>
+          <w:lang w:val="en-IN"/>
+        </w:rPr>
+        <w:t>Input:</w:t>
+      </w:r>
+    </w:p>
+    <w:p>
+      <w:pPr>
+        <w:rPr>
+          <w:lang w:val="en-IN"/>
+        </w:rPr>
+      </w:pPr>
+      <w:r>
+        <w:rPr>
+          <w:lang w:val="en-IN"/>
+        </w:rPr>
+        <w:t>Linked list: [1,4,2,3]</w:t>
+      </w:r>
+    </w:p>
+    <w:p>
+      <w:pPr>
+        <w:rPr>
+          <w:lang w:val="en-IN"/>
+        </w:rPr>
+      </w:pPr>
+      <w:r>
+        <w:rPr>
+          <w:lang w:val="en-IN"/>
+        </w:rPr>
+        <w:t>Node = 2</w:t>
+      </w:r>
+    </w:p>
+    <w:p>
+      <w:pPr>
+        <w:rPr>
+          <w:lang w:val="en-IN"/>
+        </w:rPr>
+      </w:pPr>
+      <w:r>
+        <w:rPr>
+          <w:lang w:val="en-IN"/>
+        </w:rPr>
+        <w:t>Output:</w:t>
+      </w:r>
+    </w:p>
+    <w:p>
+      <w:pPr>
+        <w:rPr>
+          <w:lang w:val="en-IN"/>
+        </w:rPr>
+      </w:pPr>
+      <w:r>
+        <w:rPr>
+          <w:lang w:val="en-IN"/>
+        </w:rPr>
+        <w:lastRenderedPageBreak/>
+        <w:t>Linked list: [1,4,3]</w:t>
+      </w:r>
+    </w:p>
+    <w:p>
+      <w:pPr>
+        <w:rPr>
+          <w:lang w:val="en-IN"/>
+        </w:rPr>
+      </w:pPr>
+      <w:r>
+        <w:rPr>
+          <w:lang w:val="en-IN"/>
+        </w:rPr>
+        <w:t>Explanation: Access is given to node 2. After deleting nodes, the linked list will be modified to [1,4,3].</w:t>
+      </w:r>
+    </w:p>
+    <w:p>
+      <w:pPr>
+        <w:rPr>
+          <w:lang w:val="en-IN"/>
+        </w:rPr>
+      </w:pPr>
+      <w:r>
+        <w:rPr>
+          <w:lang w:val="en-IN"/>
+        </w:rPr>
+        <w:t>Approach:</w:t>
+      </w:r>
+    </w:p>
+    <w:p>
+      <w:pPr>
+        <w:rPr>
+          <w:lang w:val="en-IN"/>
+        </w:rPr>
+      </w:pPr>
+      <w:r>
+        <w:rPr>
+          <w:lang w:val="en-IN"/>
+        </w:rPr>
+        <w:t xml:space="preserve">We are given access to nodes that we have to delete from the linked list. So, whatever operation we want to do in the linked list, we can operate in the right part of the linked list from the node to be deleted. </w:t>
+      </w:r>
+    </w:p>
+    <w:p>
+      <w:pPr>
+        <w:rPr>
+          <w:lang w:val="en-IN"/>
+        </w:rPr>
+      </w:pPr>
+      <w:r>
+        <w:rPr>
+          <w:lang w:val="en-IN"/>
+        </w:rPr>
+        <w:t>The approach is to copy the next node’s value in the deleted node. Then, link node to next of next node. This does not delete that node but indirectly it removes that node from the linked list.</w:t>
+      </w:r>
+    </w:p>
+    <w:p>
+      <w:pPr>
+        <w:rPr>
+          <w:lang w:val="en-IN"/>
+        </w:rPr>
+      </w:pPr>
+      <w:r>
+        <w:rPr>
+          <w:lang w:val="en-IN"/>
+        </w:rPr>
+        <w:t xml:space="preserve">Time Complexity: </w:t>
+      </w:r>
+      <w:proofErr w:type="gramStart"/>
+      <w:r>
+        <w:rPr>
+          <w:lang w:val="en-IN"/>
+        </w:rPr>
+        <w:t>O(</w:t>
+      </w:r>
+      <w:proofErr w:type="gramEnd"/>
+      <w:r>
+        <w:rPr>
+          <w:lang w:val="en-IN"/>
+        </w:rPr>
+        <w:t>1)</w:t>
+      </w:r>
+    </w:p>
+    <w:p>
+      <w:pPr>
+        <w:rPr>
+          <w:lang w:val="en-IN"/>
+        </w:rPr>
+      </w:pPr>
+      <w:r>
+        <w:rPr>
+          <w:lang w:val="en-IN"/>
+        </w:rPr>
+        <w:t>Reason: It is a two-step process that can be obtained in constant time.</w:t>
+      </w:r>
+    </w:p>
+    <w:p>
+      <w:pPr>
+        <w:rPr>
+          <w:lang w:val="en-IN"/>
+        </w:rPr>
+      </w:pPr>
+      <w:r>
+        <w:rPr>
+          <w:lang w:val="en-IN"/>
+        </w:rPr>
+        <w:t xml:space="preserve">Space Complexity: </w:t>
+      </w:r>
+      <w:proofErr w:type="gramStart"/>
+      <w:r>
+        <w:rPr>
+          <w:lang w:val="en-IN"/>
+        </w:rPr>
+        <w:t>O(</w:t>
+      </w:r>
+      <w:proofErr w:type="gramEnd"/>
+      <w:r>
+        <w:rPr>
+          <w:lang w:val="en-IN"/>
+        </w:rPr>
+        <w:t>1)</w:t>
+      </w:r>
+    </w:p>
+    <w:p>
+      <w:pPr>
+        <w:rPr>
+          <w:lang w:val="en-IN"/>
+        </w:rPr>
+      </w:pPr>
+      <w:r>
+        <w:rPr>
+          <w:lang w:val="en-IN"/>
+        </w:rPr>
+        <w:t>Reason: No extra data structure is used.</w:t>
+      </w:r>
+    </w:p>
+    <w:p>
+      <w:pPr>
+        <w:pStyle w:val="Heading2"/>
+      </w:pPr>
+      <w:bookmarkStart w:id="37" w:name="_Toc125491538"/>
+      <w:r>
+        <w:t>Linked List Part-II</w:t>
+      </w:r>
+      <w:bookmarkEnd w:id="37"/>
+    </w:p>
+    <w:p>
+      <w:pPr>
+        <w:pStyle w:val="Heading3"/>
+        <w:rPr>
+          <w:lang w:val="en-IN"/>
+        </w:rPr>
+      </w:pPr>
+      <w:bookmarkStart w:id="38" w:name="_Toc125491539"/>
+      <w:r>
+        <w:rPr>
+          <w:lang w:val="en-IN"/>
+        </w:rPr>
+        <w:t>Find intersection of Two Linked Lists</w:t>
+      </w:r>
+      <w:bookmarkEnd w:id="38"/>
+    </w:p>
+    <w:p>
+      <w:pPr>
+        <w:rPr>
+          <w:lang w:val="en-IN"/>
+        </w:rPr>
+      </w:pPr>
+      <w:r>
+        <w:rPr>
+          <w:b/>
+          <w:bCs/>
+          <w:lang w:val="en-IN"/>
+        </w:rPr>
+        <w:t>Problem Statement:</w:t>
+      </w:r>
+      <w:r>
+        <w:rPr>
+          <w:lang w:val="en-IN"/>
+        </w:rPr>
+        <w:t xml:space="preserve"> Given the heads of two singly linked-lists headA and headB, return the node at which the two lists intersect. If the two linked lists have no intersection at all, return null.</w:t>
+      </w:r>
+    </w:p>
+    <w:p>
+      <w:pPr>
+        <w:rPr>
+          <w:lang w:val="en-IN"/>
+        </w:rPr>
+      </w:pPr>
+      <w:r>
+        <w:rPr>
+          <w:lang w:val="en-IN"/>
+        </w:rPr>
+        <w:t>Example 1:</w:t>
+      </w:r>
+    </w:p>
+    <w:p>
+      <w:pPr>
+        <w:rPr>
+          <w:lang w:val="en-IN"/>
+        </w:rPr>
+      </w:pPr>
+      <w:r>
+        <w:rPr>
+          <w:lang w:val="en-IN"/>
+        </w:rPr>
+        <w:t>Input:</w:t>
+      </w:r>
+    </w:p>
+    <w:p>
+      <w:pPr>
+        <w:rPr>
+          <w:lang w:val="en-IN"/>
+        </w:rPr>
+      </w:pPr>
+      <w:r>
+        <w:rPr>
+          <w:lang w:val="en-IN"/>
+        </w:rPr>
+        <w:t>List 1 = [1,3,1,2,4], List 2 = [3,2,4]</w:t>
+      </w:r>
+    </w:p>
+    <w:p>
+      <w:pPr>
+        <w:rPr>
+          <w:lang w:val="en-IN"/>
+        </w:rPr>
+      </w:pPr>
+      <w:r>
+        <w:rPr>
+          <w:lang w:val="en-IN"/>
+        </w:rPr>
+        <w:t>Output:</w:t>
+      </w:r>
+    </w:p>
+    <w:p>
+      <w:pPr>
+        <w:rPr>
+          <w:lang w:val="en-IN"/>
+        </w:rPr>
+      </w:pPr>
+      <w:r>
+        <w:rPr>
+          <w:lang w:val="en-IN"/>
+        </w:rPr>
+        <w:t>2</w:t>
+      </w:r>
+    </w:p>
+    <w:p>
+      <w:pPr>
+        <w:rPr>
+          <w:lang w:val="en-IN"/>
+        </w:rPr>
+      </w:pPr>
+      <w:r>
+        <w:rPr>
+          <w:lang w:val="en-IN"/>
+        </w:rPr>
+        <w:t>Explanation: Here, both lists intersecting nodes start from node 2.</w:t>
+      </w:r>
+    </w:p>
+    <w:p>
+      <w:pPr>
+        <w:rPr>
+          <w:lang w:val="en-IN"/>
+        </w:rPr>
+      </w:pPr>
+      <w:r>
+        <w:rPr>
+          <w:noProof/>
+        </w:rPr>
+        <w:drawing>
+          <wp:inline distT="0" distB="0" distL="0" distR="0" wp14:anchorId="4F52A1B8" wp14:editId="12E04CAD">
+            <wp:extent cx="4019550" cy="2260999"/>
+            <wp:effectExtent l="0" t="0" r="0" b="6350"/>
+            <wp:docPr id="4" name="Picture 4"/>
+            <wp:cNvGraphicFramePr>
+              <a:graphicFrameLocks xmlns:a="http://schemas.openxmlformats.org/drawingml/2006/main" noChangeAspect="1"/>
+            </wp:cNvGraphicFramePr>
+            <a:graphic xmlns:a="http://schemas.openxmlformats.org/drawingml/2006/main">
+              <a:graphicData uri="http://schemas.openxmlformats.org/drawingml/2006/picture">
+                <pic:pic xmlns:pic="http://schemas.openxmlformats.org/drawingml/2006/picture">
+                  <pic:nvPicPr>
+                    <pic:cNvPr id="0" name="Picture 1"/>
+                    <pic:cNvPicPr>
+                      <a:picLocks noChangeAspect="1" noChangeArrowheads="1"/>
+                    </pic:cNvPicPr>
+                  </pic:nvPicPr>
+                  <pic:blipFill>
+                    <a:blip r:embed="rId9" cstate="print">
+                      <a:extLst>
+                        <a:ext uri="{28A0092B-C50C-407E-A947-70E740481C1C}">
+                          <a14:useLocalDpi xmlns:a14="http://schemas.microsoft.com/office/drawing/2010/main" val="0"/>
+                        </a:ext>
+                      </a:extLst>
+                    </a:blip>
+                    <a:srcRect/>
+                    <a:stretch>
+                      <a:fillRect/>
+                    </a:stretch>
+                  </pic:blipFill>
+                  <pic:spPr bwMode="auto">
+                    <a:xfrm>
+                      <a:off x="0" y="0"/>
+                      <a:ext cx="4089141" cy="2300144"/>
+                    </a:xfrm>
+                    <a:prstGeom prst="rect">
+                      <a:avLst/>
+                    </a:prstGeom>
+                    <a:noFill/>
+                    <a:ln>
+                      <a:noFill/>
+                    </a:ln>
+                  </pic:spPr>
+                </pic:pic>
+              </a:graphicData>
+            </a:graphic>
+          </wp:inline>
+        </w:drawing>
+      </w:r>
+    </w:p>
+    <w:p>
+      <w:pPr>
+        <w:rPr>
+          <w:lang w:val="en-IN"/>
+        </w:rPr>
+      </w:pPr>
+    </w:p>
+    <w:p>
+      <w:pPr>
+        <w:rPr>
+          <w:lang w:val="en-IN"/>
+        </w:rPr>
+      </w:pPr>
+    </w:p>
+    <w:p>
+      <w:pPr>
+        <w:rPr>
+          <w:lang w:val="en-IN"/>
+        </w:rPr>
+      </w:pPr>
+    </w:p>
+    <w:p>
+      <w:pPr>
+        <w:rPr>
+          <w:lang w:val="en-IN"/>
+        </w:rPr>
+      </w:pPr>
+      <w:r>
+        <w:rPr>
+          <w:b/>
+          <w:bCs/>
+          <w:lang w:val="en-IN"/>
+        </w:rPr>
+        <w:lastRenderedPageBreak/>
+        <w:t xml:space="preserve">Brute </w:t>
+      </w:r>
+      <w:r>
+        <w:rPr>
+          <w:b/>
+          <w:bCs/>
+          <w:lang w:val="en-IN"/>
+        </w:rPr>
+        <w:t>Force</w:t>
+      </w:r>
+      <w:r>
+        <w:rPr>
+          <w:lang w:val="en-IN"/>
+        </w:rPr>
+        <w:t>:</w:t>
+      </w:r>
+      <w:r>
+        <w:rPr>
+          <w:lang w:val="en-IN"/>
+        </w:rPr>
+        <w:t xml:space="preserve"> Run a nested loop </w:t>
+      </w:r>
+      <w:r>
+        <w:rPr>
+          <w:lang w:val="en-IN"/>
+        </w:rPr>
+        <w:t>to check if any node in list1 appears in the list2</w:t>
+      </w:r>
+      <w:r>
+        <w:rPr>
+          <w:lang w:val="en-IN"/>
+        </w:rPr>
+        <w:t xml:space="preserve"> also</w:t>
+      </w:r>
+      <w:r>
+        <w:rPr>
+          <w:lang w:val="en-IN"/>
+        </w:rPr>
+        <w:t xml:space="preserve"> (</w:t>
+      </w:r>
+      <w:r>
+        <w:rPr>
+          <w:lang w:val="en-IN"/>
+        </w:rPr>
+        <w:t xml:space="preserve"> </w:t>
+      </w:r>
+      <w:r>
+        <w:rPr>
+          <w:lang w:val="en-IN"/>
+        </w:rPr>
+        <w:t>we are comparing the address</w:t>
+      </w:r>
+      <w:r>
+        <w:rPr>
+          <w:lang w:val="en-IN"/>
+        </w:rPr>
+        <w:t xml:space="preserve"> of node as a whole not the value it self </w:t>
+      </w:r>
+      <w:r>
+        <w:rPr>
+          <w:lang w:val="en-IN"/>
+        </w:rPr>
+        <w:t>)</w:t>
+      </w:r>
+    </w:p>
+    <w:p>
+      <w:pPr>
+        <w:rPr>
+          <w:lang w:val="en-IN"/>
+        </w:rPr>
+      </w:pPr>
+      <w:r>
+        <w:rPr>
+          <w:lang w:val="en-IN"/>
+        </w:rPr>
+        <w:t>Time Complexity: O(m*n)</w:t>
+      </w:r>
+    </w:p>
+    <w:p>
+      <w:pPr>
+        <w:rPr>
+          <w:lang w:val="en-IN"/>
+        </w:rPr>
+      </w:pPr>
+      <w:r>
+        <w:rPr>
+          <w:lang w:val="en-IN"/>
+        </w:rPr>
+        <w:t xml:space="preserve">Reason: For each node in list </w:t>
+      </w:r>
+      <w:r>
+        <w:rPr>
+          <w:lang w:val="en-IN"/>
+        </w:rPr>
+        <w:t>1</w:t>
+      </w:r>
+      <w:r>
+        <w:rPr>
+          <w:lang w:val="en-IN"/>
+        </w:rPr>
+        <w:t xml:space="preserve"> entire list </w:t>
+      </w:r>
+      <w:r>
+        <w:rPr>
+          <w:lang w:val="en-IN"/>
+        </w:rPr>
+        <w:t>2</w:t>
+      </w:r>
+      <w:r>
+        <w:rPr>
+          <w:lang w:val="en-IN"/>
+        </w:rPr>
+        <w:t xml:space="preserve"> </w:t>
+      </w:r>
+      <w:r>
+        <w:rPr>
+          <w:lang w:val="en-IN"/>
+        </w:rPr>
+        <w:t>is</w:t>
+      </w:r>
+      <w:r>
+        <w:rPr>
+          <w:lang w:val="en-IN"/>
+        </w:rPr>
+        <w:t xml:space="preserve"> iterated. </w:t>
+      </w:r>
+    </w:p>
+    <w:p>
+      <w:pPr>
+        <w:rPr>
+          <w:lang w:val="en-IN"/>
+        </w:rPr>
+      </w:pPr>
+      <w:r>
+        <w:rPr>
+          <w:lang w:val="en-IN"/>
+        </w:rPr>
+        <w:t xml:space="preserve">Space Complexity: </w:t>
+      </w:r>
+      <w:r>
+        <w:rPr>
+          <w:lang w:val="en-IN"/>
+        </w:rPr>
+        <w:t>O (</w:t>
+      </w:r>
+      <w:r>
+        <w:rPr>
+          <w:lang w:val="en-IN"/>
+        </w:rPr>
+        <w:t>1)</w:t>
+      </w:r>
+    </w:p>
+    <w:p>
+      <w:pPr>
+        <w:rPr>
+          <w:lang w:val="en-IN"/>
+        </w:rPr>
+      </w:pPr>
+      <w:r>
+        <w:rPr>
+          <w:lang w:val="en-IN"/>
+        </w:rPr>
+        <w:t>Reason: No extra space is used.</w:t>
+      </w:r>
+    </w:p>
+    <w:p>
+      <w:pPr>
+        <w:rPr>
+          <w:lang w:val="en-IN"/>
+        </w:rPr>
+      </w:pPr>
+      <w:r>
+        <w:rPr>
+          <w:b/>
+          <w:bCs/>
+          <w:lang w:val="en-IN"/>
+        </w:rPr>
+        <w:t xml:space="preserve">Better </w:t>
+      </w:r>
+      <w:proofErr w:type="gramStart"/>
+      <w:r>
+        <w:rPr>
+          <w:b/>
+          <w:bCs/>
+          <w:lang w:val="en-IN"/>
+        </w:rPr>
+        <w:t>Approach :</w:t>
+      </w:r>
+      <w:proofErr w:type="gramEnd"/>
+      <w:r>
+        <w:rPr>
+          <w:lang w:val="en-IN"/>
+        </w:rPr>
+        <w:t xml:space="preserve"> </w:t>
+      </w:r>
+      <w:r>
+        <w:rPr>
+          <w:lang w:val="en-IN"/>
+        </w:rPr>
+        <w:t>Hashing</w:t>
+      </w:r>
+    </w:p>
+    <w:p>
+      <w:pPr>
+        <w:pStyle w:val="ListParagraph"/>
+        <w:numPr>
+          <w:ilvl w:val="0"/>
+          <w:numId w:val="23"/>
+        </w:numPr>
+        <w:rPr>
+          <w:lang w:val="en-IN"/>
+        </w:rPr>
+      </w:pPr>
+      <w:r>
+        <w:rPr>
+          <w:lang w:val="en-IN"/>
+        </w:rPr>
+        <w:t>Iterate through list 1 and hash its node address. Why? (Hint: depends on common attribute we are searching)</w:t>
+      </w:r>
+    </w:p>
+    <w:p>
+      <w:pPr>
+        <w:pStyle w:val="ListParagraph"/>
+        <w:numPr>
+          <w:ilvl w:val="0"/>
+          <w:numId w:val="23"/>
+        </w:numPr>
+        <w:rPr>
+          <w:lang w:val="en-IN"/>
+        </w:rPr>
+      </w:pPr>
+      <w:r>
+        <w:rPr>
+          <w:lang w:val="en-IN"/>
+        </w:rPr>
+        <w:t>Iterate through list 2 and search the hashed value in the hash table. If found, return node.</w:t>
+      </w:r>
+    </w:p>
+    <w:p>
+      <w:pPr>
+        <w:rPr>
+          <w:lang w:val="en-IN"/>
+        </w:rPr>
+      </w:pPr>
+    </w:p>
+    <w:p>
+      <w:pPr>
+        <w:rPr>
+          <w:lang w:val="en-IN"/>
+        </w:rPr>
+      </w:pPr>
+      <w:r>
+        <w:rPr>
+          <w:b/>
+          <w:bCs/>
+          <w:lang w:val="en-IN"/>
+        </w:rPr>
+        <w:t>Time Complexity:</w:t>
+      </w:r>
+      <w:r>
+        <w:rPr>
+          <w:lang w:val="en-IN"/>
+        </w:rPr>
+        <w:t xml:space="preserve"> O(n+m)</w:t>
+      </w:r>
+    </w:p>
+    <w:p>
+      <w:pPr>
+        <w:rPr>
+          <w:lang w:val="en-IN"/>
+        </w:rPr>
+      </w:pPr>
+      <w:r>
+        <w:rPr>
+          <w:lang w:val="en-IN"/>
+        </w:rPr>
+        <w:t xml:space="preserve">Reason: Iterating through list 1 first takes O(n), then iterating through list 2 takes O(m). </w:t>
+      </w:r>
+    </w:p>
+    <w:p>
+      <w:pPr>
+        <w:rPr>
+          <w:lang w:val="en-IN"/>
+        </w:rPr>
+      </w:pPr>
+      <w:r>
+        <w:rPr>
+          <w:b/>
+          <w:bCs/>
+          <w:lang w:val="en-IN"/>
+        </w:rPr>
+        <w:t>Space Complexity:</w:t>
+      </w:r>
+      <w:r>
+        <w:rPr>
+          <w:lang w:val="en-IN"/>
+        </w:rPr>
+        <w:t xml:space="preserve"> O(n)</w:t>
+      </w:r>
+    </w:p>
+    <w:p>
+      <w:pPr>
+        <w:rPr>
+          <w:lang w:val="en-IN"/>
+        </w:rPr>
+      </w:pPr>
+      <w:r>
+        <w:rPr>
+          <w:lang w:val="en-IN"/>
+        </w:rPr>
+        <w:t>Reason: Storing list 1 node addresses in unordered_set.</w:t>
+      </w:r>
+    </w:p>
+    <w:p>
+      <w:pPr>
+        <w:rPr>
+          <w:lang w:val="en-IN"/>
+        </w:rPr>
+      </w:pPr>
+      <w:r>
+        <w:rPr>
+          <w:b/>
+          <w:bCs/>
+          <w:lang w:val="en-IN"/>
+        </w:rPr>
+        <w:t>Be</w:t>
+      </w:r>
+      <w:r>
+        <w:rPr>
+          <w:b/>
+          <w:bCs/>
+          <w:lang w:val="en-IN"/>
+        </w:rPr>
+        <w:t>st</w:t>
+      </w:r>
+      <w:r>
+        <w:rPr>
+          <w:b/>
+          <w:bCs/>
+          <w:lang w:val="en-IN"/>
+        </w:rPr>
+        <w:t xml:space="preserve"> </w:t>
+      </w:r>
+      <w:r>
+        <w:rPr>
+          <w:b/>
+          <w:bCs/>
+          <w:lang w:val="en-IN"/>
+        </w:rPr>
+        <w:t>Approach</w:t>
+      </w:r>
+      <w:r>
+        <w:rPr>
+          <w:lang w:val="en-IN"/>
+        </w:rPr>
+        <w:t>:</w:t>
+      </w:r>
+      <w:r>
+        <w:rPr>
+          <w:lang w:val="en-IN"/>
+        </w:rPr>
+        <w:t xml:space="preserve"> </w:t>
+      </w:r>
+      <w:r>
+        <w:rPr>
+          <w:lang w:val="en-IN"/>
+        </w:rPr>
+        <w:t>Difference of length</w:t>
+      </w:r>
+    </w:p>
+    <w:p>
+      <w:pPr>
+        <w:rPr>
+          <w:lang w:val="en-IN"/>
+        </w:rPr>
+      </w:pPr>
+      <w:r>
+        <w:rPr>
+          <w:lang w:val="en-IN"/>
+        </w:rPr>
+        <w:t>We will reduce the search length. This can be done by searching the length of the shorter linked list. How? Let’s see the process.</w:t>
+      </w:r>
+    </w:p>
+    <w:p>
+      <w:pPr>
+        <w:pStyle w:val="ListParagraph"/>
+        <w:numPr>
+          <w:ilvl w:val="0"/>
+          <w:numId w:val="22"/>
+        </w:numPr>
+        <w:rPr>
+          <w:lang w:val="en-IN"/>
+        </w:rPr>
+      </w:pPr>
+      <w:r>
+        <w:rPr>
+          <w:lang w:val="en-IN"/>
+        </w:rPr>
+        <w:t>Find length of both the lists.</w:t>
+      </w:r>
+    </w:p>
+    <w:p>
+      <w:pPr>
+        <w:pStyle w:val="ListParagraph"/>
+        <w:numPr>
+          <w:ilvl w:val="0"/>
+          <w:numId w:val="22"/>
+        </w:numPr>
+        <w:rPr>
+          <w:lang w:val="en-IN"/>
+        </w:rPr>
+      </w:pPr>
+      <w:r>
+        <w:rPr>
+          <w:lang w:val="en-IN"/>
+        </w:rPr>
+        <w:t>Find the positive difference of these lengths.</w:t>
+      </w:r>
+    </w:p>
+    <w:p>
+      <w:pPr>
+        <w:pStyle w:val="ListParagraph"/>
+        <w:numPr>
+          <w:ilvl w:val="0"/>
+          <w:numId w:val="22"/>
+        </w:numPr>
+        <w:rPr>
+          <w:lang w:val="en-IN"/>
+        </w:rPr>
+      </w:pPr>
+      <w:r>
+        <w:rPr>
+          <w:lang w:val="en-IN"/>
+        </w:rPr>
+        <w:t>Move the dummy pointer of the larger list by difference achieved. This makes our search length reduced to the smaller list length.</w:t>
+      </w:r>
+    </w:p>
+    <w:p>
+      <w:pPr>
+        <w:pStyle w:val="ListParagraph"/>
+        <w:numPr>
+          <w:ilvl w:val="0"/>
+          <w:numId w:val="22"/>
+        </w:numPr>
+        <w:rPr>
+          <w:lang w:val="en-IN"/>
+        </w:rPr>
+      </w:pPr>
+      <w:r>
+        <w:rPr>
+          <w:lang w:val="en-IN"/>
+        </w:rPr>
+        <w:t>Move both pointers, each pointing two lists, ahead simultaneously if both do not collide.</w:t>
+      </w:r>
+    </w:p>
+    <w:p>
+      <w:pPr>
+        <w:rPr>
+          <w:lang w:val="en-IN"/>
+        </w:rPr>
+      </w:pPr>
+    </w:p>
+    <w:p>
+      <w:pPr>
+        <w:rPr>
+          <w:lang w:val="en-IN"/>
+        </w:rPr>
+      </w:pPr>
+      <w:r>
+        <w:rPr>
+          <w:lang w:val="en-IN"/>
+        </w:rPr>
+        <w:t xml:space="preserve">Time </w:t>
+      </w:r>
+      <w:r>
+        <w:rPr>
+          <w:lang w:val="en-IN"/>
+        </w:rPr>
+        <w:t>Complexity:</w:t>
+      </w:r>
+      <w:r>
+        <w:rPr>
+          <w:lang w:val="en-IN"/>
+        </w:rPr>
+        <w:t xml:space="preserve"> </w:t>
+      </w:r>
+      <w:r>
+        <w:rPr>
+          <w:lang w:val="en-IN"/>
+        </w:rPr>
+        <w:t>O(l1) + O(l2) + O(l2-l1)</w:t>
+      </w:r>
+    </w:p>
+    <w:p>
+      <w:pPr>
+        <w:rPr>
+          <w:lang w:val="en-IN"/>
+        </w:rPr>
+      </w:pPr>
+      <w:r>
+        <w:rPr>
+          <w:lang w:val="en-IN"/>
+        </w:rPr>
+        <w:t xml:space="preserve">Space </w:t>
+      </w:r>
+      <w:r>
+        <w:rPr>
+          <w:lang w:val="en-IN"/>
+        </w:rPr>
+        <w:t>Complexity:</w:t>
+      </w:r>
+      <w:r>
+        <w:rPr>
+          <w:lang w:val="en-IN"/>
+        </w:rPr>
+        <w:t xml:space="preserve"> </w:t>
+      </w:r>
+      <w:r>
+        <w:rPr>
+          <w:lang w:val="en-IN"/>
+        </w:rPr>
+        <w:t>O (</w:t>
+      </w:r>
+      <w:r>
+        <w:rPr>
+          <w:lang w:val="en-IN"/>
+        </w:rPr>
+        <w:t>1</w:t>
+      </w:r>
+      <w:r>
+        <w:rPr>
+          <w:lang w:val="en-IN"/>
+        </w:rPr>
+        <w:t>)</w:t>
+      </w:r>
+    </w:p>
+    <w:p>
+      <w:pPr>
+        <w:rPr>
+          <w:lang w:val="en-IN"/>
+        </w:rPr>
+      </w:pPr>
+    </w:p>
+    <w:p>
+      <w:pPr>
+        <w:rPr>
+          <w:lang w:val="en-IN"/>
+        </w:rPr>
+      </w:pPr>
+    </w:p>
+    <w:p>
+      <w:pPr>
+        <w:rPr>
+          <w:noProof/>
+        </w:rPr>
+      </w:pPr>
+    </w:p>
+    <w:p>
+      <w:pPr>
+        <w:rPr>
+          <w:noProof/>
+        </w:rPr>
+      </w:pPr>
+    </w:p>
+    <w:p>
+      <w:pPr>
+        <w:rPr>
+          <w:noProof/>
+        </w:rPr>
+      </w:pPr>
+    </w:p>
+    <w:p>
+      <w:pPr>
+        <w:rPr>
+          <w:noProof/>
         </w:rPr>
       </w:pPr>
     </w:p>
@@ -23199,181 +25803,9 @@
     </w:lvl>
   </w:abstractNum>
   <w:abstractNum w:abstractNumId="4" w15:restartNumberingAfterBreak="0">
-    <w:nsid w:val="30C524AB"/>
+    <w:nsid w:val="2CF87065"/>
     <w:multiLevelType w:val="hybridMultilevel"/>
-    <w:tmpl w:val="F57E6EAC"/>
-    <w:lvl w:ilvl="0" w:tplc="0409000F">
-      <w:start w:val="1"/>
-      <w:numFmt w:val="decimal"/>
-      <w:lvlText w:val="%1."/>
-      <w:lvlJc w:val="left"/>
-      <w:pPr>
-        <w:ind w:left="720" w:hanging="360"/>
-      </w:pPr>
-    </w:lvl>
-    <w:lvl w:ilvl="1" w:tplc="04090019" w:tentative="1">
-      <w:start w:val="1"/>
-      <w:numFmt w:val="lowerLetter"/>
-      <w:lvlText w:val="%2."/>
-      <w:lvlJc w:val="left"/>
-      <w:pPr>
-        <w:ind w:left="1440" w:hanging="360"/>
-      </w:pPr>
-    </w:lvl>
-    <w:lvl w:ilvl="2" w:tplc="0409001B" w:tentative="1">
-      <w:start w:val="1"/>
-      <w:numFmt w:val="lowerRoman"/>
-      <w:lvlText w:val="%3."/>
-      <w:lvlJc w:val="right"/>
-      <w:pPr>
-        <w:ind w:left="2160" w:hanging="180"/>
-      </w:pPr>
-    </w:lvl>
-    <w:lvl w:ilvl="3" w:tplc="0409000F" w:tentative="1">
-      <w:start w:val="1"/>
-      <w:numFmt w:val="decimal"/>
-      <w:lvlText w:val="%4."/>
-      <w:lvlJc w:val="left"/>
-      <w:pPr>
-        <w:ind w:left="2880" w:hanging="360"/>
-      </w:pPr>
-    </w:lvl>
-    <w:lvl w:ilvl="4" w:tplc="04090019" w:tentative="1">
-      <w:start w:val="1"/>
-      <w:numFmt w:val="lowerLetter"/>
-      <w:lvlText w:val="%5."/>
-      <w:lvlJc w:val="left"/>
-      <w:pPr>
-        <w:ind w:left="3600" w:hanging="360"/>
-      </w:pPr>
-    </w:lvl>
-    <w:lvl w:ilvl="5" w:tplc="0409001B" w:tentative="1">
-      <w:start w:val="1"/>
-      <w:numFmt w:val="lowerRoman"/>
-      <w:lvlText w:val="%6."/>
-      <w:lvlJc w:val="right"/>
-      <w:pPr>
-        <w:ind w:left="4320" w:hanging="180"/>
-      </w:pPr>
-    </w:lvl>
-    <w:lvl w:ilvl="6" w:tplc="0409000F" w:tentative="1">
-      <w:start w:val="1"/>
-      <w:numFmt w:val="decimal"/>
-      <w:lvlText w:val="%7."/>
-      <w:lvlJc w:val="left"/>
-      <w:pPr>
-        <w:ind w:left="5040" w:hanging="360"/>
-      </w:pPr>
-    </w:lvl>
-    <w:lvl w:ilvl="7" w:tplc="04090019" w:tentative="1">
-      <w:start w:val="1"/>
-      <w:numFmt w:val="lowerLetter"/>
-      <w:lvlText w:val="%8."/>
-      <w:lvlJc w:val="left"/>
-      <w:pPr>
-        <w:ind w:left="5760" w:hanging="360"/>
-      </w:pPr>
-    </w:lvl>
-    <w:lvl w:ilvl="8" w:tplc="0409001B" w:tentative="1">
-      <w:start w:val="1"/>
-      <w:numFmt w:val="lowerRoman"/>
-      <w:lvlText w:val="%9."/>
-      <w:lvlJc w:val="right"/>
-      <w:pPr>
-        <w:ind w:left="6480" w:hanging="180"/>
-      </w:pPr>
-    </w:lvl>
-  </w:abstractNum>
-  <w:abstractNum w:abstractNumId="5" w15:restartNumberingAfterBreak="0">
-    <w:nsid w:val="343B7248"/>
-    <w:multiLevelType w:val="hybridMultilevel"/>
-    <w:tmpl w:val="0632198A"/>
-    <w:lvl w:ilvl="0" w:tplc="0409000F">
-      <w:start w:val="1"/>
-      <w:numFmt w:val="decimal"/>
-      <w:lvlText w:val="%1."/>
-      <w:lvlJc w:val="left"/>
-      <w:pPr>
-        <w:ind w:left="720" w:hanging="360"/>
-      </w:pPr>
-    </w:lvl>
-    <w:lvl w:ilvl="1" w:tplc="04090019" w:tentative="1">
-      <w:start w:val="1"/>
-      <w:numFmt w:val="lowerLetter"/>
-      <w:lvlText w:val="%2."/>
-      <w:lvlJc w:val="left"/>
-      <w:pPr>
-        <w:ind w:left="1440" w:hanging="360"/>
-      </w:pPr>
-    </w:lvl>
-    <w:lvl w:ilvl="2" w:tplc="0409001B" w:tentative="1">
-      <w:start w:val="1"/>
-      <w:numFmt w:val="lowerRoman"/>
-      <w:lvlText w:val="%3."/>
-      <w:lvlJc w:val="right"/>
-      <w:pPr>
-        <w:ind w:left="2160" w:hanging="180"/>
-      </w:pPr>
-    </w:lvl>
-    <w:lvl w:ilvl="3" w:tplc="0409000F" w:tentative="1">
-      <w:start w:val="1"/>
-      <w:numFmt w:val="decimal"/>
-      <w:lvlText w:val="%4."/>
-      <w:lvlJc w:val="left"/>
-      <w:pPr>
-        <w:ind w:left="2880" w:hanging="360"/>
-      </w:pPr>
-    </w:lvl>
-    <w:lvl w:ilvl="4" w:tplc="04090019" w:tentative="1">
-      <w:start w:val="1"/>
-      <w:numFmt w:val="lowerLetter"/>
-      <w:lvlText w:val="%5."/>
-      <w:lvlJc w:val="left"/>
-      <w:pPr>
-        <w:ind w:left="3600" w:hanging="360"/>
-      </w:pPr>
-    </w:lvl>
-    <w:lvl w:ilvl="5" w:tplc="0409001B" w:tentative="1">
-      <w:start w:val="1"/>
-      <w:numFmt w:val="lowerRoman"/>
-      <w:lvlText w:val="%6."/>
-      <w:lvlJc w:val="right"/>
-      <w:pPr>
-        <w:ind w:left="4320" w:hanging="180"/>
-      </w:pPr>
-    </w:lvl>
-    <w:lvl w:ilvl="6" w:tplc="0409000F" w:tentative="1">
-      <w:start w:val="1"/>
-      <w:numFmt w:val="decimal"/>
-      <w:lvlText w:val="%7."/>
-      <w:lvlJc w:val="left"/>
-      <w:pPr>
-        <w:ind w:left="5040" w:hanging="360"/>
-      </w:pPr>
-    </w:lvl>
-    <w:lvl w:ilvl="7" w:tplc="04090019" w:tentative="1">
-      <w:start w:val="1"/>
-      <w:numFmt w:val="lowerLetter"/>
-      <w:lvlText w:val="%8."/>
-      <w:lvlJc w:val="left"/>
-      <w:pPr>
-        <w:ind w:left="5760" w:hanging="360"/>
-      </w:pPr>
-    </w:lvl>
-    <w:lvl w:ilvl="8" w:tplc="0409001B" w:tentative="1">
-      <w:start w:val="1"/>
-      <w:numFmt w:val="lowerRoman"/>
-      <w:lvlText w:val="%9."/>
-      <w:lvlJc w:val="right"/>
-      <w:pPr>
-        <w:ind w:left="6480" w:hanging="180"/>
-      </w:pPr>
-    </w:lvl>
-  </w:abstractNum>
-  <w:abstractNum w:abstractNumId="6" w15:restartNumberingAfterBreak="0">
-    <w:nsid w:val="36813840"/>
-    <w:multiLevelType w:val="hybridMultilevel"/>
-    <w:tmpl w:val="443034DE"/>
+    <w:tmpl w:val="3D6E32EA"/>
     <w:lvl w:ilvl="0" w:tplc="04090001">
       <w:start w:val="1"/>
       <w:numFmt w:val="bullet"/>
@@ -23483,10 +25915,10 @@
       </w:rPr>
     </w:lvl>
   </w:abstractNum>
-  <w:abstractNum w:abstractNumId="7" w15:restartNumberingAfterBreak="0">
-    <w:nsid w:val="3E9634C0"/>
+  <w:abstractNum w:abstractNumId="5" w15:restartNumberingAfterBreak="0">
+    <w:nsid w:val="30C524AB"/>
     <w:multiLevelType w:val="hybridMultilevel"/>
-    <w:tmpl w:val="E2845C52"/>
+    <w:tmpl w:val="F57E6EAC"/>
     <w:lvl w:ilvl="0" w:tplc="0409000F">
       <w:start w:val="1"/>
       <w:numFmt w:val="decimal"/>
@@ -23569,10 +26001,96 @@
       </w:pPr>
     </w:lvl>
   </w:abstractNum>
-  <w:abstractNum w:abstractNumId="8" w15:restartNumberingAfterBreak="0">
-    <w:nsid w:val="4D784BC4"/>
+  <w:abstractNum w:abstractNumId="6" w15:restartNumberingAfterBreak="0">
+    <w:nsid w:val="343B7248"/>
     <w:multiLevelType w:val="hybridMultilevel"/>
-    <w:tmpl w:val="DBEEB83C"/>
+    <w:tmpl w:val="0632198A"/>
+    <w:lvl w:ilvl="0" w:tplc="0409000F">
+      <w:start w:val="1"/>
+      <w:numFmt w:val="decimal"/>
+      <w:lvlText w:val="%1."/>
+      <w:lvlJc w:val="left"/>
+      <w:pPr>
+        <w:ind w:left="720" w:hanging="360"/>
+      </w:pPr>
+    </w:lvl>
+    <w:lvl w:ilvl="1" w:tplc="04090019" w:tentative="1">
+      <w:start w:val="1"/>
+      <w:numFmt w:val="lowerLetter"/>
+      <w:lvlText w:val="%2."/>
+      <w:lvlJc w:val="left"/>
+      <w:pPr>
+        <w:ind w:left="1440" w:hanging="360"/>
+      </w:pPr>
+    </w:lvl>
+    <w:lvl w:ilvl="2" w:tplc="0409001B" w:tentative="1">
+      <w:start w:val="1"/>
+      <w:numFmt w:val="lowerRoman"/>
+      <w:lvlText w:val="%3."/>
+      <w:lvlJc w:val="right"/>
+      <w:pPr>
+        <w:ind w:left="2160" w:hanging="180"/>
+      </w:pPr>
+    </w:lvl>
+    <w:lvl w:ilvl="3" w:tplc="0409000F" w:tentative="1">
+      <w:start w:val="1"/>
+      <w:numFmt w:val="decimal"/>
+      <w:lvlText w:val="%4."/>
+      <w:lvlJc w:val="left"/>
+      <w:pPr>
+        <w:ind w:left="2880" w:hanging="360"/>
+      </w:pPr>
+    </w:lvl>
+    <w:lvl w:ilvl="4" w:tplc="04090019" w:tentative="1">
+      <w:start w:val="1"/>
+      <w:numFmt w:val="lowerLetter"/>
+      <w:lvlText w:val="%5."/>
+      <w:lvlJc w:val="left"/>
+      <w:pPr>
+        <w:ind w:left="3600" w:hanging="360"/>
+      </w:pPr>
+    </w:lvl>
+    <w:lvl w:ilvl="5" w:tplc="0409001B" w:tentative="1">
+      <w:start w:val="1"/>
+      <w:numFmt w:val="lowerRoman"/>
+      <w:lvlText w:val="%6."/>
+      <w:lvlJc w:val="right"/>
+      <w:pPr>
+        <w:ind w:left="4320" w:hanging="180"/>
+      </w:pPr>
+    </w:lvl>
+    <w:lvl w:ilvl="6" w:tplc="0409000F" w:tentative="1">
+      <w:start w:val="1"/>
+      <w:numFmt w:val="decimal"/>
+      <w:lvlText w:val="%7."/>
+      <w:lvlJc w:val="left"/>
+      <w:pPr>
+        <w:ind w:left="5040" w:hanging="360"/>
+      </w:pPr>
+    </w:lvl>
+    <w:lvl w:ilvl="7" w:tplc="04090019" w:tentative="1">
+      <w:start w:val="1"/>
+      <w:numFmt w:val="lowerLetter"/>
+      <w:lvlText w:val="%8."/>
+      <w:lvlJc w:val="left"/>
+      <w:pPr>
+        <w:ind w:left="5760" w:hanging="360"/>
+      </w:pPr>
+    </w:lvl>
+    <w:lvl w:ilvl="8" w:tplc="0409001B" w:tentative="1">
+      <w:start w:val="1"/>
+      <w:numFmt w:val="lowerRoman"/>
+      <w:lvlText w:val="%9."/>
+      <w:lvlJc w:val="right"/>
+      <w:pPr>
+        <w:ind w:left="6480" w:hanging="180"/>
+      </w:pPr>
+    </w:lvl>
+  </w:abstractNum>
+  <w:abstractNum w:abstractNumId="7" w15:restartNumberingAfterBreak="0">
+    <w:nsid w:val="36813840"/>
+    <w:multiLevelType w:val="hybridMultilevel"/>
+    <w:tmpl w:val="443034DE"/>
     <w:lvl w:ilvl="0" w:tplc="04090001">
       <w:start w:val="1"/>
       <w:numFmt w:val="bullet"/>
@@ -23682,7 +26200,206 @@
       </w:rPr>
     </w:lvl>
   </w:abstractNum>
+  <w:abstractNum w:abstractNumId="8" w15:restartNumberingAfterBreak="0">
+    <w:nsid w:val="3E9634C0"/>
+    <w:multiLevelType w:val="hybridMultilevel"/>
+    <w:tmpl w:val="E2845C52"/>
+    <w:lvl w:ilvl="0" w:tplc="0409000F">
+      <w:start w:val="1"/>
+      <w:numFmt w:val="decimal"/>
+      <w:lvlText w:val="%1."/>
+      <w:lvlJc w:val="left"/>
+      <w:pPr>
+        <w:ind w:left="720" w:hanging="360"/>
+      </w:pPr>
+    </w:lvl>
+    <w:lvl w:ilvl="1" w:tplc="04090019" w:tentative="1">
+      <w:start w:val="1"/>
+      <w:numFmt w:val="lowerLetter"/>
+      <w:lvlText w:val="%2."/>
+      <w:lvlJc w:val="left"/>
+      <w:pPr>
+        <w:ind w:left="1440" w:hanging="360"/>
+      </w:pPr>
+    </w:lvl>
+    <w:lvl w:ilvl="2" w:tplc="0409001B" w:tentative="1">
+      <w:start w:val="1"/>
+      <w:numFmt w:val="lowerRoman"/>
+      <w:lvlText w:val="%3."/>
+      <w:lvlJc w:val="right"/>
+      <w:pPr>
+        <w:ind w:left="2160" w:hanging="180"/>
+      </w:pPr>
+    </w:lvl>
+    <w:lvl w:ilvl="3" w:tplc="0409000F" w:tentative="1">
+      <w:start w:val="1"/>
+      <w:numFmt w:val="decimal"/>
+      <w:lvlText w:val="%4."/>
+      <w:lvlJc w:val="left"/>
+      <w:pPr>
+        <w:ind w:left="2880" w:hanging="360"/>
+      </w:pPr>
+    </w:lvl>
+    <w:lvl w:ilvl="4" w:tplc="04090019" w:tentative="1">
+      <w:start w:val="1"/>
+      <w:numFmt w:val="lowerLetter"/>
+      <w:lvlText w:val="%5."/>
+      <w:lvlJc w:val="left"/>
+      <w:pPr>
+        <w:ind w:left="3600" w:hanging="360"/>
+      </w:pPr>
+    </w:lvl>
+    <w:lvl w:ilvl="5" w:tplc="0409001B" w:tentative="1">
+      <w:start w:val="1"/>
+      <w:numFmt w:val="lowerRoman"/>
+      <w:lvlText w:val="%6."/>
+      <w:lvlJc w:val="right"/>
+      <w:pPr>
+        <w:ind w:left="4320" w:hanging="180"/>
+      </w:pPr>
+    </w:lvl>
+    <w:lvl w:ilvl="6" w:tplc="0409000F" w:tentative="1">
+      <w:start w:val="1"/>
+      <w:numFmt w:val="decimal"/>
+      <w:lvlText w:val="%7."/>
+      <w:lvlJc w:val="left"/>
+      <w:pPr>
+        <w:ind w:left="5040" w:hanging="360"/>
+      </w:pPr>
+    </w:lvl>
+    <w:lvl w:ilvl="7" w:tplc="04090019" w:tentative="1">
+      <w:start w:val="1"/>
+      <w:numFmt w:val="lowerLetter"/>
+      <w:lvlText w:val="%8."/>
+      <w:lvlJc w:val="left"/>
+      <w:pPr>
+        <w:ind w:left="5760" w:hanging="360"/>
+      </w:pPr>
+    </w:lvl>
+    <w:lvl w:ilvl="8" w:tplc="0409001B" w:tentative="1">
+      <w:start w:val="1"/>
+      <w:numFmt w:val="lowerRoman"/>
+      <w:lvlText w:val="%9."/>
+      <w:lvlJc w:val="right"/>
+      <w:pPr>
+        <w:ind w:left="6480" w:hanging="180"/>
+      </w:pPr>
+    </w:lvl>
+  </w:abstractNum>
   <w:abstractNum w:abstractNumId="9" w15:restartNumberingAfterBreak="0">
+    <w:nsid w:val="4D784BC4"/>
+    <w:multiLevelType w:val="hybridMultilevel"/>
+    <w:tmpl w:val="DBEEB83C"/>
+    <w:lvl w:ilvl="0" w:tplc="04090001">
+      <w:start w:val="1"/>
+      <w:numFmt w:val="bullet"/>
+      <w:lvlText w:val=""/>
+      <w:lvlJc w:val="left"/>
+      <w:pPr>
+        <w:ind w:left="720" w:hanging="360"/>
+      </w:pPr>
+      <w:rPr>
+        <w:rFonts w:ascii="Symbol" w:hAnsi="Symbol" w:hint="default"/>
+      </w:rPr>
+    </w:lvl>
+    <w:lvl w:ilvl="1" w:tplc="04090003" w:tentative="1">
+      <w:start w:val="1"/>
+      <w:numFmt w:val="bullet"/>
+      <w:lvlText w:val="o"/>
+      <w:lvlJc w:val="left"/>
+      <w:pPr>
+        <w:ind w:left="1440" w:hanging="360"/>
+      </w:pPr>
+      <w:rPr>
+        <w:rFonts w:ascii="Courier New" w:hAnsi="Courier New" w:cs="Courier New" w:hint="default"/>
+      </w:rPr>
+    </w:lvl>
+    <w:lvl w:ilvl="2" w:tplc="04090005" w:tentative="1">
+      <w:start w:val="1"/>
+      <w:numFmt w:val="bullet"/>
+      <w:lvlText w:val=""/>
+      <w:lvlJc w:val="left"/>
+      <w:pPr>
+        <w:ind w:left="2160" w:hanging="360"/>
+      </w:pPr>
+      <w:rPr>
+        <w:rFonts w:ascii="Wingdings" w:hAnsi="Wingdings" w:hint="default"/>
+      </w:rPr>
+    </w:lvl>
+    <w:lvl w:ilvl="3" w:tplc="04090001" w:tentative="1">
+      <w:start w:val="1"/>
+      <w:numFmt w:val="bullet"/>
+      <w:lvlText w:val=""/>
+      <w:lvlJc w:val="left"/>
+      <w:pPr>
+        <w:ind w:left="2880" w:hanging="360"/>
+      </w:pPr>
+      <w:rPr>
+        <w:rFonts w:ascii="Symbol" w:hAnsi="Symbol" w:hint="default"/>
+      </w:rPr>
+    </w:lvl>
+    <w:lvl w:ilvl="4" w:tplc="04090003" w:tentative="1">
+      <w:start w:val="1"/>
+      <w:numFmt w:val="bullet"/>
+      <w:lvlText w:val="o"/>
+      <w:lvlJc w:val="left"/>
+      <w:pPr>
+        <w:ind w:left="3600" w:hanging="360"/>
+      </w:pPr>
+      <w:rPr>
+        <w:rFonts w:ascii="Courier New" w:hAnsi="Courier New" w:cs="Courier New" w:hint="default"/>
+      </w:rPr>
+    </w:lvl>
+    <w:lvl w:ilvl="5" w:tplc="04090005" w:tentative="1">
+      <w:start w:val="1"/>
+      <w:numFmt w:val="bullet"/>
+      <w:lvlText w:val=""/>
+      <w:lvlJc w:val="left"/>
+      <w:pPr>
+        <w:ind w:left="4320" w:hanging="360"/>
+      </w:pPr>
+      <w:rPr>
+        <w:rFonts w:ascii="Wingdings" w:hAnsi="Wingdings" w:hint="default"/>
+      </w:rPr>
+    </w:lvl>
+    <w:lvl w:ilvl="6" w:tplc="04090001" w:tentative="1">
+      <w:start w:val="1"/>
+      <w:numFmt w:val="bullet"/>
+      <w:lvlText w:val=""/>
+      <w:lvlJc w:val="left"/>
+      <w:pPr>
+        <w:ind w:left="5040" w:hanging="360"/>
+      </w:pPr>
+      <w:rPr>
+        <w:rFonts w:ascii="Symbol" w:hAnsi="Symbol" w:hint="default"/>
+      </w:rPr>
+    </w:lvl>
+    <w:lvl w:ilvl="7" w:tplc="04090003" w:tentative="1">
+      <w:start w:val="1"/>
+      <w:numFmt w:val="bullet"/>
+      <w:lvlText w:val="o"/>
+      <w:lvlJc w:val="left"/>
+      <w:pPr>
+        <w:ind w:left="5760" w:hanging="360"/>
+      </w:pPr>
+      <w:rPr>
+        <w:rFonts w:ascii="Courier New" w:hAnsi="Courier New" w:cs="Courier New" w:hint="default"/>
+      </w:rPr>
+    </w:lvl>
+    <w:lvl w:ilvl="8" w:tplc="04090005" w:tentative="1">
+      <w:start w:val="1"/>
+      <w:numFmt w:val="bullet"/>
+      <w:lvlText w:val=""/>
+      <w:lvlJc w:val="left"/>
+      <w:pPr>
+        <w:ind w:left="6480" w:hanging="360"/>
+      </w:pPr>
+      <w:rPr>
+        <w:rFonts w:ascii="Wingdings" w:hAnsi="Wingdings" w:hint="default"/>
+      </w:rPr>
+    </w:lvl>
+  </w:abstractNum>
+  <w:abstractNum w:abstractNumId="10" w15:restartNumberingAfterBreak="0">
     <w:nsid w:val="4E8F0E19"/>
     <w:multiLevelType w:val="hybridMultilevel"/>
     <w:tmpl w:val="26501AFC"/>
@@ -23768,7 +26485,7 @@
       </w:pPr>
     </w:lvl>
   </w:abstractNum>
-  <w:abstractNum w:abstractNumId="10" w15:restartNumberingAfterBreak="0">
+  <w:abstractNum w:abstractNumId="11" w15:restartNumberingAfterBreak="0">
     <w:nsid w:val="537446CA"/>
     <w:multiLevelType w:val="hybridMultilevel"/>
     <w:tmpl w:val="FCA6FA82"/>
@@ -23880,7 +26597,7 @@
       </w:rPr>
     </w:lvl>
   </w:abstractNum>
-  <w:abstractNum w:abstractNumId="11" w15:restartNumberingAfterBreak="0">
+  <w:abstractNum w:abstractNumId="12" w15:restartNumberingAfterBreak="0">
     <w:nsid w:val="54436808"/>
     <w:multiLevelType w:val="hybridMultilevel"/>
     <w:tmpl w:val="AD286570"/>
@@ -23969,7 +26686,7 @@
       </w:pPr>
     </w:lvl>
   </w:abstractNum>
-  <w:abstractNum w:abstractNumId="12" w15:restartNumberingAfterBreak="0">
+  <w:abstractNum w:abstractNumId="13" w15:restartNumberingAfterBreak="0">
     <w:nsid w:val="56B52E60"/>
     <w:multiLevelType w:val="hybridMultilevel"/>
     <w:tmpl w:val="B6404F0A"/>
@@ -24055,7 +26772,7 @@
       </w:pPr>
     </w:lvl>
   </w:abstractNum>
-  <w:abstractNum w:abstractNumId="13" w15:restartNumberingAfterBreak="0">
+  <w:abstractNum w:abstractNumId="14" w15:restartNumberingAfterBreak="0">
     <w:nsid w:val="65B05DD2"/>
     <w:multiLevelType w:val="hybridMultilevel"/>
     <w:tmpl w:val="04D495AC"/>
@@ -24168,7 +26885,7 @@
       </w:rPr>
     </w:lvl>
   </w:abstractNum>
-  <w:abstractNum w:abstractNumId="14" w15:restartNumberingAfterBreak="0">
+  <w:abstractNum w:abstractNumId="15" w15:restartNumberingAfterBreak="0">
     <w:nsid w:val="681C5947"/>
     <w:multiLevelType w:val="hybridMultilevel"/>
     <w:tmpl w:val="755E1FB8"/>
@@ -24281,7 +26998,7 @@
       </w:rPr>
     </w:lvl>
   </w:abstractNum>
-  <w:abstractNum w:abstractNumId="15" w15:restartNumberingAfterBreak="0">
+  <w:abstractNum w:abstractNumId="16" w15:restartNumberingAfterBreak="0">
     <w:nsid w:val="6B074AC5"/>
     <w:multiLevelType w:val="hybridMultilevel"/>
     <w:tmpl w:val="2BE65E8A"/>
@@ -24370,7 +27087,7 @@
       </w:pPr>
     </w:lvl>
   </w:abstractNum>
-  <w:abstractNum w:abstractNumId="16" w15:restartNumberingAfterBreak="0">
+  <w:abstractNum w:abstractNumId="17" w15:restartNumberingAfterBreak="0">
     <w:nsid w:val="6C762CB2"/>
     <w:multiLevelType w:val="hybridMultilevel"/>
     <w:tmpl w:val="DBBAE8AE"/>
@@ -24483,7 +27200,7 @@
       </w:rPr>
     </w:lvl>
   </w:abstractNum>
-  <w:abstractNum w:abstractNumId="17" w15:restartNumberingAfterBreak="0">
+  <w:abstractNum w:abstractNumId="18" w15:restartNumberingAfterBreak="0">
     <w:nsid w:val="71C72F1B"/>
     <w:multiLevelType w:val="hybridMultilevel"/>
     <w:tmpl w:val="9C284A74"/>
@@ -24596,10 +27313,10 @@
       </w:rPr>
     </w:lvl>
   </w:abstractNum>
-  <w:abstractNum w:abstractNumId="18" w15:restartNumberingAfterBreak="0">
-    <w:nsid w:val="79074D61"/>
+  <w:abstractNum w:abstractNumId="19" w15:restartNumberingAfterBreak="0">
+    <w:nsid w:val="75AC287A"/>
     <w:multiLevelType w:val="hybridMultilevel"/>
-    <w:tmpl w:val="B42C8C04"/>
+    <w:tmpl w:val="EFF64E02"/>
     <w:lvl w:ilvl="0" w:tplc="04090001">
       <w:start w:val="1"/>
       <w:numFmt w:val="bullet"/>
@@ -24709,7 +27426,206 @@
       </w:rPr>
     </w:lvl>
   </w:abstractNum>
-  <w:abstractNum w:abstractNumId="19" w15:restartNumberingAfterBreak="0">
+  <w:abstractNum w:abstractNumId="20" w15:restartNumberingAfterBreak="0">
+    <w:nsid w:val="787274AD"/>
+    <w:multiLevelType w:val="hybridMultilevel"/>
+    <w:tmpl w:val="B1AE01D4"/>
+    <w:lvl w:ilvl="0" w:tplc="0409000F">
+      <w:start w:val="1"/>
+      <w:numFmt w:val="decimal"/>
+      <w:lvlText w:val="%1."/>
+      <w:lvlJc w:val="left"/>
+      <w:pPr>
+        <w:ind w:left="720" w:hanging="360"/>
+      </w:pPr>
+    </w:lvl>
+    <w:lvl w:ilvl="1" w:tplc="04090019" w:tentative="1">
+      <w:start w:val="1"/>
+      <w:numFmt w:val="lowerLetter"/>
+      <w:lvlText w:val="%2."/>
+      <w:lvlJc w:val="left"/>
+      <w:pPr>
+        <w:ind w:left="1440" w:hanging="360"/>
+      </w:pPr>
+    </w:lvl>
+    <w:lvl w:ilvl="2" w:tplc="0409001B" w:tentative="1">
+      <w:start w:val="1"/>
+      <w:numFmt w:val="lowerRoman"/>
+      <w:lvlText w:val="%3."/>
+      <w:lvlJc w:val="right"/>
+      <w:pPr>
+        <w:ind w:left="2160" w:hanging="180"/>
+      </w:pPr>
+    </w:lvl>
+    <w:lvl w:ilvl="3" w:tplc="0409000F" w:tentative="1">
+      <w:start w:val="1"/>
+      <w:numFmt w:val="decimal"/>
+      <w:lvlText w:val="%4."/>
+      <w:lvlJc w:val="left"/>
+      <w:pPr>
+        <w:ind w:left="2880" w:hanging="360"/>
+      </w:pPr>
+    </w:lvl>
+    <w:lvl w:ilvl="4" w:tplc="04090019" w:tentative="1">
+      <w:start w:val="1"/>
+      <w:numFmt w:val="lowerLetter"/>
+      <w:lvlText w:val="%5."/>
+      <w:lvlJc w:val="left"/>
+      <w:pPr>
+        <w:ind w:left="3600" w:hanging="360"/>
+      </w:pPr>
+    </w:lvl>
+    <w:lvl w:ilvl="5" w:tplc="0409001B" w:tentative="1">
+      <w:start w:val="1"/>
+      <w:numFmt w:val="lowerRoman"/>
+      <w:lvlText w:val="%6."/>
+      <w:lvlJc w:val="right"/>
+      <w:pPr>
+        <w:ind w:left="4320" w:hanging="180"/>
+      </w:pPr>
+    </w:lvl>
+    <w:lvl w:ilvl="6" w:tplc="0409000F" w:tentative="1">
+      <w:start w:val="1"/>
+      <w:numFmt w:val="decimal"/>
+      <w:lvlText w:val="%7."/>
+      <w:lvlJc w:val="left"/>
+      <w:pPr>
+        <w:ind w:left="5040" w:hanging="360"/>
+      </w:pPr>
+    </w:lvl>
+    <w:lvl w:ilvl="7" w:tplc="04090019" w:tentative="1">
+      <w:start w:val="1"/>
+      <w:numFmt w:val="lowerLetter"/>
+      <w:lvlText w:val="%8."/>
+      <w:lvlJc w:val="left"/>
+      <w:pPr>
+        <w:ind w:left="5760" w:hanging="360"/>
+      </w:pPr>
+    </w:lvl>
+    <w:lvl w:ilvl="8" w:tplc="0409001B" w:tentative="1">
+      <w:start w:val="1"/>
+      <w:numFmt w:val="lowerRoman"/>
+      <w:lvlText w:val="%9."/>
+      <w:lvlJc w:val="right"/>
+      <w:pPr>
+        <w:ind w:left="6480" w:hanging="180"/>
+      </w:pPr>
+    </w:lvl>
+  </w:abstractNum>
+  <w:abstractNum w:abstractNumId="21" w15:restartNumberingAfterBreak="0">
+    <w:nsid w:val="79074D61"/>
+    <w:multiLevelType w:val="hybridMultilevel"/>
+    <w:tmpl w:val="B42C8C04"/>
+    <w:lvl w:ilvl="0" w:tplc="04090001">
+      <w:start w:val="1"/>
+      <w:numFmt w:val="bullet"/>
+      <w:lvlText w:val=""/>
+      <w:lvlJc w:val="left"/>
+      <w:pPr>
+        <w:ind w:left="720" w:hanging="360"/>
+      </w:pPr>
+      <w:rPr>
+        <w:rFonts w:ascii="Symbol" w:hAnsi="Symbol" w:hint="default"/>
+      </w:rPr>
+    </w:lvl>
+    <w:lvl w:ilvl="1" w:tplc="04090003" w:tentative="1">
+      <w:start w:val="1"/>
+      <w:numFmt w:val="bullet"/>
+      <w:lvlText w:val="o"/>
+      <w:lvlJc w:val="left"/>
+      <w:pPr>
+        <w:ind w:left="1440" w:hanging="360"/>
+      </w:pPr>
+      <w:rPr>
+        <w:rFonts w:ascii="Courier New" w:hAnsi="Courier New" w:cs="Courier New" w:hint="default"/>
+      </w:rPr>
+    </w:lvl>
+    <w:lvl w:ilvl="2" w:tplc="04090005" w:tentative="1">
+      <w:start w:val="1"/>
+      <w:numFmt w:val="bullet"/>
+      <w:lvlText w:val=""/>
+      <w:lvlJc w:val="left"/>
+      <w:pPr>
+        <w:ind w:left="2160" w:hanging="360"/>
+      </w:pPr>
+      <w:rPr>
+        <w:rFonts w:ascii="Wingdings" w:hAnsi="Wingdings" w:hint="default"/>
+      </w:rPr>
+    </w:lvl>
+    <w:lvl w:ilvl="3" w:tplc="04090001" w:tentative="1">
+      <w:start w:val="1"/>
+      <w:numFmt w:val="bullet"/>
+      <w:lvlText w:val=""/>
+      <w:lvlJc w:val="left"/>
+      <w:pPr>
+        <w:ind w:left="2880" w:hanging="360"/>
+      </w:pPr>
+      <w:rPr>
+        <w:rFonts w:ascii="Symbol" w:hAnsi="Symbol" w:hint="default"/>
+      </w:rPr>
+    </w:lvl>
+    <w:lvl w:ilvl="4" w:tplc="04090003" w:tentative="1">
+      <w:start w:val="1"/>
+      <w:numFmt w:val="bullet"/>
+      <w:lvlText w:val="o"/>
+      <w:lvlJc w:val="left"/>
+      <w:pPr>
+        <w:ind w:left="3600" w:hanging="360"/>
+      </w:pPr>
+      <w:rPr>
+        <w:rFonts w:ascii="Courier New" w:hAnsi="Courier New" w:cs="Courier New" w:hint="default"/>
+      </w:rPr>
+    </w:lvl>
+    <w:lvl w:ilvl="5" w:tplc="04090005" w:tentative="1">
+      <w:start w:val="1"/>
+      <w:numFmt w:val="bullet"/>
+      <w:lvlText w:val=""/>
+      <w:lvlJc w:val="left"/>
+      <w:pPr>
+        <w:ind w:left="4320" w:hanging="360"/>
+      </w:pPr>
+      <w:rPr>
+        <w:rFonts w:ascii="Wingdings" w:hAnsi="Wingdings" w:hint="default"/>
+      </w:rPr>
+    </w:lvl>
+    <w:lvl w:ilvl="6" w:tplc="04090001" w:tentative="1">
+      <w:start w:val="1"/>
+      <w:numFmt w:val="bullet"/>
+      <w:lvlText w:val=""/>
+      <w:lvlJc w:val="left"/>
+      <w:pPr>
+        <w:ind w:left="5040" w:hanging="360"/>
+      </w:pPr>
+      <w:rPr>
+        <w:rFonts w:ascii="Symbol" w:hAnsi="Symbol" w:hint="default"/>
+      </w:rPr>
+    </w:lvl>
+    <w:lvl w:ilvl="7" w:tplc="04090003" w:tentative="1">
+      <w:start w:val="1"/>
+      <w:numFmt w:val="bullet"/>
+      <w:lvlText w:val="o"/>
+      <w:lvlJc w:val="left"/>
+      <w:pPr>
+        <w:ind w:left="5760" w:hanging="360"/>
+      </w:pPr>
+      <w:rPr>
+        <w:rFonts w:ascii="Courier New" w:hAnsi="Courier New" w:cs="Courier New" w:hint="default"/>
+      </w:rPr>
+    </w:lvl>
+    <w:lvl w:ilvl="8" w:tplc="04090005" w:tentative="1">
+      <w:start w:val="1"/>
+      <w:numFmt w:val="bullet"/>
+      <w:lvlText w:val=""/>
+      <w:lvlJc w:val="left"/>
+      <w:pPr>
+        <w:ind w:left="6480" w:hanging="360"/>
+      </w:pPr>
+      <w:rPr>
+        <w:rFonts w:ascii="Wingdings" w:hAnsi="Wingdings" w:hint="default"/>
+      </w:rPr>
+    </w:lvl>
+  </w:abstractNum>
+  <w:abstractNum w:abstractNumId="22" w15:restartNumberingAfterBreak="0">
     <w:nsid w:val="7FDA21E9"/>
     <w:multiLevelType w:val="multilevel"/>
     <w:tmpl w:val="8DB4CF18"/>
@@ -24835,64 +27751,73 @@
     </w:lvl>
   </w:abstractNum>
   <w:num w:numId="1" w16cid:durableId="503132042">
-    <w:abstractNumId w:val="19"/>
+    <w:abstractNumId w:val="22"/>
   </w:num>
   <w:num w:numId="2" w16cid:durableId="216478941">
-    <w:abstractNumId w:val="6"/>
+    <w:abstractNumId w:val="7"/>
   </w:num>
   <w:num w:numId="3" w16cid:durableId="1571967537">
+    <w:abstractNumId w:val="21"/>
+  </w:num>
+  <w:num w:numId="4" w16cid:durableId="247813448">
+    <w:abstractNumId w:val="15"/>
+  </w:num>
+  <w:num w:numId="5" w16cid:durableId="1860461041">
     <w:abstractNumId w:val="18"/>
   </w:num>
-  <w:num w:numId="4" w16cid:durableId="247813448">
-    <w:abstractNumId w:val="14"/>
-  </w:num>
-  <w:num w:numId="5" w16cid:durableId="1860461041">
+  <w:num w:numId="6" w16cid:durableId="1826242676">
     <w:abstractNumId w:val="17"/>
   </w:num>
-  <w:num w:numId="6" w16cid:durableId="1826242676">
-    <w:abstractNumId w:val="16"/>
-  </w:num>
   <w:num w:numId="7" w16cid:durableId="122580834">
-    <w:abstractNumId w:val="8"/>
+    <w:abstractNumId w:val="9"/>
   </w:num>
   <w:num w:numId="8" w16cid:durableId="594827904">
     <w:abstractNumId w:val="1"/>
   </w:num>
   <w:num w:numId="9" w16cid:durableId="158616459">
-    <w:abstractNumId w:val="11"/>
+    <w:abstractNumId w:val="12"/>
   </w:num>
   <w:num w:numId="10" w16cid:durableId="1740440940">
-    <w:abstractNumId w:val="7"/>
+    <w:abstractNumId w:val="8"/>
   </w:num>
   <w:num w:numId="11" w16cid:durableId="1827555427">
-    <w:abstractNumId w:val="5"/>
+    <w:abstractNumId w:val="6"/>
   </w:num>
   <w:num w:numId="12" w16cid:durableId="1054428927">
-    <w:abstractNumId w:val="12"/>
+    <w:abstractNumId w:val="13"/>
   </w:num>
   <w:num w:numId="13" w16cid:durableId="98333851">
     <w:abstractNumId w:val="3"/>
   </w:num>
   <w:num w:numId="14" w16cid:durableId="1182428659">
-    <w:abstractNumId w:val="10"/>
+    <w:abstractNumId w:val="11"/>
   </w:num>
   <w:num w:numId="15" w16cid:durableId="1372920749">
-    <w:abstractNumId w:val="15"/>
+    <w:abstractNumId w:val="16"/>
   </w:num>
   <w:num w:numId="16" w16cid:durableId="1984844118">
     <w:abstractNumId w:val="0"/>
   </w:num>
   <w:num w:numId="17" w16cid:durableId="1866600831">
-    <w:abstractNumId w:val="13"/>
+    <w:abstractNumId w:val="14"/>
   </w:num>
   <w:num w:numId="18" w16cid:durableId="1367095713">
     <w:abstractNumId w:val="2"/>
   </w:num>
   <w:num w:numId="19" w16cid:durableId="585385686">
-    <w:abstractNumId w:val="4"/>
+    <w:abstractNumId w:val="5"/>
   </w:num>
   <w:num w:numId="20" w16cid:durableId="1868249093">
-    <w:abstractNumId w:val="9"/>
+    <w:abstractNumId w:val="10"/>
+  </w:num>
+  <w:num w:numId="21" w16cid:durableId="314838629">
+    <w:abstractNumId w:val="20"/>
+  </w:num>
+  <w:num w:numId="22" w16cid:durableId="1605768933">
+    <w:abstractNumId w:val="19"/>
+  </w:num>
+  <w:num w:numId="23" w16cid:durableId="977344347">
+    <w:abstractNumId w:val="4"/>
   </w:num>
 </w:numbering>
 </file>

</xml_diff>

<commit_message>
update on Mon, Jan 30, 2023  11:42:52 PM
</commit_message>
<xml_diff>
--- a/DSA/StriverSDESheet.docx
+++ b/DSA/StriverSDESheet.docx
@@ -25350,10 +25350,32 @@
     </w:p>
     <w:p>
       <w:pPr>
-        <w:rPr>
-          <w:lang w:val="en-IN"/>
-        </w:rPr>
-      </w:pPr>
+        <w:pStyle w:val="Heading3"/>
+      </w:pPr>
+      <w:r>
+        <w:t>Detect a Cycle in a Linked List</w:t>
+      </w:r>
+    </w:p>
+    <w:p>
+      <w:pPr>
+        <w:rPr>
+          <w:lang w:val="en-IN"/>
+        </w:rPr>
+      </w:pPr>
+      <w:r>
+        <w:rPr>
+          <w:b/>
+          <w:bCs/>
+          <w:lang w:val="en-IN"/>
+        </w:rPr>
+        <w:t>Problem Statement:</w:t>
+      </w:r>
+      <w:r>
+        <w:rPr>
+          <w:lang w:val="en-IN"/>
+        </w:rPr>
+        <w:t xml:space="preserve"> Given head, the head of a linked list, determine if the linked list has a cycle in it. There is a cycle in a linked list if there is some node in the list that can be reached again by continuously following the next pointer.</w:t>
+      </w:r>
     </w:p>
     <w:p>
       <w:pPr>

</xml_diff>

<commit_message>
update on Mon, Feb 13, 2023  10:59:31 PM
</commit_message>
<xml_diff>
--- a/DSA/StriverSDESheet.docx
+++ b/DSA/StriverSDESheet.docx
@@ -23508,8 +23508,95 @@
         <w:rPr>
           <w:noProof/>
         </w:rPr>
-        <w:t xml:space="preserve"> number in the array.</w:t>
-      </w:r>
+        <w:t xml:space="preserve"> number in the array</w:t>
+      </w:r>
+      <w:r>
+        <w:rPr>
+          <w:noProof/>
+        </w:rPr>
+        <w:t xml:space="preserve"> of size N+1</w:t>
+      </w:r>
+      <w:r>
+        <w:rPr>
+          <w:noProof/>
+        </w:rPr>
+        <w:t>.</w:t>
+      </w:r>
+    </w:p>
+    <w:p>
+      <w:pPr>
+        <w:rPr>
+          <w:noProof/>
+        </w:rPr>
+      </w:pPr>
+      <w:r>
+        <w:rPr>
+          <w:b/>
+          <w:bCs/>
+          <w:noProof/>
+        </w:rPr>
+        <w:t>Time Complexity:</w:t>
+      </w:r>
+      <w:r>
+        <w:rPr>
+          <w:noProof/>
+        </w:rPr>
+        <w:t xml:space="preserve"> O(N)</w:t>
+      </w:r>
+    </w:p>
+    <w:p>
+      <w:pPr>
+        <w:rPr>
+          <w:noProof/>
+        </w:rPr>
+      </w:pPr>
+      <w:r>
+        <w:rPr>
+          <w:noProof/>
+        </w:rPr>
+        <w:t>Reason: In the worst case, all the nodes of the list are visited.</w:t>
+      </w:r>
+    </w:p>
+    <w:p>
+      <w:pPr>
+        <w:rPr>
+          <w:noProof/>
+        </w:rPr>
+      </w:pPr>
+      <w:r>
+        <w:rPr>
+          <w:b/>
+          <w:bCs/>
+          <w:noProof/>
+        </w:rPr>
+        <w:t>Space Complexity:</w:t>
+      </w:r>
+      <w:r>
+        <w:rPr>
+          <w:noProof/>
+        </w:rPr>
+        <w:t xml:space="preserve"> O(1)</w:t>
+      </w:r>
+    </w:p>
+    <w:p>
+      <w:pPr>
+        <w:rPr>
+          <w:noProof/>
+        </w:rPr>
+      </w:pPr>
+      <w:r>
+        <w:rPr>
+          <w:noProof/>
+        </w:rPr>
+        <w:t>Reason: No extra data structure is used.</w:t>
+      </w:r>
+    </w:p>
+    <w:p>
+      <w:pPr>
+        <w:rPr>
+          <w:noProof/>
+        </w:rPr>
+      </w:pPr>
     </w:p>
     <w:sectPr>
       <w:pgSz w:w="12240" w:h="15840"/>

</xml_diff>

<commit_message>
update on Sat, Nov 11, 2023  04:18:47 PM
</commit_message>
<xml_diff>
--- a/DSA/StriverSDESheet.docx
+++ b/DSA/StriverSDESheet.docx
@@ -5486,7 +5486,21 @@
           <w:szCs w:val="20"/>
           <w:lang w:val="en-IN"/>
         </w:rPr>
-        <w:t xml:space="preserve"> , here it is </w:t>
+        <w:t xml:space="preserve"> </w:t>
+      </w:r>
+      <w:r>
+        <w:rPr>
+          <w:szCs w:val="20"/>
+          <w:lang w:val="en-IN"/>
+        </w:rPr>
+        <w:t xml:space="preserve">(from the back) </w:t>
+      </w:r>
+      <w:r>
+        <w:rPr>
+          <w:szCs w:val="20"/>
+          <w:lang w:val="en-IN"/>
+        </w:rPr>
+        <w:t xml:space="preserve">, here it is </w:t>
       </w:r>
       <w:r>
         <w:rPr>
@@ -20544,20 +20558,68 @@
         <w:rPr>
           <w:lang w:val="en-IN"/>
         </w:rPr>
-        <w:t>Output = [10,6,8,3]</w:t>
-      </w:r>
-    </w:p>
-    <w:p>
-      <w:pPr>
-        <w:rPr>
-          <w:lang w:val="en-IN"/>
-        </w:rPr>
-      </w:pPr>
-      <w:r>
-        <w:rPr>
-          <w:lang w:val="en-IN"/>
-        </w:rPr>
-        <w:t>This means, after reversal, the list should be 10-&gt;6-&gt;8-&gt;3 with the head pointer at node 10.</w:t>
+        <w:t>Output = [10,</w:t>
+      </w:r>
+      <w:r>
+        <w:rPr>
+          <w:lang w:val="en-IN"/>
+        </w:rPr>
+        <w:t>8</w:t>
+      </w:r>
+      <w:r>
+        <w:rPr>
+          <w:lang w:val="en-IN"/>
+        </w:rPr>
+        <w:t>,</w:t>
+      </w:r>
+      <w:r>
+        <w:rPr>
+          <w:lang w:val="en-IN"/>
+        </w:rPr>
+        <w:t>6</w:t>
+      </w:r>
+      <w:r>
+        <w:rPr>
+          <w:lang w:val="en-IN"/>
+        </w:rPr>
+        <w:t>,3]</w:t>
+      </w:r>
+    </w:p>
+    <w:p>
+      <w:pPr>
+        <w:rPr>
+          <w:lang w:val="en-IN"/>
+        </w:rPr>
+      </w:pPr>
+      <w:r>
+        <w:rPr>
+          <w:lang w:val="en-IN"/>
+        </w:rPr>
+        <w:t>This means, after reversal, the list should be 10-&gt;</w:t>
+      </w:r>
+      <w:r>
+        <w:rPr>
+          <w:lang w:val="en-IN"/>
+        </w:rPr>
+        <w:t>8</w:t>
+      </w:r>
+      <w:r>
+        <w:rPr>
+          <w:lang w:val="en-IN"/>
+        </w:rPr>
+        <w:t>-&gt;</w:t>
+      </w:r>
+      <w:r>
+        <w:rPr>
+          <w:lang w:val="en-IN"/>
+        </w:rPr>
+        <w:t>6</w:t>
+      </w:r>
+      <w:r>
+        <w:rPr>
+          <w:lang w:val="en-IN"/>
+        </w:rPr>
+        <w:t>-&gt;3 with the head pointer at node 10.</w:t>
       </w:r>
     </w:p>
     <w:p>
@@ -23445,23 +23507,7 @@
           <w:bCs/>
           <w:noProof/>
         </w:rPr>
-        <w:t xml:space="preserve"> </w:t>
-      </w:r>
-      <w:r>
-        <w:rPr>
-          <w:b/>
-          <w:bCs/>
-          <w:noProof/>
-        </w:rPr>
-        <w:t xml:space="preserve"> </w:t>
-      </w:r>
-      <w:r>
-        <w:rPr>
-          <w:b/>
-          <w:bCs/>
-          <w:noProof/>
-        </w:rPr>
-        <w:t>:</w:t>
+        <w:t xml:space="preserve">  :</w:t>
       </w:r>
       <w:r>
         <w:rPr>

</xml_diff>

<commit_message>
update docs on Mon, Dec 08, 2025  12:39:54 PM
</commit_message>
<xml_diff>
--- a/DSA/StriverSDESheet.docx
+++ b/DSA/StriverSDESheet.docx
@@ -1,6 +1,6 @@
 
 <file path=word/document.xml><?xml version="1.0" encoding="utf-8"?>
-<w:document xmlns:wpc="http://schemas.microsoft.com/office/word/2010/wordprocessingCanvas" xmlns:cx="http://schemas.microsoft.com/office/drawing/2014/chartex" xmlns:cx1="http://schemas.microsoft.com/office/drawing/2015/9/8/chartex" xmlns:cx2="http://schemas.microsoft.com/office/drawing/2015/10/21/chartex" xmlns:cx3="http://schemas.microsoft.com/office/drawing/2016/5/9/chartex" xmlns:cx4="http://schemas.microsoft.com/office/drawing/2016/5/10/chartex" xmlns:cx5="http://schemas.microsoft.com/office/drawing/2016/5/11/chartex" xmlns:cx6="http://schemas.microsoft.com/office/drawing/2016/5/12/chartex" xmlns:cx7="http://schemas.microsoft.com/office/drawing/2016/5/13/chartex" xmlns:cx8="http://schemas.microsoft.com/office/drawing/2016/5/14/chartex" xmlns:mc="http://schemas.openxmlformats.org/markup-compatibility/2006" xmlns:aink="http://schemas.microsoft.com/office/drawing/2016/ink" xmlns:am3d="http://schemas.microsoft.com/office/drawing/2017/model3d" xmlns:o="urn:schemas-microsoft-com:office:office" xmlns:oel="http://schemas.microsoft.com/office/2019/extlst" xmlns:r="http://schemas.openxmlformats.org/officeDocument/2006/relationships" xmlns:m="http://schemas.openxmlformats.org/officeDocument/2006/math" xmlns:v="urn:schemas-microsoft-com:vml" xmlns:wp14="http://schemas.microsoft.com/office/word/2010/wordprocessingDrawing" xmlns:wp="http://schemas.openxmlformats.org/drawingml/2006/wordprocessingDrawing" xmlns:w10="urn:schemas-microsoft-com:office:word" xmlns:w="http://schemas.openxmlformats.org/wordprocessingml/2006/main" xmlns:w14="http://schemas.microsoft.com/office/word/2010/wordml" xmlns:w15="http://schemas.microsoft.com/office/word/2012/wordml" xmlns:w16cex="http://schemas.microsoft.com/office/word/2018/wordml/cex" xmlns:w16cid="http://schemas.microsoft.com/office/word/2016/wordml/cid" xmlns:w16="http://schemas.microsoft.com/office/word/2018/wordml" xmlns:w16sdtdh="http://schemas.microsoft.com/office/word/2020/wordml/sdtdatahash" xmlns:w16se="http://schemas.microsoft.com/office/word/2015/wordml/symex" xmlns:wpg="http://schemas.microsoft.com/office/word/2010/wordprocessingGroup" xmlns:wpi="http://schemas.microsoft.com/office/word/2010/wordprocessingInk" xmlns:wne="http://schemas.microsoft.com/office/word/2006/wordml" xmlns:wps="http://schemas.microsoft.com/office/word/2010/wordprocessingShape" mc:Ignorable="w14 w15 w16se w16cid w16 w16cex w16sdtdh wp14">
+<w:document xmlns:wpc="http://schemas.microsoft.com/office/word/2010/wordprocessingCanvas" xmlns:cx="http://schemas.microsoft.com/office/drawing/2014/chartex" xmlns:cx1="http://schemas.microsoft.com/office/drawing/2015/9/8/chartex" xmlns:cx2="http://schemas.microsoft.com/office/drawing/2015/10/21/chartex" xmlns:cx3="http://schemas.microsoft.com/office/drawing/2016/5/9/chartex" xmlns:cx4="http://schemas.microsoft.com/office/drawing/2016/5/10/chartex" xmlns:cx5="http://schemas.microsoft.com/office/drawing/2016/5/11/chartex" xmlns:cx6="http://schemas.microsoft.com/office/drawing/2016/5/12/chartex" xmlns:cx7="http://schemas.microsoft.com/office/drawing/2016/5/13/chartex" xmlns:cx8="http://schemas.microsoft.com/office/drawing/2016/5/14/chartex" xmlns:mc="http://schemas.openxmlformats.org/markup-compatibility/2006" xmlns:aink="http://schemas.microsoft.com/office/drawing/2016/ink" xmlns:am3d="http://schemas.microsoft.com/office/drawing/2017/model3d" xmlns:o="urn:schemas-microsoft-com:office:office" xmlns:oel="http://schemas.microsoft.com/office/2019/extlst" xmlns:r="http://schemas.openxmlformats.org/officeDocument/2006/relationships" xmlns:m="http://schemas.openxmlformats.org/officeDocument/2006/math" xmlns:v="urn:schemas-microsoft-com:vml" xmlns:wp14="http://schemas.microsoft.com/office/word/2010/wordprocessingDrawing" xmlns:wp="http://schemas.openxmlformats.org/drawingml/2006/wordprocessingDrawing" xmlns:w10="urn:schemas-microsoft-com:office:word" xmlns:w="http://schemas.openxmlformats.org/wordprocessingml/2006/main" xmlns:w14="http://schemas.microsoft.com/office/word/2010/wordml" xmlns:w15="http://schemas.microsoft.com/office/word/2012/wordml" xmlns:w16cex="http://schemas.microsoft.com/office/word/2018/wordml/cex" xmlns:w16cid="http://schemas.microsoft.com/office/word/2016/wordml/cid" xmlns:w16="http://schemas.microsoft.com/office/word/2018/wordml" xmlns:w16du="http://schemas.microsoft.com/office/word/2023/wordml/word16du" xmlns:w16sdtdh="http://schemas.microsoft.com/office/word/2020/wordml/sdtdatahash" xmlns:w16se="http://schemas.microsoft.com/office/word/2015/wordml/symex" xmlns:wpg="http://schemas.microsoft.com/office/word/2010/wordprocessingGroup" xmlns:wpi="http://schemas.microsoft.com/office/word/2010/wordprocessingInk" xmlns:wne="http://schemas.microsoft.com/office/word/2006/wordml" xmlns:wps="http://schemas.microsoft.com/office/word/2010/wordprocessingShape" mc:Ignorable="w14 w15 w16se w16cid w16 w16cex w16sdtdh w16du wp14">
   <w:body>
     <w:sdt>
       <w:sdtPr>
@@ -16237,7 +16237,7 @@
         <w:rPr>
           <w:lang w:val="en-IN"/>
         </w:rPr>
-        <w:t>O (</w:t>
+        <w:t>O(</w:t>
       </w:r>
       <w:r>
         <w:rPr>
@@ -23655,7 +23655,7 @@
 </file>
 
 <file path=word/numbering.xml><?xml version="1.0" encoding="utf-8"?>
-<w:numbering xmlns:wpc="http://schemas.microsoft.com/office/word/2010/wordprocessingCanvas" xmlns:cx="http://schemas.microsoft.com/office/drawing/2014/chartex" xmlns:cx1="http://schemas.microsoft.com/office/drawing/2015/9/8/chartex" xmlns:cx2="http://schemas.microsoft.com/office/drawing/2015/10/21/chartex" xmlns:cx3="http://schemas.microsoft.com/office/drawing/2016/5/9/chartex" xmlns:cx4="http://schemas.microsoft.com/office/drawing/2016/5/10/chartex" xmlns:cx5="http://schemas.microsoft.com/office/drawing/2016/5/11/chartex" xmlns:cx6="http://schemas.microsoft.com/office/drawing/2016/5/12/chartex" xmlns:cx7="http://schemas.microsoft.com/office/drawing/2016/5/13/chartex" xmlns:cx8="http://schemas.microsoft.com/office/drawing/2016/5/14/chartex" xmlns:mc="http://schemas.openxmlformats.org/markup-compatibility/2006" xmlns:aink="http://schemas.microsoft.com/office/drawing/2016/ink" xmlns:am3d="http://schemas.microsoft.com/office/drawing/2017/model3d" xmlns:o="urn:schemas-microsoft-com:office:office" xmlns:oel="http://schemas.microsoft.com/office/2019/extlst" xmlns:r="http://schemas.openxmlformats.org/officeDocument/2006/relationships" xmlns:m="http://schemas.openxmlformats.org/officeDocument/2006/math" xmlns:v="urn:schemas-microsoft-com:vml" xmlns:wp14="http://schemas.microsoft.com/office/word/2010/wordprocessingDrawing" xmlns:wp="http://schemas.openxmlformats.org/drawingml/2006/wordprocessingDrawing" xmlns:w10="urn:schemas-microsoft-com:office:word" xmlns:w="http://schemas.openxmlformats.org/wordprocessingml/2006/main" xmlns:w14="http://schemas.microsoft.com/office/word/2010/wordml" xmlns:w15="http://schemas.microsoft.com/office/word/2012/wordml" xmlns:w16cex="http://schemas.microsoft.com/office/word/2018/wordml/cex" xmlns:w16cid="http://schemas.microsoft.com/office/word/2016/wordml/cid" xmlns:w16="http://schemas.microsoft.com/office/word/2018/wordml" xmlns:w16sdtdh="http://schemas.microsoft.com/office/word/2020/wordml/sdtdatahash" xmlns:w16se="http://schemas.microsoft.com/office/word/2015/wordml/symex" xmlns:wpg="http://schemas.microsoft.com/office/word/2010/wordprocessingGroup" xmlns:wpi="http://schemas.microsoft.com/office/word/2010/wordprocessingInk" xmlns:wne="http://schemas.microsoft.com/office/word/2006/wordml" xmlns:wps="http://schemas.microsoft.com/office/word/2010/wordprocessingShape" mc:Ignorable="w14 w15 w16se w16cid w16 w16cex w16sdtdh wp14">
+<w:numbering xmlns:wpc="http://schemas.microsoft.com/office/word/2010/wordprocessingCanvas" xmlns:cx="http://schemas.microsoft.com/office/drawing/2014/chartex" xmlns:cx1="http://schemas.microsoft.com/office/drawing/2015/9/8/chartex" xmlns:cx2="http://schemas.microsoft.com/office/drawing/2015/10/21/chartex" xmlns:cx3="http://schemas.microsoft.com/office/drawing/2016/5/9/chartex" xmlns:cx4="http://schemas.microsoft.com/office/drawing/2016/5/10/chartex" xmlns:cx5="http://schemas.microsoft.com/office/drawing/2016/5/11/chartex" xmlns:cx6="http://schemas.microsoft.com/office/drawing/2016/5/12/chartex" xmlns:cx7="http://schemas.microsoft.com/office/drawing/2016/5/13/chartex" xmlns:cx8="http://schemas.microsoft.com/office/drawing/2016/5/14/chartex" xmlns:mc="http://schemas.openxmlformats.org/markup-compatibility/2006" xmlns:aink="http://schemas.microsoft.com/office/drawing/2016/ink" xmlns:am3d="http://schemas.microsoft.com/office/drawing/2017/model3d" xmlns:o="urn:schemas-microsoft-com:office:office" xmlns:oel="http://schemas.microsoft.com/office/2019/extlst" xmlns:r="http://schemas.openxmlformats.org/officeDocument/2006/relationships" xmlns:m="http://schemas.openxmlformats.org/officeDocument/2006/math" xmlns:v="urn:schemas-microsoft-com:vml" xmlns:wp14="http://schemas.microsoft.com/office/word/2010/wordprocessingDrawing" xmlns:wp="http://schemas.openxmlformats.org/drawingml/2006/wordprocessingDrawing" xmlns:w10="urn:schemas-microsoft-com:office:word" xmlns:w="http://schemas.openxmlformats.org/wordprocessingml/2006/main" xmlns:w14="http://schemas.microsoft.com/office/word/2010/wordml" xmlns:w15="http://schemas.microsoft.com/office/word/2012/wordml" xmlns:w16cex="http://schemas.microsoft.com/office/word/2018/wordml/cex" xmlns:w16cid="http://schemas.microsoft.com/office/word/2016/wordml/cid" xmlns:w16="http://schemas.microsoft.com/office/word/2018/wordml" xmlns:w16du="http://schemas.microsoft.com/office/word/2023/wordml/word16du" xmlns:w16sdtdh="http://schemas.microsoft.com/office/word/2020/wordml/sdtdatahash" xmlns:w16se="http://schemas.microsoft.com/office/word/2015/wordml/symex" xmlns:wpg="http://schemas.microsoft.com/office/word/2010/wordprocessingGroup" xmlns:wpi="http://schemas.microsoft.com/office/word/2010/wordprocessingInk" xmlns:wne="http://schemas.microsoft.com/office/word/2006/wordml" xmlns:wps="http://schemas.microsoft.com/office/word/2010/wordprocessingShape" mc:Ignorable="w14 w15 w16se w16cid w16 w16cex w16sdtdh w16du wp14">
   <w:abstractNum w:abstractNumId="0" w15:restartNumberingAfterBreak="0">
     <w:nsid w:val="0DD7216F"/>
     <w:multiLevelType w:val="hybridMultilevel"/>
@@ -26193,7 +26193,7 @@
 </file>
 
 <file path=word/styles.xml><?xml version="1.0" encoding="utf-8"?>
-<w:styles xmlns:mc="http://schemas.openxmlformats.org/markup-compatibility/2006" xmlns:r="http://schemas.openxmlformats.org/officeDocument/2006/relationships" xmlns:w="http://schemas.openxmlformats.org/wordprocessingml/2006/main" xmlns:w14="http://schemas.microsoft.com/office/word/2010/wordml" xmlns:w15="http://schemas.microsoft.com/office/word/2012/wordml" xmlns:w16cex="http://schemas.microsoft.com/office/word/2018/wordml/cex" xmlns:w16cid="http://schemas.microsoft.com/office/word/2016/wordml/cid" xmlns:w16="http://schemas.microsoft.com/office/word/2018/wordml" xmlns:w16sdtdh="http://schemas.microsoft.com/office/word/2020/wordml/sdtdatahash" xmlns:w16se="http://schemas.microsoft.com/office/word/2015/wordml/symex" mc:Ignorable="w14 w15 w16se w16cid w16 w16cex w16sdtdh">
+<w:styles xmlns:mc="http://schemas.openxmlformats.org/markup-compatibility/2006" xmlns:r="http://schemas.openxmlformats.org/officeDocument/2006/relationships" xmlns:w="http://schemas.openxmlformats.org/wordprocessingml/2006/main" xmlns:w14="http://schemas.microsoft.com/office/word/2010/wordml" xmlns:w15="http://schemas.microsoft.com/office/word/2012/wordml" xmlns:w16cex="http://schemas.microsoft.com/office/word/2018/wordml/cex" xmlns:w16cid="http://schemas.microsoft.com/office/word/2016/wordml/cid" xmlns:w16="http://schemas.microsoft.com/office/word/2018/wordml" xmlns:w16du="http://schemas.microsoft.com/office/word/2023/wordml/word16du" xmlns:w16sdtdh="http://schemas.microsoft.com/office/word/2020/wordml/sdtdatahash" xmlns:w16se="http://schemas.microsoft.com/office/word/2015/wordml/symex" mc:Ignorable="w14 w15 w16se w16cid w16 w16cex w16sdtdh w16du">
   <w:docDefaults>
     <w:rPrDefault>
       <w:rPr>

</xml_diff>